<commit_message>
Atualização do artigo científico
</commit_message>
<xml_diff>
--- a/Artigo Cientifico/Artigo Científico - Controla Pet.docx
+++ b/Artigo Cientifico/Artigo Científico - Controla Pet.docx
@@ -1,6 +1,6 @@
 
 <file path=word/document.xml><?xml version="1.0" encoding="utf-8"?>
-<w:document xmlns:wpc="http://schemas.microsoft.com/office/word/2010/wordprocessingCanvas" xmlns:cx="http://schemas.microsoft.com/office/drawing/2014/chartex" xmlns:cx1="http://schemas.microsoft.com/office/drawing/2015/9/8/chartex" xmlns:cx2="http://schemas.microsoft.com/office/drawing/2015/10/21/chartex" xmlns:cx3="http://schemas.microsoft.com/office/drawing/2016/5/9/chartex" xmlns:cx4="http://schemas.microsoft.com/office/drawing/2016/5/10/chartex" xmlns:cx5="http://schemas.microsoft.com/office/drawing/2016/5/11/chartex" xmlns:cx6="http://schemas.microsoft.com/office/drawing/2016/5/12/chartex" xmlns:cx7="http://schemas.microsoft.com/office/drawing/2016/5/13/chartex" xmlns:cx8="http://schemas.microsoft.com/office/drawing/2016/5/14/chartex" xmlns:mc="http://schemas.openxmlformats.org/markup-compatibility/2006" xmlns:aink="http://schemas.microsoft.com/office/drawing/2016/ink" xmlns:am3d="http://schemas.microsoft.com/office/drawing/2017/model3d" xmlns:o="urn:schemas-microsoft-com:office:office" xmlns:r="http://schemas.openxmlformats.org/officeDocument/2006/relationships" xmlns:m="http://schemas.openxmlformats.org/officeDocument/2006/math" xmlns:v="urn:schemas-microsoft-com:vml" xmlns:wp14="http://schemas.microsoft.com/office/word/2010/wordprocessingDrawing" xmlns:wp="http://schemas.openxmlformats.org/drawingml/2006/wordprocessingDrawing" xmlns:w10="urn:schemas-microsoft-com:office:word" xmlns:w="http://schemas.openxmlformats.org/wordprocessingml/2006/main" xmlns:w14="http://schemas.microsoft.com/office/word/2010/wordml" xmlns:w15="http://schemas.microsoft.com/office/word/2012/wordml" xmlns:w16cid="http://schemas.microsoft.com/office/word/2016/wordml/cid" xmlns:w16se="http://schemas.microsoft.com/office/word/2015/wordml/symex" xmlns:wpg="http://schemas.microsoft.com/office/word/2010/wordprocessingGroup" xmlns:wpi="http://schemas.microsoft.com/office/word/2010/wordprocessingInk" xmlns:wne="http://schemas.microsoft.com/office/word/2006/wordml" xmlns:wps="http://schemas.microsoft.com/office/word/2010/wordprocessingShape" mc:Ignorable="w14 w15 w16se w16cid wp14">
+<w:document xmlns:ve="http://schemas.openxmlformats.org/markup-compatibility/2006" xmlns:o="urn:schemas-microsoft-com:office:office" xmlns:r="http://schemas.openxmlformats.org/officeDocument/2006/relationships" xmlns:m="http://schemas.openxmlformats.org/officeDocument/2006/math" xmlns:v="urn:schemas-microsoft-com:vml" xmlns:wp="http://schemas.openxmlformats.org/drawingml/2006/wordprocessingDrawing" xmlns:w10="urn:schemas-microsoft-com:office:word" xmlns:w="http://schemas.openxmlformats.org/wordprocessingml/2006/main" xmlns:wne="http://schemas.microsoft.com/office/word/2006/wordml">
   <w:body>
     <w:p>
       <w:pPr>
@@ -11,7 +11,6 @@
           <w:b/>
           <w:sz w:val="32"/>
           <w:szCs w:val="32"/>
-          <w:lang w:val="pt-BR"/>
         </w:rPr>
       </w:pPr>
       <w:r>
@@ -19,7 +18,6 @@
           <w:b/>
           <w:sz w:val="32"/>
           <w:szCs w:val="32"/>
-          <w:lang w:val="pt-BR"/>
         </w:rPr>
         <w:t>CONTROLAPET – SISTEMA DE GERENCIAMENTO DE CLÍNICAS VETERINÁRIAS</w:t>
       </w:r>
@@ -30,107 +28,100 @@
         <w:jc w:val="center"/>
         <w:rPr>
           <w:b/>
-          <w:lang w:val="pt-BR"/>
-        </w:rPr>
-      </w:pPr>
-      <w:r>
-        <w:rPr>
-          <w:b/>
-          <w:lang w:val="pt-BR"/>
+        </w:rPr>
+      </w:pPr>
+      <w:r>
+        <w:rPr>
+          <w:b/>
         </w:rPr>
         <w:t>Bruno L. dos Santos</w:t>
       </w:r>
       <w:r>
         <w:rPr>
           <w:b/>
-          <w:lang w:val="pt-BR"/>
         </w:rPr>
         <w:t xml:space="preserve">, </w:t>
       </w:r>
       <w:r>
         <w:rPr>
           <w:b/>
-          <w:lang w:val="pt-BR"/>
         </w:rPr>
         <w:t>Danilo L. do Nascimento</w:t>
       </w:r>
       <w:r>
         <w:rPr>
           <w:b/>
-          <w:lang w:val="pt-BR"/>
         </w:rPr>
         <w:t xml:space="preserve">, </w:t>
       </w:r>
       <w:r>
         <w:rPr>
           <w:b/>
-          <w:lang w:val="pt-BR"/>
         </w:rPr>
         <w:t>Lucas A. Siqueira</w:t>
       </w:r>
       <w:r>
         <w:rPr>
           <w:b/>
-          <w:lang w:val="pt-BR"/>
         </w:rPr>
         <w:t xml:space="preserve">, </w:t>
       </w:r>
       <w:r>
         <w:rPr>
           <w:b/>
-          <w:lang w:val="pt-BR"/>
         </w:rPr>
         <w:t>Lucas A. de Oliveira</w:t>
       </w:r>
       <w:r>
         <w:rPr>
           <w:b/>
-          <w:lang w:val="pt-BR"/>
         </w:rPr>
         <w:t xml:space="preserve">, </w:t>
       </w:r>
       <w:r>
         <w:rPr>
           <w:b/>
-          <w:lang w:val="pt-BR"/>
-        </w:rPr>
-        <w:t xml:space="preserve">Matheus P. Silva, Nayara de P. Muniz, Vitor C. </w:t>
-      </w:r>
-      <w:proofErr w:type="spellStart"/>
-      <w:r>
-        <w:rPr>
-          <w:b/>
-          <w:lang w:val="pt-BR"/>
+        </w:rPr>
+        <w:t xml:space="preserve">Matheus P. Silva, </w:t>
+      </w:r>
+      <w:proofErr w:type="spellStart"/>
+      <w:r>
+        <w:rPr>
+          <w:b/>
+        </w:rPr>
+        <w:t>Nayara</w:t>
+      </w:r>
+      <w:proofErr w:type="spellEnd"/>
+      <w:r>
+        <w:rPr>
+          <w:b/>
+        </w:rPr>
+        <w:t xml:space="preserve"> de P. Muniz, Vitor C. </w:t>
+      </w:r>
+      <w:proofErr w:type="spellStart"/>
+      <w:proofErr w:type="gramStart"/>
+      <w:r>
+        <w:rPr>
+          <w:b/>
         </w:rPr>
         <w:t>Carlessi</w:t>
       </w:r>
       <w:proofErr w:type="spellEnd"/>
+      <w:proofErr w:type="gramEnd"/>
     </w:p>
     <w:p>
       <w:pPr>
         <w:spacing w:before="240"/>
         <w:jc w:val="center"/>
-        <w:rPr>
-          <w:lang w:val="pt-BR"/>
-        </w:rPr>
-      </w:pPr>
-      <w:r>
-        <w:rPr>
-          <w:lang w:val="pt-BR"/>
-        </w:rPr>
+      </w:pPr>
+      <w:r>
         <w:t>Faculdade Impacta de Tecnologia</w:t>
       </w:r>
       <w:r>
-        <w:rPr>
-          <w:lang w:val="pt-BR"/>
-        </w:rPr>
         <w:br/>
         <w:t>São Paulo – SP – Brasil</w:t>
       </w:r>
       <w:r>
-        <w:rPr>
-          <w:lang w:val="pt-BR"/>
-        </w:rPr>
         <w:br/>
       </w:r>
     </w:p>
@@ -143,7 +134,6 @@
           <w:color w:val="auto"/>
           <w:sz w:val="20"/>
           <w:szCs w:val="20"/>
-          <w:lang w:val="pt-BR"/>
         </w:rPr>
       </w:pPr>
       <w:r>
@@ -152,7 +142,6 @@
           <w:color w:val="auto"/>
           <w:sz w:val="20"/>
           <w:szCs w:val="20"/>
-          <w:lang w:val="pt-BR"/>
         </w:rPr>
         <w:t xml:space="preserve">brunosalve1@outlook.com, </w:t>
       </w:r>
@@ -165,7 +154,6 @@
             <w:sz w:val="20"/>
             <w:szCs w:val="20"/>
             <w:u w:val="none"/>
-            <w:lang w:val="pt-BR"/>
           </w:rPr>
           <w:t>danilo_lopes100@live.com</w:t>
         </w:r>
@@ -176,7 +164,6 @@
           <w:color w:val="auto"/>
           <w:sz w:val="20"/>
           <w:szCs w:val="20"/>
-          <w:lang w:val="pt-BR"/>
         </w:rPr>
         <w:t xml:space="preserve">, </w:t>
       </w:r>
@@ -189,7 +176,6 @@
             <w:sz w:val="20"/>
             <w:szCs w:val="20"/>
             <w:u w:val="none"/>
-            <w:lang w:val="pt-BR"/>
           </w:rPr>
           <w:t>lalvessiqueira8@gmail.com</w:t>
         </w:r>
@@ -200,7 +186,6 @@
           <w:color w:val="auto"/>
           <w:sz w:val="20"/>
           <w:szCs w:val="20"/>
-          <w:lang w:val="pt-BR"/>
         </w:rPr>
         <w:t xml:space="preserve">, </w:t>
       </w:r>
@@ -213,7 +198,6 @@
             <w:sz w:val="20"/>
             <w:szCs w:val="20"/>
             <w:u w:val="none"/>
-            <w:lang w:val="pt-BR"/>
           </w:rPr>
           <w:t>lucas11200@hotmail.com</w:t>
         </w:r>
@@ -224,7 +208,6 @@
           <w:color w:val="auto"/>
           <w:sz w:val="20"/>
           <w:szCs w:val="20"/>
-          <w:lang w:val="pt-BR"/>
         </w:rPr>
         <w:t xml:space="preserve">, </w:t>
       </w:r>
@@ -237,7 +220,6 @@
             <w:sz w:val="20"/>
             <w:szCs w:val="20"/>
             <w:u w:val="none"/>
-            <w:lang w:val="pt-BR"/>
           </w:rPr>
           <w:t>matheus191999@hotmail.com</w:t>
         </w:r>
@@ -248,7 +230,6 @@
           <w:color w:val="auto"/>
           <w:sz w:val="20"/>
           <w:szCs w:val="20"/>
-          <w:lang w:val="pt-BR"/>
         </w:rPr>
         <w:t xml:space="preserve">, </w:t>
       </w:r>
@@ -261,7 +242,6 @@
             <w:sz w:val="20"/>
             <w:szCs w:val="20"/>
             <w:u w:val="none"/>
-            <w:lang w:val="pt-BR"/>
           </w:rPr>
           <w:t>nayara.muniz27@gmail.com</w:t>
         </w:r>
@@ -272,7 +252,6 @@
           <w:color w:val="auto"/>
           <w:sz w:val="20"/>
           <w:szCs w:val="20"/>
-          <w:lang w:val="pt-BR"/>
         </w:rPr>
         <w:t>, vitor.carlessi@gmail.com</w:t>
       </w:r>
@@ -285,7 +264,6 @@
           <w:rFonts w:ascii="Courier New" w:eastAsia="Courier New" w:hAnsi="Courier New" w:cs="Courier New"/>
           <w:sz w:val="20"/>
           <w:szCs w:val="20"/>
-          <w:lang w:val="pt-BR"/>
         </w:rPr>
       </w:pPr>
     </w:p>
@@ -297,7 +275,6 @@
           <w:rFonts w:ascii="Courier New" w:eastAsia="Courier New" w:hAnsi="Courier New" w:cs="Courier New"/>
           <w:sz w:val="20"/>
           <w:szCs w:val="20"/>
-          <w:lang w:val="pt-BR"/>
         </w:rPr>
         <w:sectPr>
           <w:headerReference w:type="even" r:id="rId12"/>
@@ -324,6 +301,7 @@
           <w:b/>
           <w:i/>
         </w:rPr>
+        <w:lastRenderedPageBreak/>
         <w:t>Abstract.</w:t>
       </w:r>
       <w:r>
@@ -332,11 +310,103 @@
         </w:rPr>
         <w:t xml:space="preserve"> </w:t>
       </w:r>
-      <w:r>
-        <w:rPr>
-          <w:i/>
-        </w:rPr>
-        <w:t xml:space="preserve">This meta-article reports the elaboration of the </w:t>
+      <w:proofErr w:type="spellStart"/>
+      <w:r>
+        <w:rPr>
+          <w:i/>
+        </w:rPr>
+        <w:t>This</w:t>
+      </w:r>
+      <w:proofErr w:type="spellEnd"/>
+      <w:r>
+        <w:rPr>
+          <w:i/>
+        </w:rPr>
+        <w:t xml:space="preserve"> </w:t>
+      </w:r>
+      <w:proofErr w:type="spellStart"/>
+      <w:r>
+        <w:rPr>
+          <w:i/>
+        </w:rPr>
+        <w:t>meta-article</w:t>
+      </w:r>
+      <w:proofErr w:type="spellEnd"/>
+      <w:r>
+        <w:rPr>
+          <w:i/>
+        </w:rPr>
+        <w:t xml:space="preserve"> </w:t>
+      </w:r>
+      <w:proofErr w:type="spellStart"/>
+      <w:r>
+        <w:rPr>
+          <w:i/>
+        </w:rPr>
+        <w:t>reports</w:t>
+      </w:r>
+      <w:proofErr w:type="spellEnd"/>
+      <w:r>
+        <w:rPr>
+          <w:i/>
+        </w:rPr>
+        <w:t xml:space="preserve"> </w:t>
+      </w:r>
+      <w:proofErr w:type="spellStart"/>
+      <w:r>
+        <w:rPr>
+          <w:i/>
+        </w:rPr>
+        <w:t>the</w:t>
+      </w:r>
+      <w:proofErr w:type="spellEnd"/>
+      <w:r>
+        <w:rPr>
+          <w:i/>
+        </w:rPr>
+        <w:t xml:space="preserve"> </w:t>
+      </w:r>
+      <w:proofErr w:type="spellStart"/>
+      <w:r>
+        <w:rPr>
+          <w:i/>
+        </w:rPr>
+        <w:t>elaboration</w:t>
+      </w:r>
+      <w:proofErr w:type="spellEnd"/>
+      <w:r>
+        <w:rPr>
+          <w:i/>
+        </w:rPr>
+        <w:t xml:space="preserve"> </w:t>
+      </w:r>
+      <w:proofErr w:type="spellStart"/>
+      <w:r>
+        <w:rPr>
+          <w:i/>
+        </w:rPr>
+        <w:t>of</w:t>
+      </w:r>
+      <w:proofErr w:type="spellEnd"/>
+      <w:r>
+        <w:rPr>
+          <w:i/>
+        </w:rPr>
+        <w:t xml:space="preserve"> </w:t>
+      </w:r>
+      <w:proofErr w:type="spellStart"/>
+      <w:r>
+        <w:rPr>
+          <w:i/>
+        </w:rPr>
+        <w:t>the</w:t>
+      </w:r>
+      <w:proofErr w:type="spellEnd"/>
+      <w:r>
+        <w:rPr>
+          <w:i/>
+        </w:rPr>
+        <w:t xml:space="preserve"> </w:t>
       </w:r>
       <w:proofErr w:type="gramStart"/>
       <w:r>
@@ -350,21 +420,189 @@
         <w:rPr>
           <w:i/>
         </w:rPr>
-        <w:t xml:space="preserve">Enterprise Office Project), which the students of System of Information course of </w:t>
-      </w:r>
-      <w:proofErr w:type="spellStart"/>
-      <w:r>
-        <w:rPr>
-          <w:i/>
-        </w:rPr>
-        <w:t>Impacta</w:t>
-      </w:r>
-      <w:proofErr w:type="spellEnd"/>
-      <w:r>
-        <w:rPr>
-          <w:i/>
-        </w:rPr>
-        <w:t xml:space="preserve"> College are involved. The objective is make a system for pet </w:t>
+        <w:t xml:space="preserve">Enterprise Office Project), </w:t>
+      </w:r>
+      <w:proofErr w:type="spellStart"/>
+      <w:r>
+        <w:rPr>
+          <w:i/>
+        </w:rPr>
+        <w:t>which</w:t>
+      </w:r>
+      <w:proofErr w:type="spellEnd"/>
+      <w:r>
+        <w:rPr>
+          <w:i/>
+        </w:rPr>
+        <w:t xml:space="preserve"> </w:t>
+      </w:r>
+      <w:proofErr w:type="spellStart"/>
+      <w:r>
+        <w:rPr>
+          <w:i/>
+        </w:rPr>
+        <w:t>the</w:t>
+      </w:r>
+      <w:proofErr w:type="spellEnd"/>
+      <w:r>
+        <w:rPr>
+          <w:i/>
+        </w:rPr>
+        <w:t xml:space="preserve"> </w:t>
+      </w:r>
+      <w:proofErr w:type="spellStart"/>
+      <w:r>
+        <w:rPr>
+          <w:i/>
+        </w:rPr>
+        <w:t>students</w:t>
+      </w:r>
+      <w:proofErr w:type="spellEnd"/>
+      <w:r>
+        <w:rPr>
+          <w:i/>
+        </w:rPr>
+        <w:t xml:space="preserve"> </w:t>
+      </w:r>
+      <w:proofErr w:type="spellStart"/>
+      <w:r>
+        <w:rPr>
+          <w:i/>
+        </w:rPr>
+        <w:t>of</w:t>
+      </w:r>
+      <w:proofErr w:type="spellEnd"/>
+      <w:r>
+        <w:rPr>
+          <w:i/>
+        </w:rPr>
+        <w:t xml:space="preserve"> System </w:t>
+      </w:r>
+      <w:proofErr w:type="spellStart"/>
+      <w:r>
+        <w:rPr>
+          <w:i/>
+        </w:rPr>
+        <w:t>of</w:t>
+      </w:r>
+      <w:proofErr w:type="spellEnd"/>
+      <w:r>
+        <w:rPr>
+          <w:i/>
+        </w:rPr>
+        <w:t xml:space="preserve"> </w:t>
+      </w:r>
+      <w:proofErr w:type="spellStart"/>
+      <w:r>
+        <w:rPr>
+          <w:i/>
+        </w:rPr>
+        <w:t>Information</w:t>
+      </w:r>
+      <w:proofErr w:type="spellEnd"/>
+      <w:r>
+        <w:rPr>
+          <w:i/>
+        </w:rPr>
+        <w:t xml:space="preserve"> </w:t>
+      </w:r>
+      <w:proofErr w:type="spellStart"/>
+      <w:r>
+        <w:rPr>
+          <w:i/>
+        </w:rPr>
+        <w:t>course</w:t>
+      </w:r>
+      <w:proofErr w:type="spellEnd"/>
+      <w:r>
+        <w:rPr>
+          <w:i/>
+        </w:rPr>
+        <w:t xml:space="preserve"> </w:t>
+      </w:r>
+      <w:proofErr w:type="spellStart"/>
+      <w:r>
+        <w:rPr>
+          <w:i/>
+        </w:rPr>
+        <w:t>of</w:t>
+      </w:r>
+      <w:proofErr w:type="spellEnd"/>
+      <w:r>
+        <w:rPr>
+          <w:i/>
+        </w:rPr>
+        <w:t xml:space="preserve"> Impacta </w:t>
+      </w:r>
+      <w:proofErr w:type="spellStart"/>
+      <w:r>
+        <w:rPr>
+          <w:i/>
+        </w:rPr>
+        <w:t>College</w:t>
+      </w:r>
+      <w:proofErr w:type="spellEnd"/>
+      <w:r>
+        <w:rPr>
+          <w:i/>
+        </w:rPr>
+        <w:t xml:space="preserve"> are </w:t>
+      </w:r>
+      <w:proofErr w:type="spellStart"/>
+      <w:r>
+        <w:rPr>
+          <w:i/>
+        </w:rPr>
+        <w:t>involved</w:t>
+      </w:r>
+      <w:proofErr w:type="spellEnd"/>
+      <w:r>
+        <w:rPr>
+          <w:i/>
+        </w:rPr>
+        <w:t xml:space="preserve">. </w:t>
+      </w:r>
+      <w:proofErr w:type="spellStart"/>
+      <w:r>
+        <w:rPr>
+          <w:i/>
+        </w:rPr>
+        <w:t>The</w:t>
+      </w:r>
+      <w:proofErr w:type="spellEnd"/>
+      <w:r>
+        <w:rPr>
+          <w:i/>
+        </w:rPr>
+        <w:t xml:space="preserve"> </w:t>
+      </w:r>
+      <w:proofErr w:type="spellStart"/>
+      <w:r>
+        <w:rPr>
+          <w:i/>
+        </w:rPr>
+        <w:t>objective</w:t>
+      </w:r>
+      <w:proofErr w:type="spellEnd"/>
+      <w:r>
+        <w:rPr>
+          <w:i/>
+        </w:rPr>
+        <w:t xml:space="preserve"> is </w:t>
+      </w:r>
+      <w:proofErr w:type="spellStart"/>
+      <w:r>
+        <w:rPr>
+          <w:i/>
+        </w:rPr>
+        <w:t>make</w:t>
+      </w:r>
+      <w:proofErr w:type="spellEnd"/>
+      <w:r>
+        <w:rPr>
+          <w:i/>
+        </w:rPr>
+        <w:t xml:space="preserve"> a system for pet </w:t>
       </w:r>
       <w:proofErr w:type="spellStart"/>
       <w:r>
@@ -378,7 +616,35 @@
         <w:rPr>
           <w:i/>
         </w:rPr>
-        <w:t xml:space="preserve"> and veterinary </w:t>
+        <w:t xml:space="preserve"> </w:t>
+      </w:r>
+      <w:proofErr w:type="spellStart"/>
+      <w:r>
+        <w:rPr>
+          <w:i/>
+        </w:rPr>
+        <w:t>and</w:t>
+      </w:r>
+      <w:proofErr w:type="spellEnd"/>
+      <w:r>
+        <w:rPr>
+          <w:i/>
+        </w:rPr>
+        <w:t xml:space="preserve"> </w:t>
+      </w:r>
+      <w:proofErr w:type="spellStart"/>
+      <w:r>
+        <w:rPr>
+          <w:i/>
+        </w:rPr>
+        <w:t>veterinary</w:t>
+      </w:r>
+      <w:proofErr w:type="spellEnd"/>
+      <w:r>
+        <w:rPr>
+          <w:i/>
+        </w:rPr>
+        <w:t xml:space="preserve"> </w:t>
       </w:r>
       <w:proofErr w:type="spellStart"/>
       <w:r>
@@ -392,7 +658,259 @@
         <w:rPr>
           <w:i/>
         </w:rPr>
-        <w:t>, and the base to do this article are the artefacts and the client requirements gathered by the Team in meetings about the business and it issues.</w:t>
+        <w:t xml:space="preserve">, </w:t>
+      </w:r>
+      <w:proofErr w:type="spellStart"/>
+      <w:r>
+        <w:rPr>
+          <w:i/>
+        </w:rPr>
+        <w:t>and</w:t>
+      </w:r>
+      <w:proofErr w:type="spellEnd"/>
+      <w:r>
+        <w:rPr>
+          <w:i/>
+        </w:rPr>
+        <w:t xml:space="preserve"> </w:t>
+      </w:r>
+      <w:proofErr w:type="spellStart"/>
+      <w:r>
+        <w:rPr>
+          <w:i/>
+        </w:rPr>
+        <w:t>the</w:t>
+      </w:r>
+      <w:proofErr w:type="spellEnd"/>
+      <w:r>
+        <w:rPr>
+          <w:i/>
+        </w:rPr>
+        <w:t xml:space="preserve"> base to do </w:t>
+      </w:r>
+      <w:proofErr w:type="spellStart"/>
+      <w:r>
+        <w:rPr>
+          <w:i/>
+        </w:rPr>
+        <w:t>this</w:t>
+      </w:r>
+      <w:proofErr w:type="spellEnd"/>
+      <w:r>
+        <w:rPr>
+          <w:i/>
+        </w:rPr>
+        <w:t xml:space="preserve"> </w:t>
+      </w:r>
+      <w:proofErr w:type="spellStart"/>
+      <w:r>
+        <w:rPr>
+          <w:i/>
+        </w:rPr>
+        <w:t>article</w:t>
+      </w:r>
+      <w:proofErr w:type="spellEnd"/>
+      <w:r>
+        <w:rPr>
+          <w:i/>
+        </w:rPr>
+        <w:t xml:space="preserve"> are </w:t>
+      </w:r>
+      <w:proofErr w:type="spellStart"/>
+      <w:r>
+        <w:rPr>
+          <w:i/>
+        </w:rPr>
+        <w:t>the</w:t>
+      </w:r>
+      <w:proofErr w:type="spellEnd"/>
+      <w:r>
+        <w:rPr>
+          <w:i/>
+        </w:rPr>
+        <w:t xml:space="preserve"> </w:t>
+      </w:r>
+      <w:proofErr w:type="spellStart"/>
+      <w:r>
+        <w:rPr>
+          <w:i/>
+        </w:rPr>
+        <w:t>artefacts</w:t>
+      </w:r>
+      <w:proofErr w:type="spellEnd"/>
+      <w:r>
+        <w:rPr>
+          <w:i/>
+        </w:rPr>
+        <w:t xml:space="preserve"> </w:t>
+      </w:r>
+      <w:proofErr w:type="spellStart"/>
+      <w:r>
+        <w:rPr>
+          <w:i/>
+        </w:rPr>
+        <w:t>and</w:t>
+      </w:r>
+      <w:proofErr w:type="spellEnd"/>
+      <w:r>
+        <w:rPr>
+          <w:i/>
+        </w:rPr>
+        <w:t xml:space="preserve"> </w:t>
+      </w:r>
+      <w:proofErr w:type="spellStart"/>
+      <w:r>
+        <w:rPr>
+          <w:i/>
+        </w:rPr>
+        <w:t>the</w:t>
+      </w:r>
+      <w:proofErr w:type="spellEnd"/>
+      <w:r>
+        <w:rPr>
+          <w:i/>
+        </w:rPr>
+        <w:t xml:space="preserve"> </w:t>
+      </w:r>
+      <w:proofErr w:type="spellStart"/>
+      <w:r>
+        <w:rPr>
+          <w:i/>
+        </w:rPr>
+        <w:t>client</w:t>
+      </w:r>
+      <w:proofErr w:type="spellEnd"/>
+      <w:r>
+        <w:rPr>
+          <w:i/>
+        </w:rPr>
+        <w:t xml:space="preserve"> </w:t>
+      </w:r>
+      <w:proofErr w:type="spellStart"/>
+      <w:r>
+        <w:rPr>
+          <w:i/>
+        </w:rPr>
+        <w:t>requirements</w:t>
+      </w:r>
+      <w:proofErr w:type="spellEnd"/>
+      <w:r>
+        <w:rPr>
+          <w:i/>
+        </w:rPr>
+        <w:t xml:space="preserve"> </w:t>
+      </w:r>
+      <w:proofErr w:type="spellStart"/>
+      <w:r>
+        <w:rPr>
+          <w:i/>
+        </w:rPr>
+        <w:t>gathered</w:t>
+      </w:r>
+      <w:proofErr w:type="spellEnd"/>
+      <w:r>
+        <w:rPr>
+          <w:i/>
+        </w:rPr>
+        <w:t xml:space="preserve"> </w:t>
+      </w:r>
+      <w:proofErr w:type="spellStart"/>
+      <w:r>
+        <w:rPr>
+          <w:i/>
+        </w:rPr>
+        <w:t>by</w:t>
+      </w:r>
+      <w:proofErr w:type="spellEnd"/>
+      <w:r>
+        <w:rPr>
+          <w:i/>
+        </w:rPr>
+        <w:t xml:space="preserve"> </w:t>
+      </w:r>
+      <w:proofErr w:type="spellStart"/>
+      <w:r>
+        <w:rPr>
+          <w:i/>
+        </w:rPr>
+        <w:t>the</w:t>
+      </w:r>
+      <w:proofErr w:type="spellEnd"/>
+      <w:r>
+        <w:rPr>
+          <w:i/>
+        </w:rPr>
+        <w:t xml:space="preserve"> </w:t>
+      </w:r>
+      <w:proofErr w:type="spellStart"/>
+      <w:r>
+        <w:rPr>
+          <w:i/>
+        </w:rPr>
+        <w:t>Team</w:t>
+      </w:r>
+      <w:proofErr w:type="spellEnd"/>
+      <w:r>
+        <w:rPr>
+          <w:i/>
+        </w:rPr>
+        <w:t xml:space="preserve"> in meetings </w:t>
+      </w:r>
+      <w:proofErr w:type="spellStart"/>
+      <w:r>
+        <w:rPr>
+          <w:i/>
+        </w:rPr>
+        <w:t>about</w:t>
+      </w:r>
+      <w:proofErr w:type="spellEnd"/>
+      <w:r>
+        <w:rPr>
+          <w:i/>
+        </w:rPr>
+        <w:t xml:space="preserve"> </w:t>
+      </w:r>
+      <w:proofErr w:type="spellStart"/>
+      <w:r>
+        <w:rPr>
+          <w:i/>
+        </w:rPr>
+        <w:t>the</w:t>
+      </w:r>
+      <w:proofErr w:type="spellEnd"/>
+      <w:r>
+        <w:rPr>
+          <w:i/>
+        </w:rPr>
+        <w:t xml:space="preserve"> business </w:t>
+      </w:r>
+      <w:proofErr w:type="spellStart"/>
+      <w:r>
+        <w:rPr>
+          <w:i/>
+        </w:rPr>
+        <w:t>and</w:t>
+      </w:r>
+      <w:proofErr w:type="spellEnd"/>
+      <w:r>
+        <w:rPr>
+          <w:i/>
+        </w:rPr>
+        <w:t xml:space="preserve"> it </w:t>
+      </w:r>
+      <w:proofErr w:type="spellStart"/>
+      <w:r>
+        <w:rPr>
+          <w:i/>
+        </w:rPr>
+        <w:t>issues</w:t>
+      </w:r>
+      <w:proofErr w:type="spellEnd"/>
+      <w:r>
+        <w:rPr>
+          <w:i/>
+        </w:rPr>
+        <w:t>.</w:t>
       </w:r>
       <w:r>
         <w:rPr>
@@ -407,63 +925,82 @@
         <w:ind w:left="454" w:right="454"/>
         <w:rPr>
           <w:i/>
-          <w:lang w:val="pt-BR"/>
-        </w:rPr>
-      </w:pPr>
-      <w:r>
-        <w:rPr>
-          <w:b/>
-          <w:i/>
-          <w:lang w:val="pt-BR"/>
+        </w:rPr>
+      </w:pPr>
+      <w:r>
+        <w:rPr>
+          <w:b/>
+          <w:i/>
         </w:rPr>
         <w:t>Resumo.</w:t>
       </w:r>
       <w:r>
         <w:rPr>
           <w:i/>
-          <w:lang w:val="pt-BR"/>
-        </w:rPr>
-        <w:t xml:space="preserve"> </w:t>
-      </w:r>
-      <w:r>
-        <w:rPr>
-          <w:i/>
-          <w:lang w:val="pt-BR"/>
+        </w:rPr>
+        <w:t xml:space="preserve"> </w:t>
+      </w:r>
+      <w:r>
+        <w:rPr>
+          <w:i/>
         </w:rPr>
         <w:t xml:space="preserve">Este meta-artigo descreve </w:t>
       </w:r>
       <w:r>
         <w:rPr>
           <w:i/>
-          <w:lang w:val="pt-BR"/>
-        </w:rPr>
-        <w:t>a elaboração da oficina de projeto de empresas I, no qual os alunos de sistemas de informação da Faculdade Impacta estão envolvidos.</w:t>
-      </w:r>
-      <w:r>
-        <w:rPr>
-          <w:i/>
-          <w:lang w:val="pt-BR"/>
-        </w:rPr>
-        <w:t xml:space="preserve"> O objetivo é construir um sistema para pet shops e clinicas veterinárias, e</w:t>
-      </w:r>
-      <w:r>
-        <w:rPr>
-          <w:i/>
-          <w:lang w:val="pt-BR"/>
-        </w:rPr>
-        <w:t xml:space="preserve"> </w:t>
-      </w:r>
-      <w:r>
-        <w:rPr>
-          <w:i/>
-          <w:lang w:val="pt-BR"/>
+        </w:rPr>
+        <w:t xml:space="preserve">a elaboração da oficina de projeto de empresas I, no qual </w:t>
+      </w:r>
+      <w:proofErr w:type="gramStart"/>
+      <w:r>
+        <w:rPr>
+          <w:i/>
+        </w:rPr>
+        <w:t>os alunos de sistemas de informação da Faculdade Impacta</w:t>
+      </w:r>
+      <w:proofErr w:type="gramEnd"/>
+      <w:r>
+        <w:rPr>
+          <w:i/>
+        </w:rPr>
+        <w:t xml:space="preserve"> estão envolvidos.</w:t>
+      </w:r>
+      <w:r>
+        <w:rPr>
+          <w:i/>
+        </w:rPr>
+        <w:t xml:space="preserve"> O objetivo é construir um sistema para pet shops e </w:t>
+      </w:r>
+      <w:proofErr w:type="gramStart"/>
+      <w:r>
+        <w:rPr>
+          <w:i/>
+        </w:rPr>
+        <w:t>clinicas veterinárias</w:t>
+      </w:r>
+      <w:proofErr w:type="gramEnd"/>
+      <w:r>
+        <w:rPr>
+          <w:i/>
+        </w:rPr>
+        <w:t>, e</w:t>
+      </w:r>
+      <w:r>
+        <w:rPr>
+          <w:i/>
+        </w:rPr>
+        <w:t xml:space="preserve"> </w:t>
+      </w:r>
+      <w:r>
+        <w:rPr>
+          <w:i/>
         </w:rPr>
         <w:t>a</w:t>
       </w:r>
       <w:r>
         <w:rPr>
           <w:i/>
-          <w:lang w:val="pt-BR"/>
         </w:rPr>
         <w:t xml:space="preserve"> base para a confecção deste artigo são artefatos gerados e levantados pela equipe em reuniões com o cliente sobre o negócio e suas implicações.</w:t>
       </w:r>
@@ -477,7 +1014,6 @@
           <w:b/>
           <w:sz w:val="26"/>
           <w:szCs w:val="26"/>
-          <w:lang w:val="pt-BR"/>
         </w:rPr>
       </w:pPr>
       <w:r>
@@ -485,183 +1021,126 @@
           <w:b/>
           <w:sz w:val="26"/>
           <w:szCs w:val="26"/>
-          <w:lang w:val="pt-BR"/>
         </w:rPr>
         <w:t>1. Introdução</w:t>
       </w:r>
     </w:p>
     <w:p>
-      <w:pPr>
-        <w:rPr>
-          <w:lang w:val="pt-BR"/>
-        </w:rPr>
-      </w:pPr>
-      <w:r>
-        <w:rPr>
-          <w:lang w:val="pt-BR"/>
-        </w:rPr>
-        <w:t xml:space="preserve">O produto construído e descrito neste artigo trata-se de um sistema de gerenciamento e controle de clinicas veterinárias. O cliente escolhido para elaboração de tal é a </w:t>
-      </w:r>
-      <w:proofErr w:type="spellStart"/>
-      <w:r>
-        <w:rPr>
-          <w:lang w:val="pt-BR"/>
-        </w:rPr>
-        <w:t>clinica</w:t>
-      </w:r>
-      <w:proofErr w:type="spellEnd"/>
-      <w:r>
-        <w:rPr>
-          <w:lang w:val="pt-BR"/>
-        </w:rPr>
-        <w:t xml:space="preserve"> </w:t>
-      </w:r>
-      <w:proofErr w:type="spellStart"/>
-      <w:r>
-        <w:rPr>
-          <w:lang w:val="pt-BR"/>
-        </w:rPr>
+      <w:r>
+        <w:t xml:space="preserve">O produto construído e descrito neste artigo trata-se de um sistema de gerenciamento e controle de </w:t>
+      </w:r>
+      <w:proofErr w:type="gramStart"/>
+      <w:r>
+        <w:t>clinicas veterinárias</w:t>
+      </w:r>
+      <w:proofErr w:type="gramEnd"/>
+      <w:r>
+        <w:t xml:space="preserve">. O cliente escolhido para elaboração de tal é a clinica </w:t>
+      </w:r>
+      <w:proofErr w:type="spellStart"/>
+      <w:r>
         <w:t>Morumbichos</w:t>
       </w:r>
       <w:proofErr w:type="spellEnd"/>
       <w:r>
-        <w:rPr>
-          <w:lang w:val="pt-BR"/>
-        </w:rPr>
         <w:t xml:space="preserve">, situada no bairro do Morumbi, zona sul de São Paulo, </w:t>
       </w:r>
       <w:r>
-        <w:rPr>
-          <w:lang w:val="pt-BR"/>
-        </w:rPr>
         <w:t xml:space="preserve">que há 10 anos no mercado </w:t>
       </w:r>
       <w:r>
-        <w:rPr>
-          <w:lang w:val="pt-BR"/>
-        </w:rPr>
         <w:t>disponibilizou o</w:t>
       </w:r>
       <w:r>
-        <w:rPr>
-          <w:lang w:val="pt-BR"/>
-        </w:rPr>
         <w:t xml:space="preserve"> cenário ideal para o desenvolvimento acadêmico de soluções para o negócio.</w:t>
       </w:r>
     </w:p>
     <w:p>
-      <w:pPr>
-        <w:rPr>
-          <w:lang w:val="pt-BR"/>
-        </w:rPr>
-      </w:pPr>
-      <w:r>
-        <w:rPr>
-          <w:lang w:val="pt-BR"/>
-        </w:rPr>
+      <w:r>
         <w:tab/>
         <w:t xml:space="preserve">Ao reunir problemas e melhorias, as proprietárias descreveram o cenário atual e os problemas </w:t>
       </w:r>
       <w:r>
-        <w:rPr>
-          <w:lang w:val="pt-BR"/>
-        </w:rPr>
         <w:t>d</w:t>
       </w:r>
       <w:r>
-        <w:rPr>
-          <w:lang w:val="pt-BR"/>
-        </w:rPr>
         <w:t xml:space="preserve">os quais a dificuldade de gerir um negócio </w:t>
       </w:r>
       <w:r>
-        <w:rPr>
-          <w:lang w:val="pt-BR"/>
-        </w:rPr>
         <w:t>farto de informações</w:t>
       </w:r>
       <w:r>
-        <w:rPr>
-          <w:lang w:val="pt-BR"/>
-        </w:rPr>
         <w:t xml:space="preserve"> podem trazer</w:t>
       </w:r>
       <w:r>
-        <w:rPr>
-          <w:lang w:val="pt-BR"/>
-        </w:rPr>
         <w:t>, é</w:t>
       </w:r>
       <w:r>
-        <w:rPr>
-          <w:lang w:val="pt-BR"/>
-        </w:rPr>
-        <w:t xml:space="preserve"> fácil notar que os processos são organizados, mas a falta que a simplicidade que um sistema traria é significante. A principal carência é com o controle de vacinas e atendimentos de animais, seguido por alguma dificuldade em gerir perfis de </w:t>
-      </w:r>
-      <w:r>
-        <w:rPr>
-          <w:i/>
-          <w:lang w:val="pt-BR"/>
+        <w:t xml:space="preserve"> fácil notar que os processos são organizados, mas a falta que a simplicidade que um sistema traria é significante. A principal carência é com o controle de vacinas e atendimentos de animais, </w:t>
+      </w:r>
+      <w:proofErr w:type="gramStart"/>
+      <w:r>
+        <w:t>seguido</w:t>
+      </w:r>
+      <w:proofErr w:type="gramEnd"/>
+      <w:r>
+        <w:t xml:space="preserve"> por alguma dificuldade em gerir perfis de </w:t>
+      </w:r>
+      <w:r>
+        <w:rPr>
+          <w:i/>
         </w:rPr>
         <w:t>pets</w:t>
       </w:r>
       <w:r>
-        <w:rPr>
-          <w:lang w:val="pt-BR"/>
-        </w:rPr>
         <w:t xml:space="preserve"> e clientes</w:t>
       </w:r>
       <w:r>
-        <w:rPr>
-          <w:lang w:val="pt-BR"/>
-        </w:rPr>
         <w:t>.</w:t>
       </w:r>
     </w:p>
     <w:p>
-      <w:pPr>
-        <w:rPr>
-          <w:lang w:val="pt-BR"/>
-        </w:rPr>
-      </w:pPr>
-      <w:r>
-        <w:rPr>
-          <w:lang w:val="pt-BR"/>
-        </w:rPr>
+      <w:r>
         <w:tab/>
         <w:t>As exigências foram que a equipe de desenvolvimento entregasse um sistema simples, funcional e em nuvem para atender as necessidades</w:t>
       </w:r>
       <w:r>
-        <w:rPr>
-          <w:lang w:val="pt-BR"/>
-        </w:rPr>
-        <w:t xml:space="preserve"> e otimizar o negócio, focando principalmente na organização da agenda clínica, cobranças e procedimentos. </w:t>
-      </w:r>
-      <w:r>
-        <w:rPr>
-          <w:lang w:val="pt-BR"/>
-        </w:rPr>
-        <w:t xml:space="preserve">Será entregue uma aplicação web desenvolvida em Python com o Framework </w:t>
-      </w:r>
-      <w:proofErr w:type="spellStart"/>
-      <w:r>
-        <w:rPr>
-          <w:lang w:val="pt-BR"/>
-        </w:rPr>
+        <w:t xml:space="preserve"> e </w:t>
+      </w:r>
+      <w:proofErr w:type="gramStart"/>
+      <w:r>
+        <w:t>otimizar</w:t>
+      </w:r>
+      <w:proofErr w:type="gramEnd"/>
+      <w:r>
+        <w:t xml:space="preserve"> o negócio, focando principalmente na organização da agenda clínica, cobranças e procedimentos. </w:t>
+      </w:r>
+      <w:r>
+        <w:t xml:space="preserve">Será entregue uma aplicação web desenvolvida em </w:t>
+      </w:r>
+      <w:proofErr w:type="spellStart"/>
+      <w:r>
+        <w:t>Python</w:t>
+      </w:r>
+      <w:proofErr w:type="spellEnd"/>
+      <w:r>
+        <w:t xml:space="preserve"> com o Framework </w:t>
+      </w:r>
+      <w:proofErr w:type="spellStart"/>
+      <w:r>
         <w:t>Django</w:t>
       </w:r>
       <w:proofErr w:type="spellEnd"/>
       <w:r>
-        <w:rPr>
-          <w:lang w:val="pt-BR"/>
-        </w:rPr>
         <w:t xml:space="preserve">, hospedado em nuvem, que atenderá as exigências acima e tornará mais fluido a gestão do estabelecimento. Mais informações sobre os entregáveis: </w:t>
       </w:r>
-      <w:r>
-        <w:rPr>
-          <w:lang w:val="pt-BR"/>
-        </w:rPr>
-        <w:t>https://goo.gl/mwyHXD</w:t>
+      <w:proofErr w:type="gramStart"/>
+      <w:r>
+        <w:t>https</w:t>
+      </w:r>
+      <w:proofErr w:type="gramEnd"/>
+      <w:r>
+        <w:t>://goo.gl/mwyHXD</w:t>
       </w:r>
     </w:p>
     <w:p>
@@ -671,13 +1150,11 @@
         <w:jc w:val="left"/>
         <w:rPr>
           <w:b/>
-          <w:lang w:val="pt-BR"/>
-        </w:rPr>
-      </w:pPr>
-      <w:r>
-        <w:rPr>
-          <w:b/>
-          <w:lang w:val="pt-BR"/>
+        </w:rPr>
+      </w:pPr>
+      <w:r>
+        <w:rPr>
+          <w:b/>
         </w:rPr>
         <w:lastRenderedPageBreak/>
         <w:t>1.1. Apr</w:t>
@@ -687,7 +1164,6 @@
       <w:r>
         <w:rPr>
           <w:b/>
-          <w:lang w:val="pt-BR"/>
         </w:rPr>
         <w:t>esentação do Problema</w:t>
       </w:r>
@@ -697,14 +1173,8 @@
         <w:keepNext/>
         <w:spacing w:before="240"/>
         <w:jc w:val="left"/>
-        <w:rPr>
-          <w:lang w:val="pt-BR"/>
-        </w:rPr>
-      </w:pPr>
-      <w:r>
-        <w:rPr>
-          <w:lang w:val="pt-BR"/>
-        </w:rPr>
+      </w:pPr>
+      <w:r>
         <w:t xml:space="preserve">Nessa seção, deve-se apresentar o problema que o cliente tem que o projeto irá resolver. Apresente o cliente, o tipo de negócio, como ele atua atualmente e quais os problemas relatados pelo cliente e/ou percebidos pelos analistas. </w:t>
       </w:r>
     </w:p>
@@ -713,30 +1183,26 @@
         <w:keepNext/>
         <w:spacing w:before="240"/>
         <w:jc w:val="left"/>
-        <w:rPr>
-          <w:lang w:val="pt-BR"/>
-        </w:rPr>
-      </w:pPr>
-      <w:r>
-        <w:rPr>
-          <w:lang w:val="pt-BR"/>
-        </w:rPr>
+      </w:pPr>
+      <w:r>
         <w:tab/>
         <w:t xml:space="preserve">É interessante mostrar como é atualmente a gestão atual da empresa. Podem aparecer imagens que ilustrem a situação. Para imagens ou figuras, use o exemplo da Figura 1. O título da figura deve vir abaixo da mesma, centralizadas, fonte </w:t>
       </w:r>
       <w:proofErr w:type="spellStart"/>
       <w:r>
-        <w:rPr>
-          <w:lang w:val="pt-BR"/>
-        </w:rPr>
         <w:t>Helvetica</w:t>
       </w:r>
       <w:proofErr w:type="spellEnd"/>
       <w:r>
-        <w:rPr>
-          <w:lang w:val="pt-BR"/>
-        </w:rPr>
-        <w:t>, negrito, tamanho 10, com 6 pontos de espaço entre a figura e o restante do texto.</w:t>
+        <w:t xml:space="preserve">, negrito, tamanho 10, com </w:t>
+      </w:r>
+      <w:proofErr w:type="gramStart"/>
+      <w:r>
+        <w:t>6</w:t>
+      </w:r>
+      <w:proofErr w:type="gramEnd"/>
+      <w:r>
+        <w:t xml:space="preserve"> pontos de espaço entre a figura e o restante do texto.</w:t>
       </w:r>
     </w:p>
     <w:p>
@@ -746,6 +1212,7 @@
       <w:r>
         <w:rPr>
           <w:noProof/>
+          <w:lang w:val="pt-PT" w:eastAsia="pt-PT"/>
         </w:rPr>
         <w:drawing>
           <wp:inline distT="0" distB="0" distL="114300" distR="114300">
@@ -761,7 +1228,7 @@
                     <pic:cNvPicPr preferRelativeResize="0"/>
                   </pic:nvPicPr>
                   <pic:blipFill>
-                    <a:blip r:embed="rId16"/>
+                    <a:blip r:embed="rId16" cstate="print"/>
                     <a:srcRect/>
                     <a:stretch>
                       <a:fillRect/>
@@ -794,7 +1261,6 @@
           <w:b/>
           <w:sz w:val="20"/>
           <w:szCs w:val="20"/>
-          <w:lang w:val="pt-BR"/>
         </w:rPr>
       </w:pPr>
       <w:r>
@@ -803,7 +1269,6 @@
           <w:b/>
           <w:sz w:val="20"/>
           <w:szCs w:val="20"/>
-          <w:lang w:val="pt-BR"/>
         </w:rPr>
         <w:t>Figura 1. Exemplo de Imagem</w:t>
       </w:r>
@@ -818,7 +1283,6 @@
           <w:b/>
           <w:sz w:val="20"/>
           <w:szCs w:val="20"/>
-          <w:lang w:val="pt-BR"/>
         </w:rPr>
       </w:pPr>
     </w:p>
@@ -827,15 +1291,17 @@
         <w:spacing w:after="120"/>
         <w:ind w:right="454" w:firstLine="720"/>
         <w:jc w:val="left"/>
-        <w:rPr>
-          <w:lang w:val="pt-BR"/>
-        </w:rPr>
-      </w:pPr>
-      <w:r>
-        <w:rPr>
-          <w:lang w:val="pt-BR"/>
-        </w:rPr>
-        <w:t>Caso o título da figura não caiba em uma linha, o título deve estar justificado conforme a Figura 2 mostra. Além disso, deve haver um espaço de 8 pontos entre as margens da página.</w:t>
+      </w:pPr>
+      <w:r>
+        <w:t xml:space="preserve">Caso o título da figura não caiba em uma linha, o título deve estar justificado conforme a Figura 2 mostra. Além disso, deve haver um espaço de </w:t>
+      </w:r>
+      <w:proofErr w:type="gramStart"/>
+      <w:r>
+        <w:t>8</w:t>
+      </w:r>
+      <w:proofErr w:type="gramEnd"/>
+      <w:r>
+        <w:t xml:space="preserve"> pontos entre as margens da página.</w:t>
       </w:r>
     </w:p>
     <w:p>
@@ -845,6 +1311,7 @@
       <w:r>
         <w:rPr>
           <w:noProof/>
+          <w:lang w:val="pt-PT" w:eastAsia="pt-PT"/>
         </w:rPr>
         <w:lastRenderedPageBreak/>
         <w:drawing>
@@ -861,7 +1328,7 @@
                     <pic:cNvPicPr preferRelativeResize="0"/>
                   </pic:nvPicPr>
                   <pic:blipFill>
-                    <a:blip r:embed="rId17"/>
+                    <a:blip r:embed="rId17" cstate="print"/>
                     <a:srcRect/>
                     <a:stretch>
                       <a:fillRect/>
@@ -893,7 +1360,6 @@
           <w:b/>
           <w:sz w:val="20"/>
           <w:szCs w:val="20"/>
-          <w:lang w:val="pt-BR"/>
         </w:rPr>
       </w:pPr>
       <w:r>
@@ -902,7 +1368,6 @@
           <w:b/>
           <w:sz w:val="20"/>
           <w:szCs w:val="20"/>
-          <w:lang w:val="pt-BR"/>
         </w:rPr>
         <w:t>Figura 2. Imagem exemplo com um título ocupando mais espaço do que uma única linha, ficando justificado e com espaçamento igual entre as margens do documento.</w:t>
       </w:r>
@@ -914,44 +1379,13 @@
         <w:jc w:val="left"/>
         <w:rPr>
           <w:b/>
-          <w:lang w:val="pt-BR"/>
-        </w:rPr>
-      </w:pPr>
-      <w:r>
-        <w:rPr>
-          <w:b/>
-          <w:lang w:val="pt-BR"/>
+        </w:rPr>
+      </w:pPr>
+      <w:r>
+        <w:rPr>
+          <w:b/>
         </w:rPr>
         <w:t>1.2. Objetivos</w:t>
-      </w:r>
-    </w:p>
-    <w:p>
-      <w:pPr>
-        <w:spacing w:after="120"/>
-        <w:ind w:right="454"/>
-        <w:rPr>
-          <w:lang w:val="pt-BR"/>
-        </w:rPr>
-      </w:pPr>
-      <w:r>
-        <w:rPr>
-          <w:lang w:val="pt-BR"/>
-        </w:rPr>
-        <w:t xml:space="preserve">Nessa seção devem aparecer os objetivos do trabalho. Os objetivos devem ser divididos em objetivos gerais e objetivos específicos. Para facilitar, é possível usar o recurso de </w:t>
-      </w:r>
-      <w:proofErr w:type="spellStart"/>
-      <w:r>
-        <w:rPr>
-          <w:lang w:val="pt-BR"/>
-        </w:rPr>
-        <w:t>itemização</w:t>
-      </w:r>
-      <w:proofErr w:type="spellEnd"/>
-      <w:r>
-        <w:rPr>
-          <w:lang w:val="pt-BR"/>
-        </w:rPr>
-        <w:t xml:space="preserve"> dos objetivos:</w:t>
       </w:r>
     </w:p>
     <w:p>
@@ -964,13 +1398,11 @@
         <w:ind w:right="454"/>
         <w:contextualSpacing/>
       </w:pPr>
-      <w:proofErr w:type="spellStart"/>
-      <w:r>
-        <w:t>Objetivo</w:t>
-      </w:r>
-      <w:proofErr w:type="spellEnd"/>
-      <w:r>
-        <w:t xml:space="preserve"> 1</w:t>
+      <w:r>
+        <w:t>Sistema Intuitiv</w:t>
+      </w:r>
+      <w:r>
+        <w:t>o</w:t>
       </w:r>
     </w:p>
     <w:p>
@@ -983,13 +1415,14 @@
         <w:ind w:right="454"/>
         <w:contextualSpacing/>
       </w:pPr>
-      <w:proofErr w:type="spellStart"/>
-      <w:r>
-        <w:t>Objetivo</w:t>
-      </w:r>
-      <w:proofErr w:type="spellEnd"/>
-      <w:r>
-        <w:t xml:space="preserve"> 2</w:t>
+      <w:r>
+        <w:t>Serviço</w:t>
+      </w:r>
+      <w:r>
+        <w:t xml:space="preserve"> em</w:t>
+      </w:r>
+      <w:r>
+        <w:t xml:space="preserve"> Nuvem</w:t>
       </w:r>
     </w:p>
     <w:p>
@@ -1003,8 +1436,178 @@
         <w:contextualSpacing/>
       </w:pPr>
       <w:r>
-        <w:t>etc...</w:t>
-      </w:r>
+        <w:t>Agenda Pratica</w:t>
+      </w:r>
+    </w:p>
+    <w:p>
+      <w:pPr>
+        <w:pStyle w:val="PargrafodaLista"/>
+        <w:numPr>
+          <w:ilvl w:val="1"/>
+          <w:numId w:val="1"/>
+        </w:numPr>
+        <w:spacing w:after="120"/>
+        <w:ind w:right="454"/>
+      </w:pPr>
+      <w:r>
+        <w:t>Aviso de vacina uma semana antes</w:t>
+      </w:r>
+    </w:p>
+    <w:p>
+      <w:pPr>
+        <w:pStyle w:val="PargrafodaLista"/>
+        <w:numPr>
+          <w:ilvl w:val="1"/>
+          <w:numId w:val="1"/>
+        </w:numPr>
+        <w:spacing w:after="120"/>
+        <w:ind w:right="454"/>
+      </w:pPr>
+      <w:r>
+        <w:t>Aviso</w:t>
+      </w:r>
+      <w:r>
+        <w:t xml:space="preserve"> com cores</w:t>
+      </w:r>
+    </w:p>
+    <w:p>
+      <w:pPr>
+        <w:numPr>
+          <w:ilvl w:val="0"/>
+          <w:numId w:val="1"/>
+        </w:numPr>
+        <w:spacing w:after="120"/>
+        <w:ind w:right="454"/>
+        <w:contextualSpacing/>
+      </w:pPr>
+      <w:r>
+        <w:t>Sistema de GPS para a Motorista</w:t>
+      </w:r>
+    </w:p>
+    <w:p>
+      <w:pPr>
+        <w:pStyle w:val="PargrafodaLista"/>
+        <w:numPr>
+          <w:ilvl w:val="1"/>
+          <w:numId w:val="1"/>
+        </w:numPr>
+        <w:spacing w:after="120"/>
+        <w:ind w:right="454"/>
+      </w:pPr>
+      <w:r>
+        <w:t>Informa a melhor rota</w:t>
+      </w:r>
+    </w:p>
+    <w:p>
+      <w:pPr>
+        <w:pStyle w:val="PargrafodaLista"/>
+        <w:numPr>
+          <w:ilvl w:val="1"/>
+          <w:numId w:val="1"/>
+        </w:numPr>
+        <w:spacing w:after="120"/>
+        <w:ind w:right="454"/>
+      </w:pPr>
+      <w:r>
+        <w:t xml:space="preserve">Cria percurso com base nos </w:t>
+      </w:r>
+      <w:r>
+        <w:t>horários</w:t>
+      </w:r>
+    </w:p>
+    <w:p>
+      <w:pPr>
+        <w:pStyle w:val="PargrafodaLista"/>
+        <w:numPr>
+          <w:ilvl w:val="1"/>
+          <w:numId w:val="1"/>
+        </w:numPr>
+        <w:spacing w:after="120"/>
+        <w:ind w:right="454"/>
+      </w:pPr>
+      <w:r>
+        <w:t>Cronograma pronto</w:t>
+      </w:r>
+    </w:p>
+    <w:p>
+      <w:pPr>
+        <w:numPr>
+          <w:ilvl w:val="0"/>
+          <w:numId w:val="1"/>
+        </w:numPr>
+        <w:spacing w:after="120"/>
+        <w:ind w:right="454"/>
+        <w:contextualSpacing/>
+      </w:pPr>
+      <w:r>
+        <w:t>Sistema de Hotelaria</w:t>
+      </w:r>
+    </w:p>
+    <w:p>
+      <w:pPr>
+        <w:numPr>
+          <w:ilvl w:val="0"/>
+          <w:numId w:val="1"/>
+        </w:numPr>
+        <w:spacing w:after="120"/>
+        <w:ind w:right="454"/>
+        <w:contextualSpacing/>
+      </w:pPr>
+      <w:r>
+        <w:t xml:space="preserve">Sistema de </w:t>
+      </w:r>
+      <w:r>
+        <w:t>Cadastro de Cliente</w:t>
+      </w:r>
+    </w:p>
+    <w:p>
+      <w:pPr>
+        <w:pStyle w:val="PargrafodaLista"/>
+        <w:numPr>
+          <w:ilvl w:val="1"/>
+          <w:numId w:val="1"/>
+        </w:numPr>
+        <w:spacing w:after="120"/>
+        <w:ind w:right="454"/>
+      </w:pPr>
+      <w:r>
+        <w:t>Cadastro pratico</w:t>
+      </w:r>
+    </w:p>
+    <w:p>
+      <w:pPr>
+        <w:pStyle w:val="PargrafodaLista"/>
+        <w:numPr>
+          <w:ilvl w:val="1"/>
+          <w:numId w:val="1"/>
+        </w:numPr>
+        <w:spacing w:after="120"/>
+        <w:ind w:right="454"/>
+      </w:pPr>
+      <w:r>
+        <w:t>Cadastro de prioridade</w:t>
+      </w:r>
+    </w:p>
+    <w:p>
+      <w:pPr>
+        <w:pStyle w:val="PargrafodaLista"/>
+        <w:numPr>
+          <w:ilvl w:val="1"/>
+          <w:numId w:val="1"/>
+        </w:numPr>
+        <w:spacing w:after="120"/>
+        <w:ind w:right="454"/>
+      </w:pPr>
+      <w:r>
+        <w:t xml:space="preserve">Sistema de retorno pratico </w:t>
+      </w:r>
+    </w:p>
+    <w:p>
+      <w:pPr>
+        <w:spacing w:after="120"/>
+        <w:ind w:left="720" w:right="454"/>
+        <w:contextualSpacing/>
+      </w:pPr>
     </w:p>
     <w:p>
       <w:pPr>
@@ -1015,7 +1618,6 @@
           <w:b/>
           <w:sz w:val="26"/>
           <w:szCs w:val="26"/>
-          <w:lang w:val="pt-BR"/>
         </w:rPr>
       </w:pPr>
       <w:r>
@@ -1023,105 +1625,61 @@
           <w:b/>
           <w:sz w:val="26"/>
           <w:szCs w:val="26"/>
-          <w:lang w:val="pt-BR"/>
         </w:rPr>
         <w:t>2. Estudo de Viabilidade</w:t>
       </w:r>
     </w:p>
     <w:p>
-      <w:pPr>
-        <w:rPr>
-          <w:lang w:val="pt-BR"/>
-        </w:rPr>
-      </w:pPr>
-      <w:r>
-        <w:rPr>
-          <w:lang w:val="pt-BR"/>
-        </w:rPr>
+      <w:r>
         <w:t>Essa seção está reservada para análise de viabilidade da solução proposta para o cliente. Essa análise deve ser dividida em uma pesquisa de soluções similares tanto no mercado, quanto em outros trabalhos de OPE já feitos.</w:t>
       </w:r>
     </w:p>
     <w:p>
-      <w:pPr>
-        <w:rPr>
-          <w:lang w:val="pt-BR"/>
-        </w:rPr>
-      </w:pPr>
-      <w:r>
-        <w:rPr>
-          <w:lang w:val="pt-BR"/>
-        </w:rPr>
+      <w:r>
         <w:tab/>
         <w:t xml:space="preserve">Após a análise de soluções similares, será apresentada uma comparação justificando o porquê </w:t>
       </w:r>
       <w:proofErr w:type="gramStart"/>
       <w:r>
-        <w:rPr>
-          <w:lang w:val="pt-BR"/>
-        </w:rPr>
-        <w:t>da</w:t>
+        <w:t>da solução adotada ser</w:t>
       </w:r>
       <w:proofErr w:type="gramEnd"/>
       <w:r>
-        <w:rPr>
-          <w:lang w:val="pt-BR"/>
-        </w:rPr>
-        <w:t xml:space="preserve"> solução adotada ser mais indicada para o cliente do que uma ou mais das encontradas na análise.</w:t>
-      </w:r>
-    </w:p>
-    <w:p>
-      <w:pPr>
-        <w:rPr>
-          <w:b/>
-          <w:lang w:val="pt-BR"/>
-        </w:rPr>
-      </w:pPr>
-      <w:r>
-        <w:rPr>
-          <w:b/>
-          <w:lang w:val="pt-BR"/>
+        <w:t xml:space="preserve"> mais indicada para o cliente do que uma ou mais das encontradas na análise.</w:t>
+      </w:r>
+    </w:p>
+    <w:p>
+      <w:pPr>
+        <w:rPr>
+          <w:b/>
+        </w:rPr>
+      </w:pPr>
+      <w:r>
+        <w:rPr>
+          <w:b/>
         </w:rPr>
         <w:t>2.1. Soluções de Mercado e OPE</w:t>
       </w:r>
     </w:p>
     <w:p>
-      <w:pPr>
-        <w:rPr>
-          <w:lang w:val="pt-BR"/>
-        </w:rPr>
-      </w:pPr>
-      <w:r>
-        <w:rPr>
-          <w:lang w:val="pt-BR"/>
-        </w:rPr>
+      <w:r>
+        <w:lastRenderedPageBreak/>
         <w:t>Aqui devem ser listadas e apresentadas as soluções encontradas no mercado que mais se aproximarem dos problemas levantados com o cliente. Mesmo que a área de atuação do cliente seja muito específica, em geral ela vai se aproximar muito de conceitos comuns no mercado (</w:t>
       </w:r>
       <w:proofErr w:type="spellStart"/>
       <w:r>
-        <w:rPr>
-          <w:lang w:val="pt-BR"/>
-        </w:rPr>
         <w:t>ecommerce</w:t>
       </w:r>
       <w:proofErr w:type="spellEnd"/>
       <w:r>
-        <w:rPr>
-          <w:lang w:val="pt-BR"/>
-        </w:rPr>
         <w:t xml:space="preserve">, </w:t>
       </w:r>
       <w:proofErr w:type="spellStart"/>
       <w:r>
-        <w:rPr>
-          <w:lang w:val="pt-BR"/>
-        </w:rPr>
         <w:t>marketplace</w:t>
       </w:r>
       <w:proofErr w:type="spellEnd"/>
       <w:r>
-        <w:rPr>
-          <w:lang w:val="pt-BR"/>
-        </w:rPr>
         <w:t>, serviços, etc.).</w:t>
       </w:r>
     </w:p>
@@ -1129,28 +1687,18 @@
       <w:pPr>
         <w:rPr>
           <w:b/>
-          <w:lang w:val="pt-BR"/>
-        </w:rPr>
-      </w:pPr>
-      <w:r>
-        <w:rPr>
-          <w:lang w:val="pt-BR"/>
-        </w:rPr>
+        </w:rPr>
+      </w:pPr>
+      <w:r>
         <w:tab/>
         <w:t xml:space="preserve">Além das soluções no mercado também é importante verificar se algo similar já não foi feito em outras </w:t>
       </w:r>
       <w:proofErr w:type="spellStart"/>
       <w:r>
-        <w:rPr>
-          <w:lang w:val="pt-BR"/>
-        </w:rPr>
         <w:t>OPE’s</w:t>
       </w:r>
       <w:proofErr w:type="spellEnd"/>
       <w:r>
-        <w:rPr>
-          <w:lang w:val="pt-BR"/>
-        </w:rPr>
         <w:t>, olhando no site da disciplina os já apresentados.</w:t>
       </w:r>
     </w:p>
@@ -1161,15 +1709,12 @@
         <w:jc w:val="left"/>
         <w:rPr>
           <w:b/>
-          <w:lang w:val="pt-BR"/>
-        </w:rPr>
-      </w:pPr>
-      <w:r>
-        <w:rPr>
-          <w:b/>
-          <w:lang w:val="pt-BR"/>
-        </w:rPr>
-        <w:lastRenderedPageBreak/>
+        </w:rPr>
+      </w:pPr>
+      <w:r>
+        <w:rPr>
+          <w:b/>
+        </w:rPr>
         <w:t>2.2. Justificativa</w:t>
       </w:r>
     </w:p>
@@ -1177,29 +1722,17 @@
       <w:pPr>
         <w:keepNext/>
         <w:spacing w:before="240"/>
-        <w:rPr>
-          <w:lang w:val="pt-BR"/>
-        </w:rPr>
-      </w:pPr>
-      <w:r>
-        <w:rPr>
-          <w:lang w:val="pt-BR"/>
-        </w:rPr>
-        <w:t xml:space="preserve">Após o levantamento das soluções similares na subseção 2.1, aqui deve estar as comparações com as </w:t>
+      </w:pPr>
+      <w:r>
+        <w:t>Após o levantamento das soluções similares na subseção 2.1, aqui deve estar as comparações com as soluções</w:t>
       </w:r>
       <w:proofErr w:type="gramStart"/>
       <w:r>
-        <w:rPr>
-          <w:lang w:val="pt-BR"/>
-        </w:rPr>
-        <w:t>soluções  encontradas</w:t>
+        <w:t xml:space="preserve">  </w:t>
       </w:r>
       <w:proofErr w:type="gramEnd"/>
       <w:r>
-        <w:rPr>
-          <w:lang w:val="pt-BR"/>
-        </w:rPr>
-        <w:t>, justificando o porquê da solução proposta ser aderente com o cliente necessita.</w:t>
+        <w:t>encontradas, justificando o porquê da solução proposta ser aderente com o cliente necessita.</w:t>
       </w:r>
     </w:p>
     <w:p>
@@ -1211,7 +1744,6 @@
           <w:b/>
           <w:sz w:val="26"/>
           <w:szCs w:val="26"/>
-          <w:lang w:val="pt-BR"/>
         </w:rPr>
       </w:pPr>
       <w:r>
@@ -1219,36 +1751,29 @@
           <w:b/>
           <w:sz w:val="26"/>
           <w:szCs w:val="26"/>
-          <w:lang w:val="pt-BR"/>
         </w:rPr>
         <w:t>3. Arquitetura da Solução</w:t>
       </w:r>
     </w:p>
     <w:p>
-      <w:pPr>
-        <w:rPr>
-          <w:lang w:val="pt-BR"/>
-        </w:rPr>
-      </w:pPr>
-      <w:r>
-        <w:rPr>
-          <w:lang w:val="pt-BR"/>
-        </w:rPr>
+      <w:r>
         <w:t xml:space="preserve">Nessa seção deve ser descrita toda a arquitetura tecnológica da solução proposta. Muito do conteúdo dessa seção vai estar presente </w:t>
       </w:r>
       <w:proofErr w:type="gramStart"/>
       <w:r>
-        <w:rPr>
-          <w:lang w:val="pt-BR"/>
-        </w:rPr>
-        <w:t>no artefatos gerados</w:t>
+        <w:t>no artefatos</w:t>
       </w:r>
       <w:proofErr w:type="gramEnd"/>
       <w:r>
-        <w:rPr>
-          <w:lang w:val="pt-BR"/>
-        </w:rPr>
-        <w:t xml:space="preserve"> na etapa de engenharia de software. Nesse documento deve estar presente imagens e descrições dos artefatos mais relevantes. Todos os outros deverão estar nas referências.</w:t>
+        <w:t xml:space="preserve"> gerados na etapa de engenharia de software. Nesse documento deve estar </w:t>
+      </w:r>
+      <w:proofErr w:type="gramStart"/>
+      <w:r>
+        <w:t>presente imagens e descrições dos artefatos mais relevantes</w:t>
+      </w:r>
+      <w:proofErr w:type="gramEnd"/>
+      <w:r>
+        <w:t>. Todos os outros deverão estar nas referências.</w:t>
       </w:r>
     </w:p>
     <w:p>
@@ -1258,13 +1783,11 @@
         <w:jc w:val="left"/>
         <w:rPr>
           <w:b/>
-          <w:lang w:val="pt-BR"/>
-        </w:rPr>
-      </w:pPr>
-      <w:r>
-        <w:rPr>
-          <w:b/>
-          <w:lang w:val="pt-BR"/>
+        </w:rPr>
+      </w:pPr>
+      <w:r>
+        <w:rPr>
+          <w:b/>
         </w:rPr>
         <w:t>3.1. Diagrama de Componentes</w:t>
       </w:r>
@@ -1273,14 +1796,8 @@
       <w:pPr>
         <w:keepNext/>
         <w:spacing w:before="240"/>
-        <w:rPr>
-          <w:lang w:val="pt-BR"/>
-        </w:rPr>
-      </w:pPr>
-      <w:r>
-        <w:rPr>
-          <w:lang w:val="pt-BR"/>
-        </w:rPr>
+      </w:pPr>
+      <w:r>
         <w:t xml:space="preserve">Nesta subseção deve estar descrita toda a composição da solução. Além do diagrama de componentes, deve ser mostrada a divisão de sistemas/subsistemas adotados. </w:t>
       </w:r>
     </w:p>
@@ -1291,13 +1808,11 @@
         <w:jc w:val="left"/>
         <w:rPr>
           <w:b/>
-          <w:lang w:val="pt-BR"/>
-        </w:rPr>
-      </w:pPr>
-      <w:r>
-        <w:rPr>
-          <w:b/>
-          <w:lang w:val="pt-BR"/>
+        </w:rPr>
+      </w:pPr>
+      <w:r>
+        <w:rPr>
+          <w:b/>
         </w:rPr>
         <w:t>3.2. Infraestrutura</w:t>
       </w:r>
@@ -1306,15 +1821,17 @@
       <w:pPr>
         <w:keepNext/>
         <w:spacing w:before="240"/>
-        <w:rPr>
-          <w:lang w:val="pt-BR"/>
-        </w:rPr>
-      </w:pPr>
-      <w:r>
-        <w:rPr>
-          <w:lang w:val="pt-BR"/>
-        </w:rPr>
-        <w:t>Aqui deve constar a descrição da infraestrutura computacional da solução para o cliente. Primeiro deve ser descrita a infraestrutura atual, após isso uma explicação do que deve ser alterado e como para adequar a solução proposta, ou se não houver necessidade de alteração, uma justificativa.</w:t>
+      </w:pPr>
+      <w:r>
+        <w:t xml:space="preserve">Aqui deve constar a descrição da infraestrutura computacional da solução para o cliente. Primeiro deve ser descrita a infraestrutura atual, após isso uma explicação do que deve ser </w:t>
+      </w:r>
+      <w:proofErr w:type="gramStart"/>
+      <w:r>
+        <w:t>alterado e como para adequar a solução proposta</w:t>
+      </w:r>
+      <w:proofErr w:type="gramEnd"/>
+      <w:r>
+        <w:t>, ou se não houver necessidade de alteração, uma justificativa.</w:t>
       </w:r>
     </w:p>
     <w:p>
@@ -1324,13 +1841,11 @@
         <w:jc w:val="left"/>
         <w:rPr>
           <w:b/>
-          <w:lang w:val="pt-BR"/>
-        </w:rPr>
-      </w:pPr>
-      <w:r>
-        <w:rPr>
-          <w:b/>
-          <w:lang w:val="pt-BR"/>
+        </w:rPr>
+      </w:pPr>
+      <w:r>
+        <w:rPr>
+          <w:b/>
         </w:rPr>
         <w:t>3.3. Tecnologias Utilizadas</w:t>
       </w:r>
@@ -1339,29 +1854,33 @@
       <w:pPr>
         <w:keepNext/>
         <w:spacing w:before="240"/>
-        <w:rPr>
-          <w:lang w:val="pt-BR"/>
-        </w:rPr>
-      </w:pPr>
-      <w:r>
-        <w:rPr>
-          <w:lang w:val="pt-BR"/>
-        </w:rPr>
-        <w:t xml:space="preserve">Nessa subseção devem vir listados todas as tecnologias utilizadas, com o propósito de cada uma dentro da solução e uma justificativa simples do motivo de sua utilização. Um exemplo de tabela para essa caracterização está na Tabela 1. Títulos de tabelas devem estar acima delas, fonte </w:t>
-      </w:r>
-      <w:proofErr w:type="spellStart"/>
-      <w:r>
-        <w:rPr>
-          <w:lang w:val="pt-BR"/>
-        </w:rPr>
+      </w:pPr>
+      <w:r>
+        <w:t xml:space="preserve">Nessa subseção devem vir </w:t>
+      </w:r>
+      <w:proofErr w:type="gramStart"/>
+      <w:r>
+        <w:t>listados todas as tecnologias utilizadas, com o propósito de cada uma dentro da solução e uma justificativa simples do motivo de sua utilização</w:t>
+      </w:r>
+      <w:proofErr w:type="gramEnd"/>
+      <w:r>
+        <w:t xml:space="preserve">. Um exemplo de tabela para essa caracterização está na Tabela 1. Títulos de tabelas devem estar acima delas, fonte </w:t>
+      </w:r>
+      <w:proofErr w:type="spellStart"/>
+      <w:r>
         <w:t>Helvetica</w:t>
       </w:r>
       <w:proofErr w:type="spellEnd"/>
       <w:r>
-        <w:rPr>
-          <w:lang w:val="pt-BR"/>
-        </w:rPr>
-        <w:t>, negrito, tamanho 10, com 6 pontos de espaço antes e depois do título.</w:t>
+        <w:t xml:space="preserve">, negrito, tamanho 10, com </w:t>
+      </w:r>
+      <w:proofErr w:type="gramStart"/>
+      <w:r>
+        <w:t>6</w:t>
+      </w:r>
+      <w:proofErr w:type="gramEnd"/>
+      <w:r>
+        <w:t xml:space="preserve"> pontos de espaço antes e depois do título.</w:t>
       </w:r>
     </w:p>
     <w:p>
@@ -1369,9 +1888,6 @@
         <w:spacing w:after="120"/>
         <w:ind w:left="454" w:right="454"/>
         <w:jc w:val="center"/>
-        <w:rPr>
-          <w:lang w:val="pt-BR"/>
-        </w:rPr>
       </w:pPr>
       <w:r>
         <w:rPr>
@@ -1379,7 +1895,6 @@
           <w:b/>
           <w:sz w:val="20"/>
           <w:szCs w:val="20"/>
-          <w:lang w:val="pt-BR"/>
         </w:rPr>
         <w:t>Tabela 1. Exemplo de tecnologias utilizadas</w:t>
       </w:r>
@@ -1398,7 +1913,7 @@
           <w:insideV w:val="single" w:sz="8" w:space="0" w:color="000000"/>
         </w:tblBorders>
         <w:tblLayout w:type="fixed"/>
-        <w:tblLook w:val="0600" w:firstRow="0" w:lastRow="0" w:firstColumn="0" w:lastColumn="0" w:noHBand="1" w:noVBand="1"/>
+        <w:tblLook w:val="0600"/>
       </w:tblPr>
       <w:tblGrid>
         <w:gridCol w:w="2835"/>
@@ -1423,9 +1938,77 @@
               <w:spacing w:before="0"/>
               <w:jc w:val="center"/>
             </w:pPr>
+            <w:r>
+              <w:t>Tecnologia</w:t>
+            </w:r>
+          </w:p>
+        </w:tc>
+        <w:tc>
+          <w:tcPr>
+            <w:tcW w:w="2835" w:type="dxa"/>
+            <w:shd w:val="clear" w:color="auto" w:fill="auto"/>
+            <w:tcMar>
+              <w:top w:w="100" w:type="dxa"/>
+              <w:left w:w="100" w:type="dxa"/>
+              <w:bottom w:w="100" w:type="dxa"/>
+              <w:right w:w="100" w:type="dxa"/>
+            </w:tcMar>
+          </w:tcPr>
+          <w:p>
+            <w:pPr>
+              <w:widowControl w:val="0"/>
+              <w:spacing w:before="0"/>
+              <w:jc w:val="center"/>
+            </w:pPr>
+            <w:r>
+              <w:t>Camada/Subsistema</w:t>
+            </w:r>
+          </w:p>
+        </w:tc>
+        <w:tc>
+          <w:tcPr>
+            <w:tcW w:w="2835" w:type="dxa"/>
+            <w:shd w:val="clear" w:color="auto" w:fill="auto"/>
+            <w:tcMar>
+              <w:top w:w="100" w:type="dxa"/>
+              <w:left w:w="100" w:type="dxa"/>
+              <w:bottom w:w="100" w:type="dxa"/>
+              <w:right w:w="100" w:type="dxa"/>
+            </w:tcMar>
+          </w:tcPr>
+          <w:p>
+            <w:pPr>
+              <w:widowControl w:val="0"/>
+              <w:spacing w:before="0"/>
+              <w:jc w:val="center"/>
+            </w:pPr>
+            <w:r>
+              <w:t>Justificativa</w:t>
+            </w:r>
+          </w:p>
+        </w:tc>
+      </w:tr>
+      <w:tr>
+        <w:tc>
+          <w:tcPr>
+            <w:tcW w:w="2835" w:type="dxa"/>
+            <w:shd w:val="clear" w:color="auto" w:fill="auto"/>
+            <w:tcMar>
+              <w:top w:w="100" w:type="dxa"/>
+              <w:left w:w="100" w:type="dxa"/>
+              <w:bottom w:w="100" w:type="dxa"/>
+              <w:right w:w="100" w:type="dxa"/>
+            </w:tcMar>
+          </w:tcPr>
+          <w:p>
+            <w:pPr>
+              <w:widowControl w:val="0"/>
+              <w:spacing w:before="0"/>
+              <w:jc w:val="left"/>
+            </w:pPr>
             <w:proofErr w:type="spellStart"/>
             <w:r>
-              <w:t>Tecnologia</w:t>
+              <w:t>Git</w:t>
             </w:r>
             <w:proofErr w:type="spellEnd"/>
           </w:p>
@@ -1445,21 +2028,11 @@
             <w:pPr>
               <w:widowControl w:val="0"/>
               <w:spacing w:before="0"/>
-              <w:jc w:val="center"/>
+              <w:jc w:val="left"/>
             </w:pPr>
-            <w:proofErr w:type="spellStart"/>
             <w:r>
-              <w:t>Camada</w:t>
+              <w:t>Infraestrutura</w:t>
             </w:r>
-            <w:proofErr w:type="spellEnd"/>
-            <w:r>
-              <w:t>/</w:t>
-            </w:r>
-            <w:proofErr w:type="spellStart"/>
-            <w:r>
-              <w:t>Subsistema</w:t>
-            </w:r>
-            <w:proofErr w:type="spellEnd"/>
           </w:p>
         </w:tc>
         <w:tc>
@@ -1477,13 +2050,34 @@
             <w:pPr>
               <w:widowControl w:val="0"/>
               <w:spacing w:before="0"/>
-              <w:jc w:val="center"/>
+              <w:jc w:val="left"/>
             </w:pPr>
             <w:proofErr w:type="spellStart"/>
             <w:r>
-              <w:t>Justificativa</w:t>
+              <w:t>Versionamento</w:t>
             </w:r>
             <w:proofErr w:type="spellEnd"/>
+            <w:r>
+              <w:t xml:space="preserve"> de código distribuído entre todos os desenvolvedores.</w:t>
+            </w:r>
+            <w:r>
+              <w:br/>
+            </w:r>
+            <w:r>
+              <w:br/>
+            </w:r>
+            <w:r>
+              <w:t xml:space="preserve">Necessário pelas ferramentas de </w:t>
+            </w:r>
+            <w:r>
+              <w:lastRenderedPageBreak/>
+              <w:t xml:space="preserve">hospedagem </w:t>
+            </w:r>
+            <w:proofErr w:type="gramStart"/>
+            <w:r>
+              <w:t>escolhidas</w:t>
+            </w:r>
+            <w:proofErr w:type="gramEnd"/>
           </w:p>
         </w:tc>
       </w:tr>
@@ -1506,120 +2100,7 @@
               <w:jc w:val="left"/>
             </w:pPr>
             <w:r>
-              <w:t>Git</w:t>
-            </w:r>
-          </w:p>
-        </w:tc>
-        <w:tc>
-          <w:tcPr>
-            <w:tcW w:w="2835" w:type="dxa"/>
-            <w:shd w:val="clear" w:color="auto" w:fill="auto"/>
-            <w:tcMar>
-              <w:top w:w="100" w:type="dxa"/>
-              <w:left w:w="100" w:type="dxa"/>
-              <w:bottom w:w="100" w:type="dxa"/>
-              <w:right w:w="100" w:type="dxa"/>
-            </w:tcMar>
-          </w:tcPr>
-          <w:p>
-            <w:pPr>
-              <w:widowControl w:val="0"/>
-              <w:spacing w:before="0"/>
-              <w:jc w:val="left"/>
-            </w:pPr>
-            <w:proofErr w:type="spellStart"/>
-            <w:r>
-              <w:t>Infraestrutura</w:t>
-            </w:r>
-            <w:proofErr w:type="spellEnd"/>
-          </w:p>
-        </w:tc>
-        <w:tc>
-          <w:tcPr>
-            <w:tcW w:w="2835" w:type="dxa"/>
-            <w:shd w:val="clear" w:color="auto" w:fill="auto"/>
-            <w:tcMar>
-              <w:top w:w="100" w:type="dxa"/>
-              <w:left w:w="100" w:type="dxa"/>
-              <w:bottom w:w="100" w:type="dxa"/>
-              <w:right w:w="100" w:type="dxa"/>
-            </w:tcMar>
-          </w:tcPr>
-          <w:p>
-            <w:pPr>
-              <w:widowControl w:val="0"/>
-              <w:spacing w:before="0"/>
-              <w:jc w:val="left"/>
-            </w:pPr>
-            <w:r>
-              <w:rPr>
-                <w:lang w:val="pt-BR"/>
-              </w:rPr>
-              <w:t>Versionamento de código distribuído entre todos os desenvolvedores.</w:t>
-            </w:r>
-            <w:r>
-              <w:rPr>
-                <w:lang w:val="pt-BR"/>
-              </w:rPr>
-              <w:br/>
-            </w:r>
-            <w:r>
-              <w:rPr>
-                <w:lang w:val="pt-BR"/>
-              </w:rPr>
-              <w:br/>
-            </w:r>
-            <w:proofErr w:type="spellStart"/>
-            <w:r>
-              <w:t>Necessário</w:t>
-            </w:r>
-            <w:proofErr w:type="spellEnd"/>
-            <w:r>
-              <w:t xml:space="preserve"> </w:t>
-            </w:r>
-            <w:proofErr w:type="spellStart"/>
-            <w:r>
-              <w:t>pelas</w:t>
-            </w:r>
-            <w:proofErr w:type="spellEnd"/>
-            <w:r>
-              <w:t xml:space="preserve"> ferramentas de </w:t>
-            </w:r>
-            <w:proofErr w:type="spellStart"/>
-            <w:r>
-              <w:t>hospedagem</w:t>
-            </w:r>
-            <w:proofErr w:type="spellEnd"/>
-            <w:r>
-              <w:t xml:space="preserve"> </w:t>
-            </w:r>
-            <w:proofErr w:type="spellStart"/>
-            <w:r>
-              <w:t>escolhidas</w:t>
-            </w:r>
-            <w:proofErr w:type="spellEnd"/>
-          </w:p>
-        </w:tc>
-      </w:tr>
-      <w:tr>
-        <w:tc>
-          <w:tcPr>
-            <w:tcW w:w="2835" w:type="dxa"/>
-            <w:shd w:val="clear" w:color="auto" w:fill="auto"/>
-            <w:tcMar>
-              <w:top w:w="100" w:type="dxa"/>
-              <w:left w:w="100" w:type="dxa"/>
-              <w:bottom w:w="100" w:type="dxa"/>
-              <w:right w:w="100" w:type="dxa"/>
-            </w:tcMar>
-          </w:tcPr>
-          <w:p>
-            <w:pPr>
-              <w:widowControl w:val="0"/>
-              <w:spacing w:before="0"/>
-              <w:jc w:val="left"/>
-            </w:pPr>
-            <w:r>
+              <w:lastRenderedPageBreak/>
               <w:t>Java</w:t>
             </w:r>
           </w:p>
@@ -1641,11 +2122,9 @@
               <w:spacing w:before="0"/>
               <w:jc w:val="left"/>
             </w:pPr>
-            <w:proofErr w:type="spellStart"/>
             <w:r>
               <w:t>Servidor</w:t>
             </w:r>
-            <w:proofErr w:type="spellEnd"/>
           </w:p>
         </w:tc>
         <w:tc>
@@ -1664,14 +2143,8 @@
               <w:widowControl w:val="0"/>
               <w:spacing w:before="0"/>
               <w:jc w:val="left"/>
-              <w:rPr>
-                <w:lang w:val="pt-BR"/>
-              </w:rPr>
             </w:pPr>
             <w:r>
-              <w:rPr>
-                <w:lang w:val="pt-BR"/>
-              </w:rPr>
               <w:t>Necessidade de integração com sistemas já existentes. Requisito técnico pedido pelo cliente.</w:t>
             </w:r>
           </w:p>
@@ -1695,8 +2168,34 @@
               <w:spacing w:before="0"/>
               <w:jc w:val="left"/>
             </w:pPr>
+            <w:proofErr w:type="spellStart"/>
+            <w:proofErr w:type="gramStart"/>
             <w:r>
               <w:t>MySQL</w:t>
+            </w:r>
+            <w:proofErr w:type="spellEnd"/>
+            <w:proofErr w:type="gramEnd"/>
+          </w:p>
+        </w:tc>
+        <w:tc>
+          <w:tcPr>
+            <w:tcW w:w="2835" w:type="dxa"/>
+            <w:shd w:val="clear" w:color="auto" w:fill="auto"/>
+            <w:tcMar>
+              <w:top w:w="100" w:type="dxa"/>
+              <w:left w:w="100" w:type="dxa"/>
+              <w:bottom w:w="100" w:type="dxa"/>
+              <w:right w:w="100" w:type="dxa"/>
+            </w:tcMar>
+          </w:tcPr>
+          <w:p>
+            <w:pPr>
+              <w:widowControl w:val="0"/>
+              <w:spacing w:before="0"/>
+              <w:jc w:val="left"/>
+            </w:pPr>
+            <w:r>
+              <w:t>Servidor</w:t>
             </w:r>
           </w:p>
         </w:tc>
@@ -1717,45 +2216,8 @@
               <w:spacing w:before="0"/>
               <w:jc w:val="left"/>
             </w:pPr>
-            <w:proofErr w:type="spellStart"/>
             <w:r>
-              <w:t>Servidor</w:t>
-            </w:r>
-            <w:proofErr w:type="spellEnd"/>
-          </w:p>
-        </w:tc>
-        <w:tc>
-          <w:tcPr>
-            <w:tcW w:w="2835" w:type="dxa"/>
-            <w:shd w:val="clear" w:color="auto" w:fill="auto"/>
-            <w:tcMar>
-              <w:top w:w="100" w:type="dxa"/>
-              <w:left w:w="100" w:type="dxa"/>
-              <w:bottom w:w="100" w:type="dxa"/>
-              <w:right w:w="100" w:type="dxa"/>
-            </w:tcMar>
-          </w:tcPr>
-          <w:p>
-            <w:pPr>
-              <w:widowControl w:val="0"/>
-              <w:spacing w:before="0"/>
-              <w:jc w:val="left"/>
-              <w:rPr>
-                <w:lang w:val="pt-BR"/>
-              </w:rPr>
-            </w:pPr>
-            <w:r>
-              <w:rPr>
-                <w:lang w:val="pt-BR"/>
-              </w:rPr>
-              <w:t xml:space="preserve">SGBD Relacional de </w:t>
-            </w:r>
-            <w:r>
-              <w:rPr>
-                <w:lang w:val="pt-BR"/>
-              </w:rPr>
-              <w:lastRenderedPageBreak/>
-              <w:t>licença gratuita.</w:t>
+              <w:t>SGBD Relacional de licença gratuita.</w:t>
             </w:r>
           </w:p>
         </w:tc>
@@ -1766,9 +2228,6 @@
         <w:keepNext/>
         <w:spacing w:before="240"/>
         <w:jc w:val="left"/>
-        <w:rPr>
-          <w:lang w:val="pt-BR"/>
-        </w:rPr>
       </w:pPr>
     </w:p>
     <w:p>
@@ -1780,7 +2239,6 @@
           <w:b/>
           <w:sz w:val="26"/>
           <w:szCs w:val="26"/>
-          <w:lang w:val="pt-BR"/>
         </w:rPr>
       </w:pPr>
       <w:r>
@@ -1788,22 +2246,21 @@
           <w:b/>
           <w:sz w:val="26"/>
           <w:szCs w:val="26"/>
-          <w:lang w:val="pt-BR"/>
         </w:rPr>
         <w:t>4. Resultados Obtidos</w:t>
       </w:r>
     </w:p>
     <w:p>
-      <w:pPr>
-        <w:rPr>
-          <w:lang w:val="pt-BR"/>
-        </w:rPr>
-      </w:pPr>
-      <w:r>
-        <w:rPr>
-          <w:lang w:val="pt-BR"/>
-        </w:rPr>
-        <w:t>Nessa seção devem estar todos os resultados do que foi feito para o cliente. O que foi de fato implementado, qual a situação atual, links para o software e todo o resto.</w:t>
+      <w:r>
+        <w:t xml:space="preserve">Nessa seção devem estar todos os resultados do que foi feito para o cliente. O que foi de fato </w:t>
+      </w:r>
+      <w:proofErr w:type="gramStart"/>
+      <w:r>
+        <w:t>implementado</w:t>
+      </w:r>
+      <w:proofErr w:type="gramEnd"/>
+      <w:r>
+        <w:t>, qual a situação atual, links para o software e todo o resto.</w:t>
       </w:r>
     </w:p>
     <w:p>
@@ -1813,28 +2270,26 @@
         <w:jc w:val="left"/>
         <w:rPr>
           <w:b/>
-          <w:lang w:val="pt-BR"/>
-        </w:rPr>
-      </w:pPr>
-      <w:r>
-        <w:rPr>
-          <w:b/>
-          <w:lang w:val="pt-BR"/>
+        </w:rPr>
+      </w:pPr>
+      <w:r>
+        <w:rPr>
+          <w:b/>
         </w:rPr>
         <w:t>4.1. Comparativo com Soluções</w:t>
       </w:r>
     </w:p>
     <w:p>
-      <w:pPr>
-        <w:rPr>
-          <w:lang w:val="pt-BR"/>
-        </w:rPr>
-      </w:pPr>
-      <w:r>
-        <w:rPr>
-          <w:lang w:val="pt-BR"/>
-        </w:rPr>
-        <w:t>Apresente aqui aquilo que foi implementado para o cliente e compare com as soluções levantadas na seção 2.</w:t>
+      <w:r>
+        <w:t xml:space="preserve">Apresente aqui aquilo que foi </w:t>
+      </w:r>
+      <w:proofErr w:type="gramStart"/>
+      <w:r>
+        <w:t>implementado</w:t>
+      </w:r>
+      <w:proofErr w:type="gramEnd"/>
+      <w:r>
+        <w:t xml:space="preserve"> para o cliente e compare com as soluções levantadas na seção 2.</w:t>
       </w:r>
     </w:p>
     <w:p>
@@ -1844,13 +2299,11 @@
         <w:jc w:val="left"/>
         <w:rPr>
           <w:b/>
-          <w:lang w:val="pt-BR"/>
-        </w:rPr>
-      </w:pPr>
-      <w:r>
-        <w:rPr>
-          <w:b/>
-          <w:lang w:val="pt-BR"/>
+        </w:rPr>
+      </w:pPr>
+      <w:r>
+        <w:rPr>
+          <w:b/>
         </w:rPr>
         <w:t>4.2. Protótipo</w:t>
       </w:r>
@@ -1862,13 +2315,9 @@
         <w:jc w:val="left"/>
         <w:rPr>
           <w:b/>
-          <w:lang w:val="pt-BR"/>
-        </w:rPr>
-      </w:pPr>
-      <w:r>
-        <w:rPr>
-          <w:lang w:val="pt-BR"/>
-        </w:rPr>
+        </w:rPr>
+      </w:pPr>
+      <w:r>
         <w:t>Mostrem o protótipo da solução. Essa apresentação pode ser por telas do sistema, o link para navegação no sistema (se for possível) e diagramas que sejam pertinentes.</w:t>
       </w:r>
     </w:p>
@@ -1879,13 +2328,11 @@
         <w:jc w:val="left"/>
         <w:rPr>
           <w:b/>
-          <w:lang w:val="pt-BR"/>
-        </w:rPr>
-      </w:pPr>
-      <w:r>
-        <w:rPr>
-          <w:b/>
-          <w:lang w:val="pt-BR"/>
+        </w:rPr>
+      </w:pPr>
+      <w:r>
+        <w:rPr>
+          <w:b/>
         </w:rPr>
         <w:t>4.3. Considerações Finais</w:t>
       </w:r>
@@ -1895,14 +2342,8 @@
         <w:keepNext/>
         <w:spacing w:before="240"/>
         <w:jc w:val="left"/>
-        <w:rPr>
-          <w:lang w:val="pt-BR"/>
-        </w:rPr>
-      </w:pPr>
-      <w:r>
-        <w:rPr>
-          <w:lang w:val="pt-BR"/>
-        </w:rPr>
+      </w:pPr>
+      <w:r>
         <w:t>Quaisquer outras considerações a respeito do trabalho e pontos para futuras melhorias.</w:t>
       </w:r>
     </w:p>
@@ -1917,7 +2358,6 @@
           <w:szCs w:val="26"/>
         </w:rPr>
       </w:pPr>
-      <w:proofErr w:type="spellStart"/>
       <w:r>
         <w:rPr>
           <w:b/>
@@ -1926,7 +2366,6 @@
         </w:rPr>
         <w:t>Referências</w:t>
       </w:r>
-      <w:proofErr w:type="spellEnd"/>
     </w:p>
     <w:p>
       <w:pPr>
@@ -1938,7 +2377,95 @@
       </w:r>
       <w:proofErr w:type="spellEnd"/>
       <w:r>
-        <w:t xml:space="preserve">, R. and Renault, O. (1991) “3D Hierarchies for Animation”, In: New Trends in Animation and Visualization, Edited by Nadia </w:t>
+        <w:t xml:space="preserve">, </w:t>
+      </w:r>
+      <w:proofErr w:type="gramStart"/>
+      <w:r>
+        <w:t>R.</w:t>
+      </w:r>
+      <w:proofErr w:type="gramEnd"/>
+      <w:r>
+        <w:t xml:space="preserve"> </w:t>
+      </w:r>
+      <w:proofErr w:type="spellStart"/>
+      <w:r>
+        <w:t>and</w:t>
+      </w:r>
+      <w:proofErr w:type="spellEnd"/>
+      <w:r>
+        <w:t xml:space="preserve"> Renault, O. (1991) “3D </w:t>
+      </w:r>
+      <w:proofErr w:type="spellStart"/>
+      <w:r>
+        <w:t>Hierarchies</w:t>
+      </w:r>
+      <w:proofErr w:type="spellEnd"/>
+      <w:r>
+        <w:t xml:space="preserve"> for </w:t>
+      </w:r>
+      <w:proofErr w:type="spellStart"/>
+      <w:r>
+        <w:t>Animation</w:t>
+      </w:r>
+      <w:proofErr w:type="spellEnd"/>
+      <w:r>
+        <w:t xml:space="preserve">”, In: </w:t>
+      </w:r>
+      <w:proofErr w:type="spellStart"/>
+      <w:r>
+        <w:t>New</w:t>
+      </w:r>
+      <w:proofErr w:type="spellEnd"/>
+      <w:r>
+        <w:t xml:space="preserve"> </w:t>
+      </w:r>
+      <w:proofErr w:type="spellStart"/>
+      <w:r>
+        <w:t>Trends</w:t>
+      </w:r>
+      <w:proofErr w:type="spellEnd"/>
+      <w:r>
+        <w:t xml:space="preserve"> in </w:t>
+      </w:r>
+      <w:proofErr w:type="spellStart"/>
+      <w:r>
+        <w:t>Animation</w:t>
+      </w:r>
+      <w:proofErr w:type="spellEnd"/>
+      <w:r>
+        <w:t xml:space="preserve"> </w:t>
+      </w:r>
+      <w:proofErr w:type="spellStart"/>
+      <w:r>
+        <w:t>and</w:t>
+      </w:r>
+      <w:proofErr w:type="spellEnd"/>
+      <w:r>
+        <w:t xml:space="preserve"> </w:t>
+      </w:r>
+      <w:proofErr w:type="spellStart"/>
+      <w:r>
+        <w:t>Visualization</w:t>
+      </w:r>
+      <w:proofErr w:type="spellEnd"/>
+      <w:r>
+        <w:t xml:space="preserve">, </w:t>
+      </w:r>
+      <w:proofErr w:type="spellStart"/>
+      <w:r>
+        <w:t>Edited</w:t>
+      </w:r>
+      <w:proofErr w:type="spellEnd"/>
+      <w:r>
+        <w:t xml:space="preserve"> </w:t>
+      </w:r>
+      <w:proofErr w:type="spellStart"/>
+      <w:r>
+        <w:t>by</w:t>
+      </w:r>
+      <w:proofErr w:type="spellEnd"/>
+      <w:r>
+        <w:t xml:space="preserve"> Nadia </w:t>
       </w:r>
       <w:proofErr w:type="spellStart"/>
       <w:r>
@@ -1946,7 +2473,15 @@
       </w:r>
       <w:proofErr w:type="spellEnd"/>
       <w:r>
-        <w:t xml:space="preserve"> and Daniel </w:t>
+        <w:t xml:space="preserve"> </w:t>
+      </w:r>
+      <w:proofErr w:type="spellStart"/>
+      <w:r>
+        <w:t>and</w:t>
+      </w:r>
+      <w:proofErr w:type="spellEnd"/>
+      <w:r>
+        <w:t xml:space="preserve"> Daniel </w:t>
       </w:r>
       <w:proofErr w:type="spellStart"/>
       <w:r>
@@ -1954,15 +2489,46 @@
       </w:r>
       <w:proofErr w:type="spellEnd"/>
       <w:r>
-        <w:t>, John Wiley &amp; Sons ltd., England.</w:t>
+        <w:t xml:space="preserve">, John </w:t>
+      </w:r>
+      <w:proofErr w:type="spellStart"/>
+      <w:r>
+        <w:t>Wiley</w:t>
+      </w:r>
+      <w:proofErr w:type="spellEnd"/>
+      <w:r>
+        <w:t xml:space="preserve"> &amp; Sons ltd., </w:t>
+      </w:r>
+      <w:proofErr w:type="spellStart"/>
+      <w:r>
+        <w:t>England</w:t>
+      </w:r>
+      <w:proofErr w:type="spellEnd"/>
+      <w:r>
+        <w:t>.</w:t>
       </w:r>
     </w:p>
     <w:p>
       <w:pPr>
         <w:ind w:left="284" w:hanging="284"/>
       </w:pPr>
-      <w:r>
-        <w:t xml:space="preserve">Dyer, S., Martin, J. and </w:t>
+      <w:proofErr w:type="spellStart"/>
+      <w:r>
+        <w:t>Dyer</w:t>
+      </w:r>
+      <w:proofErr w:type="spellEnd"/>
+      <w:r>
+        <w:t xml:space="preserve">, S., Martin, J. </w:t>
+      </w:r>
+      <w:proofErr w:type="spellStart"/>
+      <w:proofErr w:type="gramStart"/>
+      <w:r>
+        <w:t>and</w:t>
+      </w:r>
+      <w:proofErr w:type="spellEnd"/>
+      <w:proofErr w:type="gramEnd"/>
+      <w:r>
+        <w:t xml:space="preserve"> </w:t>
       </w:r>
       <w:proofErr w:type="spellStart"/>
       <w:r>
@@ -1970,7 +2536,23 @@
       </w:r>
       <w:proofErr w:type="spellEnd"/>
       <w:r>
-        <w:t xml:space="preserve">, J. (1995) “Motion Capture White Paper”, </w:t>
+        <w:t>, J. (1995) “</w:t>
+      </w:r>
+      <w:proofErr w:type="spellStart"/>
+      <w:r>
+        <w:t>Motion</w:t>
+      </w:r>
+      <w:proofErr w:type="spellEnd"/>
+      <w:r>
+        <w:t xml:space="preserve"> Capture White </w:t>
+      </w:r>
+      <w:proofErr w:type="spellStart"/>
+      <w:r>
+        <w:t>Paper</w:t>
+      </w:r>
+      <w:proofErr w:type="spellEnd"/>
+      <w:r>
+        <w:t xml:space="preserve">”, </w:t>
       </w:r>
       <w:hyperlink r:id="rId18">
         <w:r>
@@ -1978,39 +2560,219 @@
         </w:r>
       </w:hyperlink>
       <w:r>
-        <w:t>, December.</w:t>
+        <w:t xml:space="preserve">, </w:t>
+      </w:r>
+      <w:proofErr w:type="spellStart"/>
+      <w:r>
+        <w:t>December</w:t>
+      </w:r>
+      <w:proofErr w:type="spellEnd"/>
+      <w:r>
+        <w:t>.</w:t>
       </w:r>
     </w:p>
     <w:p>
       <w:pPr>
         <w:ind w:left="284" w:hanging="284"/>
       </w:pPr>
-      <w:r>
-        <w:t>Holton, M. and Alexander, S. (1995) “Soft Cellular Modeling: A Technique for the Simulation of Non-</w:t>
-      </w:r>
+      <w:proofErr w:type="spellStart"/>
+      <w:r>
+        <w:t>Holton</w:t>
+      </w:r>
+      <w:proofErr w:type="spellEnd"/>
+      <w:r>
+        <w:t xml:space="preserve">, M. </w:t>
+      </w:r>
+      <w:proofErr w:type="spellStart"/>
+      <w:r>
+        <w:t>and</w:t>
+      </w:r>
+      <w:proofErr w:type="spellEnd"/>
+      <w:r>
+        <w:t xml:space="preserve"> Alexander, S. (1995) “</w:t>
+      </w:r>
+      <w:proofErr w:type="spellStart"/>
+      <w:r>
+        <w:t>Soft</w:t>
+      </w:r>
+      <w:proofErr w:type="spellEnd"/>
+      <w:r>
+        <w:t xml:space="preserve"> </w:t>
+      </w:r>
+      <w:proofErr w:type="spellStart"/>
+      <w:r>
+        <w:t>Cellular</w:t>
+      </w:r>
+      <w:proofErr w:type="spellEnd"/>
+      <w:r>
+        <w:t xml:space="preserve"> </w:t>
+      </w:r>
+      <w:proofErr w:type="spellStart"/>
+      <w:r>
+        <w:t>Modeling</w:t>
+      </w:r>
+      <w:proofErr w:type="spellEnd"/>
+      <w:r>
+        <w:t xml:space="preserve">: A </w:t>
+      </w:r>
+      <w:proofErr w:type="spellStart"/>
+      <w:r>
+        <w:t>Technique</w:t>
+      </w:r>
+      <w:proofErr w:type="spellEnd"/>
+      <w:r>
+        <w:t xml:space="preserve"> for </w:t>
+      </w:r>
+      <w:proofErr w:type="spellStart"/>
+      <w:r>
+        <w:t>the</w:t>
+      </w:r>
+      <w:proofErr w:type="spellEnd"/>
+      <w:r>
+        <w:t xml:space="preserve"> </w:t>
+      </w:r>
+      <w:proofErr w:type="spellStart"/>
+      <w:r>
+        <w:t>Simulation</w:t>
+      </w:r>
+      <w:proofErr w:type="spellEnd"/>
+      <w:r>
+        <w:t xml:space="preserve"> </w:t>
+      </w:r>
+      <w:proofErr w:type="spellStart"/>
+      <w:r>
+        <w:t>of</w:t>
+      </w:r>
+      <w:proofErr w:type="spellEnd"/>
+      <w:r>
+        <w:t xml:space="preserve"> </w:t>
+      </w:r>
+      <w:proofErr w:type="spellStart"/>
+      <w:r>
+        <w:t>Non-rigid</w:t>
+      </w:r>
+      <w:proofErr w:type="spellEnd"/>
+      <w:r>
+        <w:t xml:space="preserve"> </w:t>
+      </w:r>
+      <w:proofErr w:type="spellStart"/>
+      <w:r>
+        <w:t>Materials</w:t>
+      </w:r>
+      <w:proofErr w:type="spellEnd"/>
+      <w:r>
+        <w:t xml:space="preserve">”, </w:t>
+      </w:r>
+      <w:proofErr w:type="spellStart"/>
+      <w:r>
+        <w:t>Computer</w:t>
+      </w:r>
+      <w:proofErr w:type="spellEnd"/>
+      <w:r>
+        <w:t xml:space="preserve"> </w:t>
+      </w:r>
+      <w:proofErr w:type="spellStart"/>
+      <w:r>
+        <w:t>Graphics</w:t>
+      </w:r>
+      <w:proofErr w:type="spellEnd"/>
+      <w:r>
+        <w:t xml:space="preserve">: </w:t>
+      </w:r>
+      <w:proofErr w:type="spellStart"/>
+      <w:r>
+        <w:t>Developments</w:t>
+      </w:r>
+      <w:proofErr w:type="spellEnd"/>
+      <w:r>
+        <w:t xml:space="preserve"> in Virtual </w:t>
+      </w:r>
+      <w:proofErr w:type="spellStart"/>
+      <w:r>
+        <w:t>Environments</w:t>
+      </w:r>
+      <w:proofErr w:type="spellEnd"/>
+      <w:r>
+        <w:t xml:space="preserve">, R. A. </w:t>
+      </w:r>
+      <w:proofErr w:type="spellStart"/>
+      <w:r>
+        <w:t>Earnshaw</w:t>
+      </w:r>
+      <w:proofErr w:type="spellEnd"/>
+      <w:r>
+        <w:t xml:space="preserve"> </w:t>
+      </w:r>
+      <w:proofErr w:type="spellStart"/>
+      <w:r>
+        <w:t>and</w:t>
+      </w:r>
+      <w:proofErr w:type="spellEnd"/>
+      <w:r>
+        <w:t xml:space="preserve"> J. A. Vince, </w:t>
+      </w:r>
+      <w:proofErr w:type="spellStart"/>
+      <w:r>
+        <w:t>England</w:t>
+      </w:r>
+      <w:proofErr w:type="spellEnd"/>
+      <w:r>
+        <w:t xml:space="preserve">, </w:t>
+      </w:r>
+      <w:proofErr w:type="spellStart"/>
+      <w:r>
+        <w:t>Academic</w:t>
+      </w:r>
+      <w:proofErr w:type="spellEnd"/>
+      <w:r>
+        <w:t xml:space="preserve"> </w:t>
+      </w:r>
+      <w:proofErr w:type="spellStart"/>
+      <w:r>
+        <w:t>Press</w:t>
+      </w:r>
+      <w:proofErr w:type="spellEnd"/>
+      <w:r>
+        <w:t xml:space="preserve"> Ltd., p. 449-460.</w:t>
+      </w:r>
+    </w:p>
+    <w:p>
+      <w:pPr>
+        <w:ind w:left="284" w:hanging="284"/>
+      </w:pPr>
+      <w:proofErr w:type="spellStart"/>
+      <w:r>
+        <w:t>Knuth</w:t>
+      </w:r>
+      <w:proofErr w:type="spellEnd"/>
+      <w:r>
+        <w:t xml:space="preserve">, D. E. (1984), </w:t>
+      </w:r>
+      <w:proofErr w:type="spellStart"/>
+      <w:r>
+        <w:t>The</w:t>
+      </w:r>
+      <w:proofErr w:type="spellEnd"/>
+      <w:r>
+        <w:t xml:space="preserve"> </w:t>
+      </w:r>
+      <w:proofErr w:type="spellStart"/>
       <w:proofErr w:type="gramStart"/>
       <w:r>
-        <w:t>rigid</w:t>
-      </w:r>
+        <w:t>TeXbook</w:t>
+      </w:r>
+      <w:proofErr w:type="spellEnd"/>
       <w:proofErr w:type="gramEnd"/>
       <w:r>
-        <w:t xml:space="preserve"> Materials”, Computer Graphics: Developments in Virtual Environments, R. A. Earnshaw and J. A. Vince, England, Academic Press Ltd., p. 449-460.</w:t>
-      </w:r>
-    </w:p>
-    <w:p>
-      <w:pPr>
-        <w:ind w:left="284" w:hanging="284"/>
-      </w:pPr>
-      <w:r>
-        <w:t xml:space="preserve">Knuth, D. E. (1984), The </w:t>
-      </w:r>
-      <w:proofErr w:type="spellStart"/>
-      <w:r>
-        <w:t>TeXbook</w:t>
-      </w:r>
-      <w:proofErr w:type="spellEnd"/>
-      <w:r>
-        <w:t>, Addison Wesley, 15</w:t>
+        <w:t xml:space="preserve">, </w:t>
+      </w:r>
+      <w:proofErr w:type="spellStart"/>
+      <w:r>
+        <w:t>Addison</w:t>
+      </w:r>
+      <w:proofErr w:type="spellEnd"/>
+      <w:r>
+        <w:t xml:space="preserve"> Wesley, 15</w:t>
       </w:r>
       <w:r>
         <w:rPr>
@@ -2019,7 +2781,15 @@
         <w:t>th</w:t>
       </w:r>
       <w:r>
-        <w:t xml:space="preserve"> edition. </w:t>
+        <w:t xml:space="preserve"> </w:t>
+      </w:r>
+      <w:proofErr w:type="spellStart"/>
+      <w:r>
+        <w:t>edition</w:t>
+      </w:r>
+      <w:proofErr w:type="spellEnd"/>
+      <w:r>
+        <w:t xml:space="preserve">. </w:t>
       </w:r>
     </w:p>
     <w:p>
@@ -2031,16 +2801,110 @@
         </w:rPr>
       </w:pPr>
       <w:r>
-        <w:t xml:space="preserve">Smith, A. and Jones, B. (1999). On the complexity of computing. In </w:t>
-      </w:r>
-      <w:r>
-        <w:rPr>
-          <w:i/>
-        </w:rPr>
-        <w:t>Advances in Computer Science</w:t>
-      </w:r>
-      <w:r>
-        <w:t>, pages 555–566. Publishing Press.</w:t>
+        <w:t xml:space="preserve">Smith, A. </w:t>
+      </w:r>
+      <w:proofErr w:type="spellStart"/>
+      <w:r>
+        <w:t>and</w:t>
+      </w:r>
+      <w:proofErr w:type="spellEnd"/>
+      <w:r>
+        <w:t xml:space="preserve"> Jones, B. (1999). </w:t>
+      </w:r>
+      <w:proofErr w:type="spellStart"/>
+      <w:r>
+        <w:t>On</w:t>
+      </w:r>
+      <w:proofErr w:type="spellEnd"/>
+      <w:r>
+        <w:t xml:space="preserve"> </w:t>
+      </w:r>
+      <w:proofErr w:type="spellStart"/>
+      <w:r>
+        <w:t>the</w:t>
+      </w:r>
+      <w:proofErr w:type="spellEnd"/>
+      <w:r>
+        <w:t xml:space="preserve"> </w:t>
+      </w:r>
+      <w:proofErr w:type="spellStart"/>
+      <w:r>
+        <w:t>complexity</w:t>
+      </w:r>
+      <w:proofErr w:type="spellEnd"/>
+      <w:r>
+        <w:t xml:space="preserve"> </w:t>
+      </w:r>
+      <w:proofErr w:type="spellStart"/>
+      <w:r>
+        <w:t>of</w:t>
+      </w:r>
+      <w:proofErr w:type="spellEnd"/>
+      <w:r>
+        <w:t xml:space="preserve"> computing. In </w:t>
+      </w:r>
+      <w:proofErr w:type="spellStart"/>
+      <w:r>
+        <w:rPr>
+          <w:i/>
+        </w:rPr>
+        <w:t>Advances</w:t>
+      </w:r>
+      <w:proofErr w:type="spellEnd"/>
+      <w:r>
+        <w:rPr>
+          <w:i/>
+        </w:rPr>
+        <w:t xml:space="preserve"> in </w:t>
+      </w:r>
+      <w:proofErr w:type="spellStart"/>
+      <w:r>
+        <w:rPr>
+          <w:i/>
+        </w:rPr>
+        <w:t>Computer</w:t>
+      </w:r>
+      <w:proofErr w:type="spellEnd"/>
+      <w:r>
+        <w:rPr>
+          <w:i/>
+        </w:rPr>
+        <w:t xml:space="preserve"> </w:t>
+      </w:r>
+      <w:proofErr w:type="spellStart"/>
+      <w:r>
+        <w:rPr>
+          <w:i/>
+        </w:rPr>
+        <w:t>Science</w:t>
+      </w:r>
+      <w:proofErr w:type="spellEnd"/>
+      <w:r>
+        <w:t xml:space="preserve">, </w:t>
+      </w:r>
+      <w:proofErr w:type="spellStart"/>
+      <w:r>
+        <w:t>pages</w:t>
+      </w:r>
+      <w:proofErr w:type="spellEnd"/>
+      <w:r>
+        <w:t xml:space="preserve"> 555–566. </w:t>
+      </w:r>
+      <w:proofErr w:type="spellStart"/>
+      <w:r>
+        <w:t>Publishing</w:t>
+      </w:r>
+      <w:proofErr w:type="spellEnd"/>
+      <w:r>
+        <w:t xml:space="preserve"> </w:t>
+      </w:r>
+      <w:proofErr w:type="spellStart"/>
+      <w:r>
+        <w:t>Press</w:t>
+      </w:r>
+      <w:proofErr w:type="spellEnd"/>
+      <w:r>
+        <w:t>.</w:t>
       </w:r>
     </w:p>
     <w:p>
@@ -2059,7 +2923,7 @@
 </file>
 
 <file path=word/endnotes.xml><?xml version="1.0" encoding="utf-8"?>
-<w:endnotes xmlns:wpc="http://schemas.microsoft.com/office/word/2010/wordprocessingCanvas" xmlns:cx="http://schemas.microsoft.com/office/drawing/2014/chartex" xmlns:cx1="http://schemas.microsoft.com/office/drawing/2015/9/8/chartex" xmlns:cx2="http://schemas.microsoft.com/office/drawing/2015/10/21/chartex" xmlns:cx3="http://schemas.microsoft.com/office/drawing/2016/5/9/chartex" xmlns:cx4="http://schemas.microsoft.com/office/drawing/2016/5/10/chartex" xmlns:cx5="http://schemas.microsoft.com/office/drawing/2016/5/11/chartex" xmlns:cx6="http://schemas.microsoft.com/office/drawing/2016/5/12/chartex" xmlns:cx7="http://schemas.microsoft.com/office/drawing/2016/5/13/chartex" xmlns:cx8="http://schemas.microsoft.com/office/drawing/2016/5/14/chartex" xmlns:mc="http://schemas.openxmlformats.org/markup-compatibility/2006" xmlns:aink="http://schemas.microsoft.com/office/drawing/2016/ink" xmlns:am3d="http://schemas.microsoft.com/office/drawing/2017/model3d" xmlns:o="urn:schemas-microsoft-com:office:office" xmlns:r="http://schemas.openxmlformats.org/officeDocument/2006/relationships" xmlns:m="http://schemas.openxmlformats.org/officeDocument/2006/math" xmlns:v="urn:schemas-microsoft-com:vml" xmlns:wp14="http://schemas.microsoft.com/office/word/2010/wordprocessingDrawing" xmlns:wp="http://schemas.openxmlformats.org/drawingml/2006/wordprocessingDrawing" xmlns:w10="urn:schemas-microsoft-com:office:word" xmlns:w="http://schemas.openxmlformats.org/wordprocessingml/2006/main" xmlns:w14="http://schemas.microsoft.com/office/word/2010/wordml" xmlns:w15="http://schemas.microsoft.com/office/word/2012/wordml" xmlns:w16cid="http://schemas.microsoft.com/office/word/2016/wordml/cid" xmlns:w16se="http://schemas.microsoft.com/office/word/2015/wordml/symex" xmlns:wpg="http://schemas.microsoft.com/office/word/2010/wordprocessingGroup" xmlns:wpi="http://schemas.microsoft.com/office/word/2010/wordprocessingInk" xmlns:wne="http://schemas.microsoft.com/office/word/2006/wordml" xmlns:wps="http://schemas.microsoft.com/office/word/2010/wordprocessingShape" mc:Ignorable="w14 w15 w16se w16cid wp14">
+<w:endnotes xmlns:ve="http://schemas.openxmlformats.org/markup-compatibility/2006" xmlns:o="urn:schemas-microsoft-com:office:office" xmlns:r="http://schemas.openxmlformats.org/officeDocument/2006/relationships" xmlns:m="http://schemas.openxmlformats.org/officeDocument/2006/math" xmlns:v="urn:schemas-microsoft-com:vml" xmlns:wp="http://schemas.openxmlformats.org/drawingml/2006/wordprocessingDrawing" xmlns:w10="urn:schemas-microsoft-com:office:word" xmlns:w="http://schemas.openxmlformats.org/wordprocessingml/2006/main" xmlns:wne="http://schemas.microsoft.com/office/word/2006/wordml">
   <w:endnote w:type="separator" w:id="-1">
     <w:p>
       <w:pPr>
@@ -2084,30 +2948,88 @@
 </file>
 
 <file path=word/footer1.xml><?xml version="1.0" encoding="utf-8"?>
-<w:ftr xmlns:wpc="http://schemas.microsoft.com/office/word/2010/wordprocessingCanvas" xmlns:cx="http://schemas.microsoft.com/office/drawing/2014/chartex" xmlns:cx1="http://schemas.microsoft.com/office/drawing/2015/9/8/chartex" xmlns:cx2="http://schemas.microsoft.com/office/drawing/2015/10/21/chartex" xmlns:cx3="http://schemas.microsoft.com/office/drawing/2016/5/9/chartex" xmlns:cx4="http://schemas.microsoft.com/office/drawing/2016/5/10/chartex" xmlns:cx5="http://schemas.microsoft.com/office/drawing/2016/5/11/chartex" xmlns:cx6="http://schemas.microsoft.com/office/drawing/2016/5/12/chartex" xmlns:cx7="http://schemas.microsoft.com/office/drawing/2016/5/13/chartex" xmlns:cx8="http://schemas.microsoft.com/office/drawing/2016/5/14/chartex" xmlns:mc="http://schemas.openxmlformats.org/markup-compatibility/2006" xmlns:aink="http://schemas.microsoft.com/office/drawing/2016/ink" xmlns:am3d="http://schemas.microsoft.com/office/drawing/2017/model3d" xmlns:o="urn:schemas-microsoft-com:office:office" xmlns:r="http://schemas.openxmlformats.org/officeDocument/2006/relationships" xmlns:m="http://schemas.openxmlformats.org/officeDocument/2006/math" xmlns:v="urn:schemas-microsoft-com:vml" xmlns:wp14="http://schemas.microsoft.com/office/word/2010/wordprocessingDrawing" xmlns:wp="http://schemas.openxmlformats.org/drawingml/2006/wordprocessingDrawing" xmlns:w10="urn:schemas-microsoft-com:office:word" xmlns:w="http://schemas.openxmlformats.org/wordprocessingml/2006/main" xmlns:w14="http://schemas.microsoft.com/office/word/2010/wordml" xmlns:w15="http://schemas.microsoft.com/office/word/2012/wordml" xmlns:w16cid="http://schemas.microsoft.com/office/word/2016/wordml/cid" xmlns:w16se="http://schemas.microsoft.com/office/word/2015/wordml/symex" xmlns:wpg="http://schemas.microsoft.com/office/word/2010/wordprocessingGroup" xmlns:wpi="http://schemas.microsoft.com/office/word/2010/wordprocessingInk" xmlns:wne="http://schemas.microsoft.com/office/word/2006/wordml" xmlns:wps="http://schemas.microsoft.com/office/word/2010/wordprocessingShape" mc:Ignorable="w14 w15 w16se w16cid wp14">
+<w:ftr xmlns:ve="http://schemas.openxmlformats.org/markup-compatibility/2006" xmlns:o="urn:schemas-microsoft-com:office:office" xmlns:r="http://schemas.openxmlformats.org/officeDocument/2006/relationships" xmlns:m="http://schemas.openxmlformats.org/officeDocument/2006/math" xmlns:v="urn:schemas-microsoft-com:vml" xmlns:wp="http://schemas.openxmlformats.org/drawingml/2006/wordprocessingDrawing" xmlns:w10="urn:schemas-microsoft-com:office:word" xmlns:w="http://schemas.openxmlformats.org/wordprocessingml/2006/main" xmlns:wne="http://schemas.microsoft.com/office/word/2006/wordml">
   <w:p>
     <w:pPr>
       <w:jc w:val="left"/>
     </w:pPr>
+    <w:proofErr w:type="spellStart"/>
     <w:r>
-      <w:t>Proceedings of the XII SIBGRAPI (October 1999)</w:t>
+      <w:t>Proceedings</w:t>
+    </w:r>
+    <w:proofErr w:type="spellEnd"/>
+    <w:r>
+      <w:t xml:space="preserve"> </w:t>
+    </w:r>
+    <w:proofErr w:type="spellStart"/>
+    <w:r>
+      <w:t>of</w:t>
+    </w:r>
+    <w:proofErr w:type="spellEnd"/>
+    <w:r>
+      <w:t xml:space="preserve"> </w:t>
+    </w:r>
+    <w:proofErr w:type="spellStart"/>
+    <w:r>
+      <w:t>the</w:t>
+    </w:r>
+    <w:proofErr w:type="spellEnd"/>
+    <w:r>
+      <w:t xml:space="preserve"> XII SIBGRAPI (</w:t>
+    </w:r>
+    <w:proofErr w:type="spellStart"/>
+    <w:r>
+      <w:t>October</w:t>
+    </w:r>
+    <w:proofErr w:type="spellEnd"/>
+    <w:r>
+      <w:t xml:space="preserve"> 1999)</w:t>
     </w:r>
   </w:p>
 </w:ftr>
 </file>
 
 <file path=word/footer2.xml><?xml version="1.0" encoding="utf-8"?>
-<w:ftr xmlns:wpc="http://schemas.microsoft.com/office/word/2010/wordprocessingCanvas" xmlns:cx="http://schemas.microsoft.com/office/drawing/2014/chartex" xmlns:cx1="http://schemas.microsoft.com/office/drawing/2015/9/8/chartex" xmlns:cx2="http://schemas.microsoft.com/office/drawing/2015/10/21/chartex" xmlns:cx3="http://schemas.microsoft.com/office/drawing/2016/5/9/chartex" xmlns:cx4="http://schemas.microsoft.com/office/drawing/2016/5/10/chartex" xmlns:cx5="http://schemas.microsoft.com/office/drawing/2016/5/11/chartex" xmlns:cx6="http://schemas.microsoft.com/office/drawing/2016/5/12/chartex" xmlns:cx7="http://schemas.microsoft.com/office/drawing/2016/5/13/chartex" xmlns:cx8="http://schemas.microsoft.com/office/drawing/2016/5/14/chartex" xmlns:mc="http://schemas.openxmlformats.org/markup-compatibility/2006" xmlns:aink="http://schemas.microsoft.com/office/drawing/2016/ink" xmlns:am3d="http://schemas.microsoft.com/office/drawing/2017/model3d" xmlns:o="urn:schemas-microsoft-com:office:office" xmlns:r="http://schemas.openxmlformats.org/officeDocument/2006/relationships" xmlns:m="http://schemas.openxmlformats.org/officeDocument/2006/math" xmlns:v="urn:schemas-microsoft-com:vml" xmlns:wp14="http://schemas.microsoft.com/office/word/2010/wordprocessingDrawing" xmlns:wp="http://schemas.openxmlformats.org/drawingml/2006/wordprocessingDrawing" xmlns:w10="urn:schemas-microsoft-com:office:word" xmlns:w="http://schemas.openxmlformats.org/wordprocessingml/2006/main" xmlns:w14="http://schemas.microsoft.com/office/word/2010/wordml" xmlns:w15="http://schemas.microsoft.com/office/word/2012/wordml" xmlns:w16cid="http://schemas.microsoft.com/office/word/2016/wordml/cid" xmlns:w16se="http://schemas.microsoft.com/office/word/2015/wordml/symex" xmlns:wpg="http://schemas.microsoft.com/office/word/2010/wordprocessingGroup" xmlns:wpi="http://schemas.microsoft.com/office/word/2010/wordprocessingInk" xmlns:wne="http://schemas.microsoft.com/office/word/2006/wordml" xmlns:wps="http://schemas.microsoft.com/office/word/2010/wordprocessingShape" mc:Ignorable="w14 w15 w16se w16cid wp14">
+<w:ftr xmlns:ve="http://schemas.openxmlformats.org/markup-compatibility/2006" xmlns:o="urn:schemas-microsoft-com:office:office" xmlns:r="http://schemas.openxmlformats.org/officeDocument/2006/relationships" xmlns:m="http://schemas.openxmlformats.org/officeDocument/2006/math" xmlns:v="urn:schemas-microsoft-com:vml" xmlns:wp="http://schemas.openxmlformats.org/drawingml/2006/wordprocessingDrawing" xmlns:w10="urn:schemas-microsoft-com:office:word" xmlns:w="http://schemas.openxmlformats.org/wordprocessingml/2006/main" xmlns:wne="http://schemas.microsoft.com/office/word/2006/wordml">
   <w:p>
+    <w:proofErr w:type="spellStart"/>
     <w:r>
-      <w:t>Proceedings of the XII SIBGRAPI (October 1999) 101-104</w:t>
+      <w:t>Proceedings</w:t>
+    </w:r>
+    <w:proofErr w:type="spellEnd"/>
+    <w:r>
+      <w:t xml:space="preserve"> </w:t>
+    </w:r>
+    <w:proofErr w:type="spellStart"/>
+    <w:r>
+      <w:t>of</w:t>
+    </w:r>
+    <w:proofErr w:type="spellEnd"/>
+    <w:r>
+      <w:t xml:space="preserve"> </w:t>
+    </w:r>
+    <w:proofErr w:type="spellStart"/>
+    <w:r>
+      <w:t>the</w:t>
+    </w:r>
+    <w:proofErr w:type="spellEnd"/>
+    <w:r>
+      <w:t xml:space="preserve"> XII SIBGRAPI (</w:t>
+    </w:r>
+    <w:proofErr w:type="spellStart"/>
+    <w:r>
+      <w:t>October</w:t>
+    </w:r>
+    <w:proofErr w:type="spellEnd"/>
+    <w:r>
+      <w:t xml:space="preserve"> 1999) 101-104</w:t>
     </w:r>
   </w:p>
 </w:ftr>
 </file>
 
 <file path=word/footnotes.xml><?xml version="1.0" encoding="utf-8"?>
-<w:footnotes xmlns:wpc="http://schemas.microsoft.com/office/word/2010/wordprocessingCanvas" xmlns:cx="http://schemas.microsoft.com/office/drawing/2014/chartex" xmlns:cx1="http://schemas.microsoft.com/office/drawing/2015/9/8/chartex" xmlns:cx2="http://schemas.microsoft.com/office/drawing/2015/10/21/chartex" xmlns:cx3="http://schemas.microsoft.com/office/drawing/2016/5/9/chartex" xmlns:cx4="http://schemas.microsoft.com/office/drawing/2016/5/10/chartex" xmlns:cx5="http://schemas.microsoft.com/office/drawing/2016/5/11/chartex" xmlns:cx6="http://schemas.microsoft.com/office/drawing/2016/5/12/chartex" xmlns:cx7="http://schemas.microsoft.com/office/drawing/2016/5/13/chartex" xmlns:cx8="http://schemas.microsoft.com/office/drawing/2016/5/14/chartex" xmlns:mc="http://schemas.openxmlformats.org/markup-compatibility/2006" xmlns:aink="http://schemas.microsoft.com/office/drawing/2016/ink" xmlns:am3d="http://schemas.microsoft.com/office/drawing/2017/model3d" xmlns:o="urn:schemas-microsoft-com:office:office" xmlns:r="http://schemas.openxmlformats.org/officeDocument/2006/relationships" xmlns:m="http://schemas.openxmlformats.org/officeDocument/2006/math" xmlns:v="urn:schemas-microsoft-com:vml" xmlns:wp14="http://schemas.microsoft.com/office/word/2010/wordprocessingDrawing" xmlns:wp="http://schemas.openxmlformats.org/drawingml/2006/wordprocessingDrawing" xmlns:w10="urn:schemas-microsoft-com:office:word" xmlns:w="http://schemas.openxmlformats.org/wordprocessingml/2006/main" xmlns:w14="http://schemas.microsoft.com/office/word/2010/wordml" xmlns:w15="http://schemas.microsoft.com/office/word/2012/wordml" xmlns:w16cid="http://schemas.microsoft.com/office/word/2016/wordml/cid" xmlns:w16se="http://schemas.microsoft.com/office/word/2015/wordml/symex" xmlns:wpg="http://schemas.microsoft.com/office/word/2010/wordprocessingGroup" xmlns:wpi="http://schemas.microsoft.com/office/word/2010/wordprocessingInk" xmlns:wne="http://schemas.microsoft.com/office/word/2006/wordml" xmlns:wps="http://schemas.microsoft.com/office/word/2010/wordprocessingShape" mc:Ignorable="w14 w15 w16se w16cid wp14">
+<w:footnotes xmlns:ve="http://schemas.openxmlformats.org/markup-compatibility/2006" xmlns:o="urn:schemas-microsoft-com:office:office" xmlns:r="http://schemas.openxmlformats.org/officeDocument/2006/relationships" xmlns:m="http://schemas.openxmlformats.org/officeDocument/2006/math" xmlns:v="urn:schemas-microsoft-com:vml" xmlns:wp="http://schemas.openxmlformats.org/drawingml/2006/wordprocessingDrawing" xmlns:w10="urn:schemas-microsoft-com:office:word" xmlns:w="http://schemas.openxmlformats.org/wordprocessingml/2006/main" xmlns:wne="http://schemas.microsoft.com/office/word/2006/wordml">
   <w:footnote w:type="separator" w:id="-1">
     <w:p>
       <w:pPr>
@@ -2132,7 +3054,7 @@
 </file>
 
 <file path=word/header1.xml><?xml version="1.0" encoding="utf-8"?>
-<w:hdr xmlns:wpc="http://schemas.microsoft.com/office/word/2010/wordprocessingCanvas" xmlns:cx="http://schemas.microsoft.com/office/drawing/2014/chartex" xmlns:cx1="http://schemas.microsoft.com/office/drawing/2015/9/8/chartex" xmlns:cx2="http://schemas.microsoft.com/office/drawing/2015/10/21/chartex" xmlns:cx3="http://schemas.microsoft.com/office/drawing/2016/5/9/chartex" xmlns:cx4="http://schemas.microsoft.com/office/drawing/2016/5/10/chartex" xmlns:cx5="http://schemas.microsoft.com/office/drawing/2016/5/11/chartex" xmlns:cx6="http://schemas.microsoft.com/office/drawing/2016/5/12/chartex" xmlns:cx7="http://schemas.microsoft.com/office/drawing/2016/5/13/chartex" xmlns:cx8="http://schemas.microsoft.com/office/drawing/2016/5/14/chartex" xmlns:mc="http://schemas.openxmlformats.org/markup-compatibility/2006" xmlns:aink="http://schemas.microsoft.com/office/drawing/2016/ink" xmlns:am3d="http://schemas.microsoft.com/office/drawing/2017/model3d" xmlns:o="urn:schemas-microsoft-com:office:office" xmlns:r="http://schemas.openxmlformats.org/officeDocument/2006/relationships" xmlns:m="http://schemas.openxmlformats.org/officeDocument/2006/math" xmlns:v="urn:schemas-microsoft-com:vml" xmlns:wp14="http://schemas.microsoft.com/office/word/2010/wordprocessingDrawing" xmlns:wp="http://schemas.openxmlformats.org/drawingml/2006/wordprocessingDrawing" xmlns:w10="urn:schemas-microsoft-com:office:word" xmlns:w="http://schemas.openxmlformats.org/wordprocessingml/2006/main" xmlns:w14="http://schemas.microsoft.com/office/word/2010/wordml" xmlns:w15="http://schemas.microsoft.com/office/word/2012/wordml" xmlns:w16cid="http://schemas.microsoft.com/office/word/2016/wordml/cid" xmlns:w16se="http://schemas.microsoft.com/office/word/2015/wordml/symex" xmlns:wpg="http://schemas.microsoft.com/office/word/2010/wordprocessingGroup" xmlns:wpi="http://schemas.microsoft.com/office/word/2010/wordprocessingInk" xmlns:wne="http://schemas.microsoft.com/office/word/2006/wordml" xmlns:wps="http://schemas.microsoft.com/office/word/2010/wordprocessingShape" mc:Ignorable="w14 w15 w16se w16cid wp14">
+<w:hdr xmlns:ve="http://schemas.openxmlformats.org/markup-compatibility/2006" xmlns:o="urn:schemas-microsoft-com:office:office" xmlns:r="http://schemas.openxmlformats.org/officeDocument/2006/relationships" xmlns:m="http://schemas.openxmlformats.org/officeDocument/2006/math" xmlns:v="urn:schemas-microsoft-com:vml" xmlns:wp="http://schemas.openxmlformats.org/drawingml/2006/wordprocessingDrawing" xmlns:w10="urn:schemas-microsoft-com:office:word" xmlns:w="http://schemas.openxmlformats.org/wordprocessingml/2006/main" xmlns:wne="http://schemas.microsoft.com/office/word/2006/wordml">
   <w:p>
     <w:r>
       <w:fldChar w:fldCharType="begin"/>
@@ -2147,46 +3069,32 @@
   <w:p>
     <w:pPr>
       <w:jc w:val="right"/>
-      <w:rPr>
-        <w:lang w:val="pt-BR"/>
-      </w:rPr>
     </w:pPr>
     <w:r>
-      <w:rPr>
-        <w:lang w:val="pt-BR"/>
-      </w:rPr>
       <w:t xml:space="preserve">S. </w:t>
     </w:r>
     <w:proofErr w:type="spellStart"/>
     <w:r>
-      <w:rPr>
-        <w:lang w:val="pt-BR"/>
-      </w:rPr>
       <w:t>Sandri</w:t>
     </w:r>
     <w:proofErr w:type="spellEnd"/>
     <w:r>
-      <w:rPr>
-        <w:lang w:val="pt-BR"/>
-      </w:rPr>
       <w:t xml:space="preserve">, J. Stolfi, </w:t>
     </w:r>
-    <w:proofErr w:type="spellStart"/>
     <w:proofErr w:type="gramStart"/>
     <w:r>
-      <w:rPr>
-        <w:lang w:val="pt-BR"/>
-      </w:rPr>
-      <w:t>L.Velho</w:t>
+      <w:t>L.</w:t>
     </w:r>
-    <w:proofErr w:type="spellEnd"/>
     <w:proofErr w:type="gramEnd"/>
+    <w:r>
+      <w:t>Velho</w:t>
+    </w:r>
   </w:p>
 </w:hdr>
 </file>
 
 <file path=word/header2.xml><?xml version="1.0" encoding="utf-8"?>
-<w:hdr xmlns:wpc="http://schemas.microsoft.com/office/word/2010/wordprocessingCanvas" xmlns:cx="http://schemas.microsoft.com/office/drawing/2014/chartex" xmlns:cx1="http://schemas.microsoft.com/office/drawing/2015/9/8/chartex" xmlns:cx2="http://schemas.microsoft.com/office/drawing/2015/10/21/chartex" xmlns:cx3="http://schemas.microsoft.com/office/drawing/2016/5/9/chartex" xmlns:cx4="http://schemas.microsoft.com/office/drawing/2016/5/10/chartex" xmlns:cx5="http://schemas.microsoft.com/office/drawing/2016/5/11/chartex" xmlns:cx6="http://schemas.microsoft.com/office/drawing/2016/5/12/chartex" xmlns:cx7="http://schemas.microsoft.com/office/drawing/2016/5/13/chartex" xmlns:cx8="http://schemas.microsoft.com/office/drawing/2016/5/14/chartex" xmlns:mc="http://schemas.openxmlformats.org/markup-compatibility/2006" xmlns:aink="http://schemas.microsoft.com/office/drawing/2016/ink" xmlns:am3d="http://schemas.microsoft.com/office/drawing/2017/model3d" xmlns:o="urn:schemas-microsoft-com:office:office" xmlns:r="http://schemas.openxmlformats.org/officeDocument/2006/relationships" xmlns:m="http://schemas.openxmlformats.org/officeDocument/2006/math" xmlns:v="urn:schemas-microsoft-com:vml" xmlns:wp14="http://schemas.microsoft.com/office/word/2010/wordprocessingDrawing" xmlns:wp="http://schemas.openxmlformats.org/drawingml/2006/wordprocessingDrawing" xmlns:w10="urn:schemas-microsoft-com:office:word" xmlns:w="http://schemas.openxmlformats.org/wordprocessingml/2006/main" xmlns:w14="http://schemas.microsoft.com/office/word/2010/wordml" xmlns:w15="http://schemas.microsoft.com/office/word/2012/wordml" xmlns:w16cid="http://schemas.microsoft.com/office/word/2016/wordml/cid" xmlns:w16se="http://schemas.microsoft.com/office/word/2015/wordml/symex" xmlns:wpg="http://schemas.microsoft.com/office/word/2010/wordprocessingGroup" xmlns:wpi="http://schemas.microsoft.com/office/word/2010/wordprocessingInk" xmlns:wne="http://schemas.microsoft.com/office/word/2006/wordml" xmlns:wps="http://schemas.microsoft.com/office/word/2010/wordprocessingShape" mc:Ignorable="w14 w15 w16se w16cid wp14">
+<w:hdr xmlns:ve="http://schemas.openxmlformats.org/markup-compatibility/2006" xmlns:o="urn:schemas-microsoft-com:office:office" xmlns:r="http://schemas.openxmlformats.org/officeDocument/2006/relationships" xmlns:m="http://schemas.openxmlformats.org/officeDocument/2006/math" xmlns:v="urn:schemas-microsoft-com:vml" xmlns:wp="http://schemas.openxmlformats.org/drawingml/2006/wordprocessingDrawing" xmlns:w10="urn:schemas-microsoft-com:office:word" xmlns:w="http://schemas.openxmlformats.org/wordprocessingml/2006/main" xmlns:wne="http://schemas.microsoft.com/office/word/2006/wordml">
   <w:p/>
   <w:p>
     <w:pPr>
@@ -2199,8 +3107,8 @@
 </file>
 
 <file path=word/numbering.xml><?xml version="1.0" encoding="utf-8"?>
-<w:numbering xmlns:wpc="http://schemas.microsoft.com/office/word/2010/wordprocessingCanvas" xmlns:cx="http://schemas.microsoft.com/office/drawing/2014/chartex" xmlns:cx1="http://schemas.microsoft.com/office/drawing/2015/9/8/chartex" xmlns:cx2="http://schemas.microsoft.com/office/drawing/2015/10/21/chartex" xmlns:cx3="http://schemas.microsoft.com/office/drawing/2016/5/9/chartex" xmlns:cx4="http://schemas.microsoft.com/office/drawing/2016/5/10/chartex" xmlns:cx5="http://schemas.microsoft.com/office/drawing/2016/5/11/chartex" xmlns:cx6="http://schemas.microsoft.com/office/drawing/2016/5/12/chartex" xmlns:cx7="http://schemas.microsoft.com/office/drawing/2016/5/13/chartex" xmlns:cx8="http://schemas.microsoft.com/office/drawing/2016/5/14/chartex" xmlns:mc="http://schemas.openxmlformats.org/markup-compatibility/2006" xmlns:aink="http://schemas.microsoft.com/office/drawing/2016/ink" xmlns:am3d="http://schemas.microsoft.com/office/drawing/2017/model3d" xmlns:o="urn:schemas-microsoft-com:office:office" xmlns:r="http://schemas.openxmlformats.org/officeDocument/2006/relationships" xmlns:m="http://schemas.openxmlformats.org/officeDocument/2006/math" xmlns:v="urn:schemas-microsoft-com:vml" xmlns:wp14="http://schemas.microsoft.com/office/word/2010/wordprocessingDrawing" xmlns:wp="http://schemas.openxmlformats.org/drawingml/2006/wordprocessingDrawing" xmlns:w10="urn:schemas-microsoft-com:office:word" xmlns:w="http://schemas.openxmlformats.org/wordprocessingml/2006/main" xmlns:w14="http://schemas.microsoft.com/office/word/2010/wordml" xmlns:w15="http://schemas.microsoft.com/office/word/2012/wordml" xmlns:w16cid="http://schemas.microsoft.com/office/word/2016/wordml/cid" xmlns:w16se="http://schemas.microsoft.com/office/word/2015/wordml/symex" xmlns:wpg="http://schemas.microsoft.com/office/word/2010/wordprocessingGroup" xmlns:wpi="http://schemas.microsoft.com/office/word/2010/wordprocessingInk" xmlns:wne="http://schemas.microsoft.com/office/word/2006/wordml" xmlns:wps="http://schemas.microsoft.com/office/word/2010/wordprocessingShape" mc:Ignorable="w14 w15 w16se w16cid wp14">
-  <w:abstractNum w:abstractNumId="0" w15:restartNumberingAfterBreak="0">
+<w:numbering xmlns:ve="http://schemas.openxmlformats.org/markup-compatibility/2006" xmlns:o="urn:schemas-microsoft-com:office:office" xmlns:r="http://schemas.openxmlformats.org/officeDocument/2006/relationships" xmlns:m="http://schemas.openxmlformats.org/officeDocument/2006/math" xmlns:v="urn:schemas-microsoft-com:vml" xmlns:wp="http://schemas.openxmlformats.org/drawingml/2006/wordprocessingDrawing" xmlns:w10="urn:schemas-microsoft-com:office:word" xmlns:w="http://schemas.openxmlformats.org/wordprocessingml/2006/main" xmlns:wne="http://schemas.microsoft.com/office/word/2006/wordml">
+  <w:abstractNum w:abstractNumId="0">
     <w:nsid w:val="51B30CCC"/>
     <w:multiLevelType w:val="multilevel"/>
     <w:tmpl w:val="6192BC98"/>
@@ -2320,7 +3228,7 @@
 </file>
 
 <file path=word/styles.xml><?xml version="1.0" encoding="utf-8"?>
-<w:styles xmlns:mc="http://schemas.openxmlformats.org/markup-compatibility/2006" xmlns:r="http://schemas.openxmlformats.org/officeDocument/2006/relationships" xmlns:w="http://schemas.openxmlformats.org/wordprocessingml/2006/main" xmlns:w14="http://schemas.microsoft.com/office/word/2010/wordml" xmlns:w15="http://schemas.microsoft.com/office/word/2012/wordml" xmlns:w16cid="http://schemas.microsoft.com/office/word/2016/wordml/cid" xmlns:w16se="http://schemas.microsoft.com/office/word/2015/wordml/symex" mc:Ignorable="w14 w15 w16se w16cid">
+<w:styles xmlns:r="http://schemas.openxmlformats.org/officeDocument/2006/relationships" xmlns:w="http://schemas.openxmlformats.org/wordprocessingml/2006/main">
   <w:docDefaults>
     <w:rPrDefault>
       <w:rPr>
@@ -2348,390 +3256,157 @@
       </w:pPr>
     </w:pPrDefault>
   </w:docDefaults>
-  <w:latentStyles w:defLockedState="0" w:defUIPriority="99" w:defSemiHidden="0" w:defUnhideWhenUsed="0" w:defQFormat="0" w:count="375">
-    <w:lsdException w:name="Normal" w:uiPriority="0" w:qFormat="1"/>
-    <w:lsdException w:name="heading 1" w:uiPriority="9" w:qFormat="1"/>
-    <w:lsdException w:name="heading 2" w:semiHidden="1" w:uiPriority="9" w:unhideWhenUsed="1" w:qFormat="1"/>
-    <w:lsdException w:name="heading 3" w:semiHidden="1" w:uiPriority="9" w:unhideWhenUsed="1" w:qFormat="1"/>
-    <w:lsdException w:name="heading 4" w:semiHidden="1" w:uiPriority="9" w:unhideWhenUsed="1" w:qFormat="1"/>
-    <w:lsdException w:name="heading 5" w:semiHidden="1" w:uiPriority="9" w:unhideWhenUsed="1" w:qFormat="1"/>
-    <w:lsdException w:name="heading 6" w:semiHidden="1" w:uiPriority="9" w:unhideWhenUsed="1" w:qFormat="1"/>
-    <w:lsdException w:name="heading 7" w:semiHidden="1" w:uiPriority="9" w:unhideWhenUsed="1" w:qFormat="1"/>
-    <w:lsdException w:name="heading 8" w:semiHidden="1" w:uiPriority="9" w:unhideWhenUsed="1" w:qFormat="1"/>
-    <w:lsdException w:name="heading 9" w:semiHidden="1" w:uiPriority="9" w:unhideWhenUsed="1" w:qFormat="1"/>
-    <w:lsdException w:name="index 1" w:semiHidden="1" w:unhideWhenUsed="1"/>
-    <w:lsdException w:name="index 2" w:semiHidden="1" w:unhideWhenUsed="1"/>
-    <w:lsdException w:name="index 3" w:semiHidden="1" w:unhideWhenUsed="1"/>
-    <w:lsdException w:name="index 4" w:semiHidden="1" w:unhideWhenUsed="1"/>
-    <w:lsdException w:name="index 5" w:semiHidden="1" w:unhideWhenUsed="1"/>
-    <w:lsdException w:name="index 6" w:semiHidden="1" w:unhideWhenUsed="1"/>
-    <w:lsdException w:name="index 7" w:semiHidden="1" w:unhideWhenUsed="1"/>
-    <w:lsdException w:name="index 8" w:semiHidden="1" w:unhideWhenUsed="1"/>
-    <w:lsdException w:name="index 9" w:semiHidden="1" w:unhideWhenUsed="1"/>
-    <w:lsdException w:name="toc 1" w:semiHidden="1" w:uiPriority="39" w:unhideWhenUsed="1"/>
-    <w:lsdException w:name="toc 2" w:semiHidden="1" w:uiPriority="39" w:unhideWhenUsed="1"/>
-    <w:lsdException w:name="toc 3" w:semiHidden="1" w:uiPriority="39" w:unhideWhenUsed="1"/>
-    <w:lsdException w:name="toc 4" w:semiHidden="1" w:uiPriority="39" w:unhideWhenUsed="1"/>
-    <w:lsdException w:name="toc 5" w:semiHidden="1" w:uiPriority="39" w:unhideWhenUsed="1"/>
-    <w:lsdException w:name="toc 6" w:semiHidden="1" w:uiPriority="39" w:unhideWhenUsed="1"/>
-    <w:lsdException w:name="toc 7" w:semiHidden="1" w:uiPriority="39" w:unhideWhenUsed="1"/>
-    <w:lsdException w:name="toc 8" w:semiHidden="1" w:uiPriority="39" w:unhideWhenUsed="1"/>
-    <w:lsdException w:name="toc 9" w:semiHidden="1" w:uiPriority="39" w:unhideWhenUsed="1"/>
-    <w:lsdException w:name="Normal Indent" w:semiHidden="1" w:unhideWhenUsed="1"/>
-    <w:lsdException w:name="footnote text" w:semiHidden="1" w:unhideWhenUsed="1"/>
-    <w:lsdException w:name="annotation text" w:semiHidden="1" w:unhideWhenUsed="1"/>
-    <w:lsdException w:name="header" w:semiHidden="1" w:unhideWhenUsed="1"/>
-    <w:lsdException w:name="footer" w:semiHidden="1" w:unhideWhenUsed="1"/>
-    <w:lsdException w:name="index heading" w:semiHidden="1" w:unhideWhenUsed="1"/>
-    <w:lsdException w:name="caption" w:semiHidden="1" w:uiPriority="35" w:unhideWhenUsed="1" w:qFormat="1"/>
-    <w:lsdException w:name="table of figures" w:semiHidden="1" w:unhideWhenUsed="1"/>
-    <w:lsdException w:name="envelope address" w:semiHidden="1" w:unhideWhenUsed="1"/>
-    <w:lsdException w:name="envelope return" w:semiHidden="1" w:unhideWhenUsed="1"/>
-    <w:lsdException w:name="footnote reference" w:semiHidden="1" w:unhideWhenUsed="1"/>
-    <w:lsdException w:name="annotation reference" w:semiHidden="1" w:unhideWhenUsed="1"/>
-    <w:lsdException w:name="line number" w:semiHidden="1" w:unhideWhenUsed="1"/>
-    <w:lsdException w:name="page number" w:semiHidden="1" w:unhideWhenUsed="1"/>
-    <w:lsdException w:name="endnote reference" w:semiHidden="1" w:unhideWhenUsed="1"/>
-    <w:lsdException w:name="endnote text" w:semiHidden="1" w:unhideWhenUsed="1"/>
-    <w:lsdException w:name="table of authorities" w:semiHidden="1" w:unhideWhenUsed="1"/>
-    <w:lsdException w:name="macro" w:semiHidden="1" w:unhideWhenUsed="1"/>
-    <w:lsdException w:name="toa heading" w:semiHidden="1" w:unhideWhenUsed="1"/>
-    <w:lsdException w:name="List" w:semiHidden="1" w:unhideWhenUsed="1"/>
-    <w:lsdException w:name="List Bullet" w:semiHidden="1" w:unhideWhenUsed="1"/>
-    <w:lsdException w:name="List Number" w:semiHidden="1" w:unhideWhenUsed="1"/>
-    <w:lsdException w:name="List 2" w:semiHidden="1" w:unhideWhenUsed="1"/>
-    <w:lsdException w:name="List 3" w:semiHidden="1" w:unhideWhenUsed="1"/>
-    <w:lsdException w:name="List 4" w:semiHidden="1" w:unhideWhenUsed="1"/>
-    <w:lsdException w:name="List 5" w:semiHidden="1" w:unhideWhenUsed="1"/>
-    <w:lsdException w:name="List Bullet 2" w:semiHidden="1" w:unhideWhenUsed="1"/>
-    <w:lsdException w:name="List Bullet 3" w:semiHidden="1" w:unhideWhenUsed="1"/>
-    <w:lsdException w:name="List Bullet 4" w:semiHidden="1" w:unhideWhenUsed="1"/>
-    <w:lsdException w:name="List Bullet 5" w:semiHidden="1" w:unhideWhenUsed="1"/>
-    <w:lsdException w:name="List Number 2" w:semiHidden="1" w:unhideWhenUsed="1"/>
-    <w:lsdException w:name="List Number 3" w:semiHidden="1" w:unhideWhenUsed="1"/>
-    <w:lsdException w:name="List Number 4" w:semiHidden="1" w:unhideWhenUsed="1"/>
-    <w:lsdException w:name="List Number 5" w:semiHidden="1" w:unhideWhenUsed="1"/>
-    <w:lsdException w:name="Title" w:uiPriority="10" w:qFormat="1"/>
-    <w:lsdException w:name="Closing" w:semiHidden="1" w:unhideWhenUsed="1"/>
-    <w:lsdException w:name="Signature" w:semiHidden="1" w:unhideWhenUsed="1"/>
-    <w:lsdException w:name="Default Paragraph Font" w:semiHidden="1" w:uiPriority="1" w:unhideWhenUsed="1"/>
-    <w:lsdException w:name="Body Text" w:semiHidden="1" w:unhideWhenUsed="1"/>
-    <w:lsdException w:name="Body Text Indent" w:semiHidden="1" w:unhideWhenUsed="1"/>
-    <w:lsdException w:name="List Continue" w:semiHidden="1" w:unhideWhenUsed="1"/>
-    <w:lsdException w:name="List Continue 2" w:semiHidden="1" w:unhideWhenUsed="1"/>
-    <w:lsdException w:name="List Continue 3" w:semiHidden="1" w:unhideWhenUsed="1"/>
-    <w:lsdException w:name="List Continue 4" w:semiHidden="1" w:unhideWhenUsed="1"/>
-    <w:lsdException w:name="List Continue 5" w:semiHidden="1" w:unhideWhenUsed="1"/>
-    <w:lsdException w:name="Message Header" w:semiHidden="1" w:unhideWhenUsed="1"/>
-    <w:lsdException w:name="Subtitle" w:uiPriority="11" w:qFormat="1"/>
-    <w:lsdException w:name="Salutation" w:semiHidden="1" w:unhideWhenUsed="1"/>
-    <w:lsdException w:name="Date" w:semiHidden="1" w:unhideWhenUsed="1"/>
-    <w:lsdException w:name="Body Text First Indent" w:semiHidden="1" w:unhideWhenUsed="1"/>
-    <w:lsdException w:name="Body Text First Indent 2" w:semiHidden="1" w:unhideWhenUsed="1"/>
-    <w:lsdException w:name="Note Heading" w:semiHidden="1" w:unhideWhenUsed="1"/>
-    <w:lsdException w:name="Body Text 2" w:semiHidden="1" w:unhideWhenUsed="1"/>
-    <w:lsdException w:name="Body Text 3" w:semiHidden="1" w:unhideWhenUsed="1"/>
-    <w:lsdException w:name="Body Text Indent 2" w:semiHidden="1" w:unhideWhenUsed="1"/>
-    <w:lsdException w:name="Body Text Indent 3" w:semiHidden="1" w:unhideWhenUsed="1"/>
-    <w:lsdException w:name="Block Text" w:semiHidden="1" w:unhideWhenUsed="1"/>
-    <w:lsdException w:name="Hyperlink" w:semiHidden="1" w:unhideWhenUsed="1"/>
-    <w:lsdException w:name="FollowedHyperlink" w:semiHidden="1" w:unhideWhenUsed="1"/>
-    <w:lsdException w:name="Strong" w:uiPriority="22" w:qFormat="1"/>
-    <w:lsdException w:name="Emphasis" w:uiPriority="20" w:qFormat="1"/>
-    <w:lsdException w:name="Document Map" w:semiHidden="1" w:unhideWhenUsed="1"/>
-    <w:lsdException w:name="Plain Text" w:semiHidden="1" w:unhideWhenUsed="1"/>
-    <w:lsdException w:name="E-mail Signature" w:semiHidden="1" w:unhideWhenUsed="1"/>
-    <w:lsdException w:name="HTML Top of Form" w:semiHidden="1" w:unhideWhenUsed="1"/>
-    <w:lsdException w:name="HTML Bottom of Form" w:semiHidden="1" w:unhideWhenUsed="1"/>
-    <w:lsdException w:name="Normal (Web)" w:semiHidden="1" w:unhideWhenUsed="1"/>
-    <w:lsdException w:name="HTML Acronym" w:semiHidden="1" w:unhideWhenUsed="1"/>
-    <w:lsdException w:name="HTML Address" w:semiHidden="1" w:unhideWhenUsed="1"/>
-    <w:lsdException w:name="HTML Cite" w:semiHidden="1" w:unhideWhenUsed="1"/>
-    <w:lsdException w:name="HTML Code" w:semiHidden="1" w:unhideWhenUsed="1"/>
-    <w:lsdException w:name="HTML Definition" w:semiHidden="1" w:unhideWhenUsed="1"/>
-    <w:lsdException w:name="HTML Keyboard" w:semiHidden="1" w:unhideWhenUsed="1"/>
-    <w:lsdException w:name="HTML Preformatted" w:semiHidden="1" w:unhideWhenUsed="1"/>
-    <w:lsdException w:name="HTML Sample" w:semiHidden="1" w:unhideWhenUsed="1"/>
-    <w:lsdException w:name="HTML Typewriter" w:semiHidden="1" w:unhideWhenUsed="1"/>
-    <w:lsdException w:name="HTML Variable" w:semiHidden="1" w:unhideWhenUsed="1"/>
-    <w:lsdException w:name="Normal Table" w:semiHidden="1" w:unhideWhenUsed="1"/>
-    <w:lsdException w:name="annotation subject" w:semiHidden="1" w:unhideWhenUsed="1"/>
-    <w:lsdException w:name="No List" w:semiHidden="1" w:unhideWhenUsed="1"/>
-    <w:lsdException w:name="Outline List 1" w:semiHidden="1" w:unhideWhenUsed="1"/>
-    <w:lsdException w:name="Outline List 2" w:semiHidden="1" w:unhideWhenUsed="1"/>
-    <w:lsdException w:name="Outline List 3" w:semiHidden="1" w:unhideWhenUsed="1"/>
-    <w:lsdException w:name="Table Simple 1" w:semiHidden="1" w:unhideWhenUsed="1"/>
-    <w:lsdException w:name="Table Simple 2" w:semiHidden="1" w:unhideWhenUsed="1"/>
-    <w:lsdException w:name="Table Simple 3" w:semiHidden="1" w:unhideWhenUsed="1"/>
-    <w:lsdException w:name="Table Classic 1" w:semiHidden="1" w:unhideWhenUsed="1"/>
-    <w:lsdException w:name="Table Classic 2" w:semiHidden="1" w:unhideWhenUsed="1"/>
-    <w:lsdException w:name="Table Classic 3" w:semiHidden="1" w:unhideWhenUsed="1"/>
-    <w:lsdException w:name="Table Classic 4" w:semiHidden="1" w:unhideWhenUsed="1"/>
-    <w:lsdException w:name="Table Colorful 1" w:semiHidden="1" w:unhideWhenUsed="1"/>
-    <w:lsdException w:name="Table Colorful 2" w:semiHidden="1" w:unhideWhenUsed="1"/>
-    <w:lsdException w:name="Table Colorful 3" w:semiHidden="1" w:unhideWhenUsed="1"/>
-    <w:lsdException w:name="Table Columns 1" w:semiHidden="1" w:unhideWhenUsed="1"/>
-    <w:lsdException w:name="Table Columns 2" w:semiHidden="1" w:unhideWhenUsed="1"/>
-    <w:lsdException w:name="Table Columns 3" w:semiHidden="1" w:unhideWhenUsed="1"/>
-    <w:lsdException w:name="Table Columns 4" w:semiHidden="1" w:unhideWhenUsed="1"/>
-    <w:lsdException w:name="Table Columns 5" w:semiHidden="1" w:unhideWhenUsed="1"/>
-    <w:lsdException w:name="Table Grid 1" w:semiHidden="1" w:unhideWhenUsed="1"/>
-    <w:lsdException w:name="Table Grid 2" w:semiHidden="1" w:unhideWhenUsed="1"/>
-    <w:lsdException w:name="Table Grid 3" w:semiHidden="1" w:unhideWhenUsed="1"/>
-    <w:lsdException w:name="Table Grid 4" w:semiHidden="1" w:unhideWhenUsed="1"/>
-    <w:lsdException w:name="Table Grid 5" w:semiHidden="1" w:unhideWhenUsed="1"/>
-    <w:lsdException w:name="Table Grid 6" w:semiHidden="1" w:unhideWhenUsed="1"/>
-    <w:lsdException w:name="Table Grid 7" w:semiHidden="1" w:unhideWhenUsed="1"/>
-    <w:lsdException w:name="Table Grid 8" w:semiHidden="1" w:unhideWhenUsed="1"/>
-    <w:lsdException w:name="Table List 1" w:semiHidden="1" w:unhideWhenUsed="1"/>
-    <w:lsdException w:name="Table List 2" w:semiHidden="1" w:unhideWhenUsed="1"/>
-    <w:lsdException w:name="Table List 3" w:semiHidden="1" w:unhideWhenUsed="1"/>
-    <w:lsdException w:name="Table List 4" w:semiHidden="1" w:unhideWhenUsed="1"/>
-    <w:lsdException w:name="Table List 5" w:semiHidden="1" w:unhideWhenUsed="1"/>
-    <w:lsdException w:name="Table List 6" w:semiHidden="1" w:unhideWhenUsed="1"/>
-    <w:lsdException w:name="Table List 7" w:semiHidden="1" w:unhideWhenUsed="1"/>
-    <w:lsdException w:name="Table List 8" w:semiHidden="1" w:unhideWhenUsed="1"/>
-    <w:lsdException w:name="Table 3D effects 1" w:semiHidden="1" w:unhideWhenUsed="1"/>
-    <w:lsdException w:name="Table 3D effects 2" w:semiHidden="1" w:unhideWhenUsed="1"/>
-    <w:lsdException w:name="Table 3D effects 3" w:semiHidden="1" w:unhideWhenUsed="1"/>
-    <w:lsdException w:name="Table Contemporary" w:semiHidden="1" w:unhideWhenUsed="1"/>
-    <w:lsdException w:name="Table Elegant" w:semiHidden="1" w:unhideWhenUsed="1"/>
-    <w:lsdException w:name="Table Professional" w:semiHidden="1" w:unhideWhenUsed="1"/>
-    <w:lsdException w:name="Table Subtle 1" w:semiHidden="1" w:unhideWhenUsed="1"/>
-    <w:lsdException w:name="Table Subtle 2" w:semiHidden="1" w:unhideWhenUsed="1"/>
-    <w:lsdException w:name="Table Web 1" w:semiHidden="1" w:unhideWhenUsed="1"/>
-    <w:lsdException w:name="Table Web 2" w:semiHidden="1" w:unhideWhenUsed="1"/>
-    <w:lsdException w:name="Table Web 3" w:semiHidden="1" w:unhideWhenUsed="1"/>
-    <w:lsdException w:name="Balloon Text" w:semiHidden="1" w:unhideWhenUsed="1"/>
-    <w:lsdException w:name="Table Grid" w:uiPriority="39"/>
-    <w:lsdException w:name="Table Theme" w:semiHidden="1" w:unhideWhenUsed="1"/>
-    <w:lsdException w:name="Placeholder Text" w:semiHidden="1"/>
-    <w:lsdException w:name="No Spacing" w:uiPriority="1" w:qFormat="1"/>
-    <w:lsdException w:name="Light Shading" w:uiPriority="60"/>
-    <w:lsdException w:name="Light List" w:uiPriority="61"/>
-    <w:lsdException w:name="Light Grid" w:uiPriority="62"/>
-    <w:lsdException w:name="Medium Shading 1" w:uiPriority="63"/>
-    <w:lsdException w:name="Medium Shading 2" w:uiPriority="64"/>
-    <w:lsdException w:name="Medium List 1" w:uiPriority="65"/>
-    <w:lsdException w:name="Medium List 2" w:uiPriority="66"/>
-    <w:lsdException w:name="Medium Grid 1" w:uiPriority="67"/>
-    <w:lsdException w:name="Medium Grid 2" w:uiPriority="68"/>
-    <w:lsdException w:name="Medium Grid 3" w:uiPriority="69"/>
-    <w:lsdException w:name="Dark List" w:uiPriority="70"/>
-    <w:lsdException w:name="Colorful Shading" w:uiPriority="71"/>
-    <w:lsdException w:name="Colorful List" w:uiPriority="72"/>
-    <w:lsdException w:name="Colorful Grid" w:uiPriority="73"/>
-    <w:lsdException w:name="Light Shading Accent 1" w:uiPriority="60"/>
-    <w:lsdException w:name="Light List Accent 1" w:uiPriority="61"/>
-    <w:lsdException w:name="Light Grid Accent 1" w:uiPriority="62"/>
-    <w:lsdException w:name="Medium Shading 1 Accent 1" w:uiPriority="63"/>
-    <w:lsdException w:name="Medium Shading 2 Accent 1" w:uiPriority="64"/>
-    <w:lsdException w:name="Medium List 1 Accent 1" w:uiPriority="65"/>
-    <w:lsdException w:name="Revision" w:semiHidden="1"/>
-    <w:lsdException w:name="List Paragraph" w:uiPriority="34" w:qFormat="1"/>
-    <w:lsdException w:name="Quote" w:uiPriority="29" w:qFormat="1"/>
-    <w:lsdException w:name="Intense Quote" w:uiPriority="30" w:qFormat="1"/>
-    <w:lsdException w:name="Medium List 2 Accent 1" w:uiPriority="66"/>
-    <w:lsdException w:name="Medium Grid 1 Accent 1" w:uiPriority="67"/>
-    <w:lsdException w:name="Medium Grid 2 Accent 1" w:uiPriority="68"/>
-    <w:lsdException w:name="Medium Grid 3 Accent 1" w:uiPriority="69"/>
-    <w:lsdException w:name="Dark List Accent 1" w:uiPriority="70"/>
-    <w:lsdException w:name="Colorful Shading Accent 1" w:uiPriority="71"/>
-    <w:lsdException w:name="Colorful List Accent 1" w:uiPriority="72"/>
-    <w:lsdException w:name="Colorful Grid Accent 1" w:uiPriority="73"/>
-    <w:lsdException w:name="Light Shading Accent 2" w:uiPriority="60"/>
-    <w:lsdException w:name="Light List Accent 2" w:uiPriority="61"/>
-    <w:lsdException w:name="Light Grid Accent 2" w:uiPriority="62"/>
-    <w:lsdException w:name="Medium Shading 1 Accent 2" w:uiPriority="63"/>
-    <w:lsdException w:name="Medium Shading 2 Accent 2" w:uiPriority="64"/>
-    <w:lsdException w:name="Medium List 1 Accent 2" w:uiPriority="65"/>
-    <w:lsdException w:name="Medium List 2 Accent 2" w:uiPriority="66"/>
-    <w:lsdException w:name="Medium Grid 1 Accent 2" w:uiPriority="67"/>
-    <w:lsdException w:name="Medium Grid 2 Accent 2" w:uiPriority="68"/>
-    <w:lsdException w:name="Medium Grid 3 Accent 2" w:uiPriority="69"/>
-    <w:lsdException w:name="Dark List Accent 2" w:uiPriority="70"/>
-    <w:lsdException w:name="Colorful Shading Accent 2" w:uiPriority="71"/>
-    <w:lsdException w:name="Colorful List Accent 2" w:uiPriority="72"/>
-    <w:lsdException w:name="Colorful Grid Accent 2" w:uiPriority="73"/>
-    <w:lsdException w:name="Light Shading Accent 3" w:uiPriority="60"/>
-    <w:lsdException w:name="Light List Accent 3" w:uiPriority="61"/>
-    <w:lsdException w:name="Light Grid Accent 3" w:uiPriority="62"/>
-    <w:lsdException w:name="Medium Shading 1 Accent 3" w:uiPriority="63"/>
-    <w:lsdException w:name="Medium Shading 2 Accent 3" w:uiPriority="64"/>
-    <w:lsdException w:name="Medium List 1 Accent 3" w:uiPriority="65"/>
-    <w:lsdException w:name="Medium List 2 Accent 3" w:uiPriority="66"/>
-    <w:lsdException w:name="Medium Grid 1 Accent 3" w:uiPriority="67"/>
-    <w:lsdException w:name="Medium Grid 2 Accent 3" w:uiPriority="68"/>
-    <w:lsdException w:name="Medium Grid 3 Accent 3" w:uiPriority="69"/>
-    <w:lsdException w:name="Dark List Accent 3" w:uiPriority="70"/>
-    <w:lsdException w:name="Colorful Shading Accent 3" w:uiPriority="71"/>
-    <w:lsdException w:name="Colorful List Accent 3" w:uiPriority="72"/>
-    <w:lsdException w:name="Colorful Grid Accent 3" w:uiPriority="73"/>
-    <w:lsdException w:name="Light Shading Accent 4" w:uiPriority="60"/>
-    <w:lsdException w:name="Light List Accent 4" w:uiPriority="61"/>
-    <w:lsdException w:name="Light Grid Accent 4" w:uiPriority="62"/>
-    <w:lsdException w:name="Medium Shading 1 Accent 4" w:uiPriority="63"/>
-    <w:lsdException w:name="Medium Shading 2 Accent 4" w:uiPriority="64"/>
-    <w:lsdException w:name="Medium List 1 Accent 4" w:uiPriority="65"/>
-    <w:lsdException w:name="Medium List 2 Accent 4" w:uiPriority="66"/>
-    <w:lsdException w:name="Medium Grid 1 Accent 4" w:uiPriority="67"/>
-    <w:lsdException w:name="Medium Grid 2 Accent 4" w:uiPriority="68"/>
-    <w:lsdException w:name="Medium Grid 3 Accent 4" w:uiPriority="69"/>
-    <w:lsdException w:name="Dark List Accent 4" w:uiPriority="70"/>
-    <w:lsdException w:name="Colorful Shading Accent 4" w:uiPriority="71"/>
-    <w:lsdException w:name="Colorful List Accent 4" w:uiPriority="72"/>
-    <w:lsdException w:name="Colorful Grid Accent 4" w:uiPriority="73"/>
-    <w:lsdException w:name="Light Shading Accent 5" w:uiPriority="60"/>
-    <w:lsdException w:name="Light List Accent 5" w:uiPriority="61"/>
-    <w:lsdException w:name="Light Grid Accent 5" w:uiPriority="62"/>
-    <w:lsdException w:name="Medium Shading 1 Accent 5" w:uiPriority="63"/>
-    <w:lsdException w:name="Medium Shading 2 Accent 5" w:uiPriority="64"/>
-    <w:lsdException w:name="Medium List 1 Accent 5" w:uiPriority="65"/>
-    <w:lsdException w:name="Medium List 2 Accent 5" w:uiPriority="66"/>
-    <w:lsdException w:name="Medium Grid 1 Accent 5" w:uiPriority="67"/>
-    <w:lsdException w:name="Medium Grid 2 Accent 5" w:uiPriority="68"/>
-    <w:lsdException w:name="Medium Grid 3 Accent 5" w:uiPriority="69"/>
-    <w:lsdException w:name="Dark List Accent 5" w:uiPriority="70"/>
-    <w:lsdException w:name="Colorful Shading Accent 5" w:uiPriority="71"/>
-    <w:lsdException w:name="Colorful List Accent 5" w:uiPriority="72"/>
-    <w:lsdException w:name="Colorful Grid Accent 5" w:uiPriority="73"/>
-    <w:lsdException w:name="Light Shading Accent 6" w:uiPriority="60"/>
-    <w:lsdException w:name="Light List Accent 6" w:uiPriority="61"/>
-    <w:lsdException w:name="Light Grid Accent 6" w:uiPriority="62"/>
-    <w:lsdException w:name="Medium Shading 1 Accent 6" w:uiPriority="63"/>
-    <w:lsdException w:name="Medium Shading 2 Accent 6" w:uiPriority="64"/>
-    <w:lsdException w:name="Medium List 1 Accent 6" w:uiPriority="65"/>
-    <w:lsdException w:name="Medium List 2 Accent 6" w:uiPriority="66"/>
-    <w:lsdException w:name="Medium Grid 1 Accent 6" w:uiPriority="67"/>
-    <w:lsdException w:name="Medium Grid 2 Accent 6" w:uiPriority="68"/>
-    <w:lsdException w:name="Medium Grid 3 Accent 6" w:uiPriority="69"/>
-    <w:lsdException w:name="Dark List Accent 6" w:uiPriority="70"/>
-    <w:lsdException w:name="Colorful Shading Accent 6" w:uiPriority="71"/>
-    <w:lsdException w:name="Colorful List Accent 6" w:uiPriority="72"/>
-    <w:lsdException w:name="Colorful Grid Accent 6" w:uiPriority="73"/>
-    <w:lsdException w:name="Subtle Emphasis" w:uiPriority="19" w:qFormat="1"/>
-    <w:lsdException w:name="Intense Emphasis" w:uiPriority="21" w:qFormat="1"/>
-    <w:lsdException w:name="Subtle Reference" w:uiPriority="31" w:qFormat="1"/>
-    <w:lsdException w:name="Intense Reference" w:uiPriority="32" w:qFormat="1"/>
-    <w:lsdException w:name="Book Title" w:uiPriority="33" w:qFormat="1"/>
-    <w:lsdException w:name="Bibliography" w:semiHidden="1" w:uiPriority="37" w:unhideWhenUsed="1"/>
-    <w:lsdException w:name="TOC Heading" w:semiHidden="1" w:uiPriority="39" w:unhideWhenUsed="1" w:qFormat="1"/>
-    <w:lsdException w:name="Plain Table 1" w:uiPriority="41"/>
-    <w:lsdException w:name="Plain Table 2" w:uiPriority="42"/>
-    <w:lsdException w:name="Plain Table 3" w:uiPriority="43"/>
-    <w:lsdException w:name="Plain Table 4" w:uiPriority="44"/>
-    <w:lsdException w:name="Plain Table 5" w:uiPriority="45"/>
-    <w:lsdException w:name="Grid Table Light" w:uiPriority="40"/>
-    <w:lsdException w:name="Grid Table 1 Light" w:uiPriority="46"/>
-    <w:lsdException w:name="Grid Table 2" w:uiPriority="47"/>
-    <w:lsdException w:name="Grid Table 3" w:uiPriority="48"/>
-    <w:lsdException w:name="Grid Table 4" w:uiPriority="49"/>
-    <w:lsdException w:name="Grid Table 5 Dark" w:uiPriority="50"/>
-    <w:lsdException w:name="Grid Table 6 Colorful" w:uiPriority="51"/>
-    <w:lsdException w:name="Grid Table 7 Colorful" w:uiPriority="52"/>
-    <w:lsdException w:name="Grid Table 1 Light Accent 1" w:uiPriority="46"/>
-    <w:lsdException w:name="Grid Table 2 Accent 1" w:uiPriority="47"/>
-    <w:lsdException w:name="Grid Table 3 Accent 1" w:uiPriority="48"/>
-    <w:lsdException w:name="Grid Table 4 Accent 1" w:uiPriority="49"/>
-    <w:lsdException w:name="Grid Table 5 Dark Accent 1" w:uiPriority="50"/>
-    <w:lsdException w:name="Grid Table 6 Colorful Accent 1" w:uiPriority="51"/>
-    <w:lsdException w:name="Grid Table 7 Colorful Accent 1" w:uiPriority="52"/>
-    <w:lsdException w:name="Grid Table 1 Light Accent 2" w:uiPriority="46"/>
-    <w:lsdException w:name="Grid Table 2 Accent 2" w:uiPriority="47"/>
-    <w:lsdException w:name="Grid Table 3 Accent 2" w:uiPriority="48"/>
-    <w:lsdException w:name="Grid Table 4 Accent 2" w:uiPriority="49"/>
-    <w:lsdException w:name="Grid Table 5 Dark Accent 2" w:uiPriority="50"/>
-    <w:lsdException w:name="Grid Table 6 Colorful Accent 2" w:uiPriority="51"/>
-    <w:lsdException w:name="Grid Table 7 Colorful Accent 2" w:uiPriority="52"/>
-    <w:lsdException w:name="Grid Table 1 Light Accent 3" w:uiPriority="46"/>
-    <w:lsdException w:name="Grid Table 2 Accent 3" w:uiPriority="47"/>
-    <w:lsdException w:name="Grid Table 3 Accent 3" w:uiPriority="48"/>
-    <w:lsdException w:name="Grid Table 4 Accent 3" w:uiPriority="49"/>
-    <w:lsdException w:name="Grid Table 5 Dark Accent 3" w:uiPriority="50"/>
-    <w:lsdException w:name="Grid Table 6 Colorful Accent 3" w:uiPriority="51"/>
-    <w:lsdException w:name="Grid Table 7 Colorful Accent 3" w:uiPriority="52"/>
-    <w:lsdException w:name="Grid Table 1 Light Accent 4" w:uiPriority="46"/>
-    <w:lsdException w:name="Grid Table 2 Accent 4" w:uiPriority="47"/>
-    <w:lsdException w:name="Grid Table 3 Accent 4" w:uiPriority="48"/>
-    <w:lsdException w:name="Grid Table 4 Accent 4" w:uiPriority="49"/>
-    <w:lsdException w:name="Grid Table 5 Dark Accent 4" w:uiPriority="50"/>
-    <w:lsdException w:name="Grid Table 6 Colorful Accent 4" w:uiPriority="51"/>
-    <w:lsdException w:name="Grid Table 7 Colorful Accent 4" w:uiPriority="52"/>
-    <w:lsdException w:name="Grid Table 1 Light Accent 5" w:uiPriority="46"/>
-    <w:lsdException w:name="Grid Table 2 Accent 5" w:uiPriority="47"/>
-    <w:lsdException w:name="Grid Table 3 Accent 5" w:uiPriority="48"/>
-    <w:lsdException w:name="Grid Table 4 Accent 5" w:uiPriority="49"/>
-    <w:lsdException w:name="Grid Table 5 Dark Accent 5" w:uiPriority="50"/>
-    <w:lsdException w:name="Grid Table 6 Colorful Accent 5" w:uiPriority="51"/>
-    <w:lsdException w:name="Grid Table 7 Colorful Accent 5" w:uiPriority="52"/>
-    <w:lsdException w:name="Grid Table 1 Light Accent 6" w:uiPriority="46"/>
-    <w:lsdException w:name="Grid Table 2 Accent 6" w:uiPriority="47"/>
-    <w:lsdException w:name="Grid Table 3 Accent 6" w:uiPriority="48"/>
-    <w:lsdException w:name="Grid Table 4 Accent 6" w:uiPriority="49"/>
-    <w:lsdException w:name="Grid Table 5 Dark Accent 6" w:uiPriority="50"/>
-    <w:lsdException w:name="Grid Table 6 Colorful Accent 6" w:uiPriority="51"/>
-    <w:lsdException w:name="Grid Table 7 Colorful Accent 6" w:uiPriority="52"/>
-    <w:lsdException w:name="List Table 1 Light" w:uiPriority="46"/>
-    <w:lsdException w:name="List Table 2" w:uiPriority="47"/>
-    <w:lsdException w:name="List Table 3" w:uiPriority="48"/>
-    <w:lsdException w:name="List Table 4" w:uiPriority="49"/>
-    <w:lsdException w:name="List Table 5 Dark" w:uiPriority="50"/>
-    <w:lsdException w:name="List Table 6 Colorful" w:uiPriority="51"/>
-    <w:lsdException w:name="List Table 7 Colorful" w:uiPriority="52"/>
-    <w:lsdException w:name="List Table 1 Light Accent 1" w:uiPriority="46"/>
-    <w:lsdException w:name="List Table 2 Accent 1" w:uiPriority="47"/>
-    <w:lsdException w:name="List Table 3 Accent 1" w:uiPriority="48"/>
-    <w:lsdException w:name="List Table 4 Accent 1" w:uiPriority="49"/>
-    <w:lsdException w:name="List Table 5 Dark Accent 1" w:uiPriority="50"/>
-    <w:lsdException w:name="List Table 6 Colorful Accent 1" w:uiPriority="51"/>
-    <w:lsdException w:name="List Table 7 Colorful Accent 1" w:uiPriority="52"/>
-    <w:lsdException w:name="List Table 1 Light Accent 2" w:uiPriority="46"/>
-    <w:lsdException w:name="List Table 2 Accent 2" w:uiPriority="47"/>
-    <w:lsdException w:name="List Table 3 Accent 2" w:uiPriority="48"/>
-    <w:lsdException w:name="List Table 4 Accent 2" w:uiPriority="49"/>
-    <w:lsdException w:name="List Table 5 Dark Accent 2" w:uiPriority="50"/>
-    <w:lsdException w:name="List Table 6 Colorful Accent 2" w:uiPriority="51"/>
-    <w:lsdException w:name="List Table 7 Colorful Accent 2" w:uiPriority="52"/>
-    <w:lsdException w:name="List Table 1 Light Accent 3" w:uiPriority="46"/>
-    <w:lsdException w:name="List Table 2 Accent 3" w:uiPriority="47"/>
-    <w:lsdException w:name="List Table 3 Accent 3" w:uiPriority="48"/>
-    <w:lsdException w:name="List Table 4 Accent 3" w:uiPriority="49"/>
-    <w:lsdException w:name="List Table 5 Dark Accent 3" w:uiPriority="50"/>
-    <w:lsdException w:name="List Table 6 Colorful Accent 3" w:uiPriority="51"/>
-    <w:lsdException w:name="List Table 7 Colorful Accent 3" w:uiPriority="52"/>
-    <w:lsdException w:name="List Table 1 Light Accent 4" w:uiPriority="46"/>
-    <w:lsdException w:name="List Table 2 Accent 4" w:uiPriority="47"/>
-    <w:lsdException w:name="List Table 3 Accent 4" w:uiPriority="48"/>
-    <w:lsdException w:name="List Table 4 Accent 4" w:uiPriority="49"/>
-    <w:lsdException w:name="List Table 5 Dark Accent 4" w:uiPriority="50"/>
-    <w:lsdException w:name="List Table 6 Colorful Accent 4" w:uiPriority="51"/>
-    <w:lsdException w:name="List Table 7 Colorful Accent 4" w:uiPriority="52"/>
-    <w:lsdException w:name="List Table 1 Light Accent 5" w:uiPriority="46"/>
-    <w:lsdException w:name="List Table 2 Accent 5" w:uiPriority="47"/>
-    <w:lsdException w:name="List Table 3 Accent 5" w:uiPriority="48"/>
-    <w:lsdException w:name="List Table 4 Accent 5" w:uiPriority="49"/>
-    <w:lsdException w:name="List Table 5 Dark Accent 5" w:uiPriority="50"/>
-    <w:lsdException w:name="List Table 6 Colorful Accent 5" w:uiPriority="51"/>
-    <w:lsdException w:name="List Table 7 Colorful Accent 5" w:uiPriority="52"/>
-    <w:lsdException w:name="List Table 1 Light Accent 6" w:uiPriority="46"/>
-    <w:lsdException w:name="List Table 2 Accent 6" w:uiPriority="47"/>
-    <w:lsdException w:name="List Table 3 Accent 6" w:uiPriority="48"/>
-    <w:lsdException w:name="List Table 4 Accent 6" w:uiPriority="49"/>
-    <w:lsdException w:name="List Table 5 Dark Accent 6" w:uiPriority="50"/>
-    <w:lsdException w:name="List Table 6 Colorful Accent 6" w:uiPriority="51"/>
-    <w:lsdException w:name="List Table 7 Colorful Accent 6" w:uiPriority="52"/>
-    <w:lsdException w:name="Mention" w:semiHidden="1" w:unhideWhenUsed="1"/>
-    <w:lsdException w:name="Smart Hyperlink" w:semiHidden="1" w:unhideWhenUsed="1"/>
-    <w:lsdException w:name="Hashtag" w:semiHidden="1" w:unhideWhenUsed="1"/>
-    <w:lsdException w:name="Unresolved Mention" w:semiHidden="1" w:unhideWhenUsed="1"/>
+  <w:latentStyles w:defLockedState="0" w:defUIPriority="99" w:defSemiHidden="1" w:defUnhideWhenUsed="1" w:defQFormat="0" w:count="267">
+    <w:lsdException w:name="Normal" w:semiHidden="0" w:uiPriority="0" w:unhideWhenUsed="0" w:qFormat="1"/>
+    <w:lsdException w:name="heading 1" w:semiHidden="0" w:uiPriority="9" w:unhideWhenUsed="0" w:qFormat="1"/>
+    <w:lsdException w:name="heading 2" w:uiPriority="9" w:qFormat="1"/>
+    <w:lsdException w:name="heading 3" w:uiPriority="9" w:qFormat="1"/>
+    <w:lsdException w:name="heading 4" w:uiPriority="9" w:qFormat="1"/>
+    <w:lsdException w:name="heading 5" w:uiPriority="9" w:qFormat="1"/>
+    <w:lsdException w:name="heading 6" w:uiPriority="9" w:qFormat="1"/>
+    <w:lsdException w:name="heading 7" w:uiPriority="9" w:qFormat="1"/>
+    <w:lsdException w:name="heading 8" w:uiPriority="9" w:qFormat="1"/>
+    <w:lsdException w:name="heading 9" w:uiPriority="9" w:qFormat="1"/>
+    <w:lsdException w:name="toc 1" w:uiPriority="39"/>
+    <w:lsdException w:name="toc 2" w:uiPriority="39"/>
+    <w:lsdException w:name="toc 3" w:uiPriority="39"/>
+    <w:lsdException w:name="toc 4" w:uiPriority="39"/>
+    <w:lsdException w:name="toc 5" w:uiPriority="39"/>
+    <w:lsdException w:name="toc 6" w:uiPriority="39"/>
+    <w:lsdException w:name="toc 7" w:uiPriority="39"/>
+    <w:lsdException w:name="toc 8" w:uiPriority="39"/>
+    <w:lsdException w:name="toc 9" w:uiPriority="39"/>
+    <w:lsdException w:name="caption" w:uiPriority="35" w:qFormat="1"/>
+    <w:lsdException w:name="Title" w:semiHidden="0" w:uiPriority="10" w:unhideWhenUsed="0" w:qFormat="1"/>
+    <w:lsdException w:name="Default Paragraph Font" w:uiPriority="1"/>
+    <w:lsdException w:name="Subtitle" w:semiHidden="0" w:uiPriority="11" w:unhideWhenUsed="0" w:qFormat="1"/>
+    <w:lsdException w:name="Strong" w:semiHidden="0" w:uiPriority="22" w:unhideWhenUsed="0" w:qFormat="1"/>
+    <w:lsdException w:name="Emphasis" w:semiHidden="0" w:uiPriority="20" w:unhideWhenUsed="0" w:qFormat="1"/>
+    <w:lsdException w:name="Table Grid" w:semiHidden="0" w:uiPriority="39" w:unhideWhenUsed="0"/>
+    <w:lsdException w:name="Placeholder Text" w:unhideWhenUsed="0"/>
+    <w:lsdException w:name="No Spacing" w:semiHidden="0" w:uiPriority="1" w:unhideWhenUsed="0" w:qFormat="1"/>
+    <w:lsdException w:name="Light Shading" w:semiHidden="0" w:uiPriority="60" w:unhideWhenUsed="0"/>
+    <w:lsdException w:name="Light List" w:semiHidden="0" w:uiPriority="61" w:unhideWhenUsed="0"/>
+    <w:lsdException w:name="Light Grid" w:semiHidden="0" w:uiPriority="62" w:unhideWhenUsed="0"/>
+    <w:lsdException w:name="Medium Shading 1" w:semiHidden="0" w:uiPriority="63" w:unhideWhenUsed="0"/>
+    <w:lsdException w:name="Medium Shading 2" w:semiHidden="0" w:uiPriority="64" w:unhideWhenUsed="0"/>
+    <w:lsdException w:name="Medium List 1" w:semiHidden="0" w:uiPriority="65" w:unhideWhenUsed="0"/>
+    <w:lsdException w:name="Medium List 2" w:semiHidden="0" w:uiPriority="66" w:unhideWhenUsed="0"/>
+    <w:lsdException w:name="Medium Grid 1" w:semiHidden="0" w:uiPriority="67" w:unhideWhenUsed="0"/>
+    <w:lsdException w:name="Medium Grid 2" w:semiHidden="0" w:uiPriority="68" w:unhideWhenUsed="0"/>
+    <w:lsdException w:name="Medium Grid 3" w:semiHidden="0" w:uiPriority="69" w:unhideWhenUsed="0"/>
+    <w:lsdException w:name="Dark List" w:semiHidden="0" w:uiPriority="70" w:unhideWhenUsed="0"/>
+    <w:lsdException w:name="Colorful Shading" w:semiHidden="0" w:uiPriority="71" w:unhideWhenUsed="0"/>
+    <w:lsdException w:name="Colorful List" w:semiHidden="0" w:uiPriority="72" w:unhideWhenUsed="0"/>
+    <w:lsdException w:name="Colorful Grid" w:semiHidden="0" w:uiPriority="73" w:unhideWhenUsed="0"/>
+    <w:lsdException w:name="Light Shading Accent 1" w:semiHidden="0" w:uiPriority="60" w:unhideWhenUsed="0"/>
+    <w:lsdException w:name="Light List Accent 1" w:semiHidden="0" w:uiPriority="61" w:unhideWhenUsed="0"/>
+    <w:lsdException w:name="Light Grid Accent 1" w:semiHidden="0" w:uiPriority="62" w:unhideWhenUsed="0"/>
+    <w:lsdException w:name="Medium Shading 1 Accent 1" w:semiHidden="0" w:uiPriority="63" w:unhideWhenUsed="0"/>
+    <w:lsdException w:name="Medium Shading 2 Accent 1" w:semiHidden="0" w:uiPriority="64" w:unhideWhenUsed="0"/>
+    <w:lsdException w:name="Medium List 1 Accent 1" w:semiHidden="0" w:uiPriority="65" w:unhideWhenUsed="0"/>
+    <w:lsdException w:name="Revision" w:unhideWhenUsed="0"/>
+    <w:lsdException w:name="List Paragraph" w:semiHidden="0" w:uiPriority="34" w:unhideWhenUsed="0" w:qFormat="1"/>
+    <w:lsdException w:name="Quote" w:semiHidden="0" w:uiPriority="29" w:unhideWhenUsed="0" w:qFormat="1"/>
+    <w:lsdException w:name="Intense Quote" w:semiHidden="0" w:uiPriority="30" w:unhideWhenUsed="0" w:qFormat="1"/>
+    <w:lsdException w:name="Medium List 2 Accent 1" w:semiHidden="0" w:uiPriority="66" w:unhideWhenUsed="0"/>
+    <w:lsdException w:name="Medium Grid 1 Accent 1" w:semiHidden="0" w:uiPriority="67" w:unhideWhenUsed="0"/>
+    <w:lsdException w:name="Medium Grid 2 Accent 1" w:semiHidden="0" w:uiPriority="68" w:unhideWhenUsed="0"/>
+    <w:lsdException w:name="Medium Grid 3 Accent 1" w:semiHidden="0" w:uiPriority="69" w:unhideWhenUsed="0"/>
+    <w:lsdException w:name="Dark List Accent 1" w:semiHidden="0" w:uiPriority="70" w:unhideWhenUsed="0"/>
+    <w:lsdException w:name="Colorful Shading Accent 1" w:semiHidden="0" w:uiPriority="71" w:unhideWhenUsed="0"/>
+    <w:lsdException w:name="Colorful List Accent 1" w:semiHidden="0" w:uiPriority="72" w:unhideWhenUsed="0"/>
+    <w:lsdException w:name="Colorful Grid Accent 1" w:semiHidden="0" w:uiPriority="73" w:unhideWhenUsed="0"/>
+    <w:lsdException w:name="Light Shading Accent 2" w:semiHidden="0" w:uiPriority="60" w:unhideWhenUsed="0"/>
+    <w:lsdException w:name="Light List Accent 2" w:semiHidden="0" w:uiPriority="61" w:unhideWhenUsed="0"/>
+    <w:lsdException w:name="Light Grid Accent 2" w:semiHidden="0" w:uiPriority="62" w:unhideWhenUsed="0"/>
+    <w:lsdException w:name="Medium Shading 1 Accent 2" w:semiHidden="0" w:uiPriority="63" w:unhideWhenUsed="0"/>
+    <w:lsdException w:name="Medium Shading 2 Accent 2" w:semiHidden="0" w:uiPriority="64" w:unhideWhenUsed="0"/>
+    <w:lsdException w:name="Medium List 1 Accent 2" w:semiHidden="0" w:uiPriority="65" w:unhideWhenUsed="0"/>
+    <w:lsdException w:name="Medium List 2 Accent 2" w:semiHidden="0" w:uiPriority="66" w:unhideWhenUsed="0"/>
+    <w:lsdException w:name="Medium Grid 1 Accent 2" w:semiHidden="0" w:uiPriority="67" w:unhideWhenUsed="0"/>
+    <w:lsdException w:name="Medium Grid 2 Accent 2" w:semiHidden="0" w:uiPriority="68" w:unhideWhenUsed="0"/>
+    <w:lsdException w:name="Medium Grid 3 Accent 2" w:semiHidden="0" w:uiPriority="69" w:unhideWhenUsed="0"/>
+    <w:lsdException w:name="Dark List Accent 2" w:semiHidden="0" w:uiPriority="70" w:unhideWhenUsed="0"/>
+    <w:lsdException w:name="Colorful Shading Accent 2" w:semiHidden="0" w:uiPriority="71" w:unhideWhenUsed="0"/>
+    <w:lsdException w:name="Colorful List Accent 2" w:semiHidden="0" w:uiPriority="72" w:unhideWhenUsed="0"/>
+    <w:lsdException w:name="Colorful Grid Accent 2" w:semiHidden="0" w:uiPriority="73" w:unhideWhenUsed="0"/>
+    <w:lsdException w:name="Light Shading Accent 3" w:semiHidden="0" w:uiPriority="60" w:unhideWhenUsed="0"/>
+    <w:lsdException w:name="Light List Accent 3" w:semiHidden="0" w:uiPriority="61" w:unhideWhenUsed="0"/>
+    <w:lsdException w:name="Light Grid Accent 3" w:semiHidden="0" w:uiPriority="62" w:unhideWhenUsed="0"/>
+    <w:lsdException w:name="Medium Shading 1 Accent 3" w:semiHidden="0" w:uiPriority="63" w:unhideWhenUsed="0"/>
+    <w:lsdException w:name="Medium Shading 2 Accent 3" w:semiHidden="0" w:uiPriority="64" w:unhideWhenUsed="0"/>
+    <w:lsdException w:name="Medium List 1 Accent 3" w:semiHidden="0" w:uiPriority="65" w:unhideWhenUsed="0"/>
+    <w:lsdException w:name="Medium List 2 Accent 3" w:semiHidden="0" w:uiPriority="66" w:unhideWhenUsed="0"/>
+    <w:lsdException w:name="Medium Grid 1 Accent 3" w:semiHidden="0" w:uiPriority="67" w:unhideWhenUsed="0"/>
+    <w:lsdException w:name="Medium Grid 2 Accent 3" w:semiHidden="0" w:uiPriority="68" w:unhideWhenUsed="0"/>
+    <w:lsdException w:name="Medium Grid 3 Accent 3" w:semiHidden="0" w:uiPriority="69" w:unhideWhenUsed="0"/>
+    <w:lsdException w:name="Dark List Accent 3" w:semiHidden="0" w:uiPriority="70" w:unhideWhenUsed="0"/>
+    <w:lsdException w:name="Colorful Shading Accent 3" w:semiHidden="0" w:uiPriority="71" w:unhideWhenUsed="0"/>
+    <w:lsdException w:name="Colorful List Accent 3" w:semiHidden="0" w:uiPriority="72" w:unhideWhenUsed="0"/>
+    <w:lsdException w:name="Colorful Grid Accent 3" w:semiHidden="0" w:uiPriority="73" w:unhideWhenUsed="0"/>
+    <w:lsdException w:name="Light Shading Accent 4" w:semiHidden="0" w:uiPriority="60" w:unhideWhenUsed="0"/>
+    <w:lsdException w:name="Light List Accent 4" w:semiHidden="0" w:uiPriority="61" w:unhideWhenUsed="0"/>
+    <w:lsdException w:name="Light Grid Accent 4" w:semiHidden="0" w:uiPriority="62" w:unhideWhenUsed="0"/>
+    <w:lsdException w:name="Medium Shading 1 Accent 4" w:semiHidden="0" w:uiPriority="63" w:unhideWhenUsed="0"/>
+    <w:lsdException w:name="Medium Shading 2 Accent 4" w:semiHidden="0" w:uiPriority="64" w:unhideWhenUsed="0"/>
+    <w:lsdException w:name="Medium List 1 Accent 4" w:semiHidden="0" w:uiPriority="65" w:unhideWhenUsed="0"/>
+    <w:lsdException w:name="Medium List 2 Accent 4" w:semiHidden="0" w:uiPriority="66" w:unhideWhenUsed="0"/>
+    <w:lsdException w:name="Medium Grid 1 Accent 4" w:semiHidden="0" w:uiPriority="67" w:unhideWhenUsed="0"/>
+    <w:lsdException w:name="Medium Grid 2 Accent 4" w:semiHidden="0" w:uiPriority="68" w:unhideWhenUsed="0"/>
+    <w:lsdException w:name="Medium Grid 3 Accent 4" w:semiHidden="0" w:uiPriority="69" w:unhideWhenUsed="0"/>
+    <w:lsdException w:name="Dark List Accent 4" w:semiHidden="0" w:uiPriority="70" w:unhideWhenUsed="0"/>
+    <w:lsdException w:name="Colorful Shading Accent 4" w:semiHidden="0" w:uiPriority="71" w:unhideWhenUsed="0"/>
+    <w:lsdException w:name="Colorful List Accent 4" w:semiHidden="0" w:uiPriority="72" w:unhideWhenUsed="0"/>
+    <w:lsdException w:name="Colorful Grid Accent 4" w:semiHidden="0" w:uiPriority="73" w:unhideWhenUsed="0"/>
+    <w:lsdException w:name="Light Shading Accent 5" w:semiHidden="0" w:uiPriority="60" w:unhideWhenUsed="0"/>
+    <w:lsdException w:name="Light List Accent 5" w:semiHidden="0" w:uiPriority="61" w:unhideWhenUsed="0"/>
+    <w:lsdException w:name="Light Grid Accent 5" w:semiHidden="0" w:uiPriority="62" w:unhideWhenUsed="0"/>
+    <w:lsdException w:name="Medium Shading 1 Accent 5" w:semiHidden="0" w:uiPriority="63" w:unhideWhenUsed="0"/>
+    <w:lsdException w:name="Medium Shading 2 Accent 5" w:semiHidden="0" w:uiPriority="64" w:unhideWhenUsed="0"/>
+    <w:lsdException w:name="Medium List 1 Accent 5" w:semiHidden="0" w:uiPriority="65" w:unhideWhenUsed="0"/>
+    <w:lsdException w:name="Medium List 2 Accent 5" w:semiHidden="0" w:uiPriority="66" w:unhideWhenUsed="0"/>
+    <w:lsdException w:name="Medium Grid 1 Accent 5" w:semiHidden="0" w:uiPriority="67" w:unhideWhenUsed="0"/>
+    <w:lsdException w:name="Medium Grid 2 Accent 5" w:semiHidden="0" w:uiPriority="68" w:unhideWhenUsed="0"/>
+    <w:lsdException w:name="Medium Grid 3 Accent 5" w:semiHidden="0" w:uiPriority="69" w:unhideWhenUsed="0"/>
+    <w:lsdException w:name="Dark List Accent 5" w:semiHidden="0" w:uiPriority="70" w:unhideWhenUsed="0"/>
+    <w:lsdException w:name="Colorful Shading Accent 5" w:semiHidden="0" w:uiPriority="71" w:unhideWhenUsed="0"/>
+    <w:lsdException w:name="Colorful List Accent 5" w:semiHidden="0" w:uiPriority="72" w:unhideWhenUsed="0"/>
+    <w:lsdException w:name="Colorful Grid Accent 5" w:semiHidden="0" w:uiPriority="73" w:unhideWhenUsed="0"/>
+    <w:lsdException w:name="Light Shading Accent 6" w:semiHidden="0" w:uiPriority="60" w:unhideWhenUsed="0"/>
+    <w:lsdException w:name="Light List Accent 6" w:semiHidden="0" w:uiPriority="61" w:unhideWhenUsed="0"/>
+    <w:lsdException w:name="Light Grid Accent 6" w:semiHidden="0" w:uiPriority="62" w:unhideWhenUsed="0"/>
+    <w:lsdException w:name="Medium Shading 1 Accent 6" w:semiHidden="0" w:uiPriority="63" w:unhideWhenUsed="0"/>
+    <w:lsdException w:name="Medium Shading 2 Accent 6" w:semiHidden="0" w:uiPriority="64" w:unhideWhenUsed="0"/>
+    <w:lsdException w:name="Medium List 1 Accent 6" w:semiHidden="0" w:uiPriority="65" w:unhideWhenUsed="0"/>
+    <w:lsdException w:name="Medium List 2 Accent 6" w:semiHidden="0" w:uiPriority="66" w:unhideWhenUsed="0"/>
+    <w:lsdException w:name="Medium Grid 1 Accent 6" w:semiHidden="0" w:uiPriority="67" w:unhideWhenUsed="0"/>
+    <w:lsdException w:name="Medium Grid 2 Accent 6" w:semiHidden="0" w:uiPriority="68" w:unhideWhenUsed="0"/>
+    <w:lsdException w:name="Medium Grid 3 Accent 6" w:semiHidden="0" w:uiPriority="69" w:unhideWhenUsed="0"/>
+    <w:lsdException w:name="Dark List Accent 6" w:semiHidden="0" w:uiPriority="70" w:unhideWhenUsed="0"/>
+    <w:lsdException w:name="Colorful Shading Accent 6" w:semiHidden="0" w:uiPriority="71" w:unhideWhenUsed="0"/>
+    <w:lsdException w:name="Colorful List Accent 6" w:semiHidden="0" w:uiPriority="72" w:unhideWhenUsed="0"/>
+    <w:lsdException w:name="Colorful Grid Accent 6" w:semiHidden="0" w:uiPriority="73" w:unhideWhenUsed="0"/>
+    <w:lsdException w:name="Subtle Emphasis" w:semiHidden="0" w:uiPriority="19" w:unhideWhenUsed="0" w:qFormat="1"/>
+    <w:lsdException w:name="Intense Emphasis" w:semiHidden="0" w:uiPriority="21" w:unhideWhenUsed="0" w:qFormat="1"/>
+    <w:lsdException w:name="Subtle Reference" w:semiHidden="0" w:uiPriority="31" w:unhideWhenUsed="0" w:qFormat="1"/>
+    <w:lsdException w:name="Intense Reference" w:semiHidden="0" w:uiPriority="32" w:unhideWhenUsed="0" w:qFormat="1"/>
+    <w:lsdException w:name="Book Title" w:semiHidden="0" w:uiPriority="33" w:unhideWhenUsed="0" w:qFormat="1"/>
+    <w:lsdException w:name="Bibliography" w:uiPriority="37"/>
+    <w:lsdException w:name="TOC Heading" w:uiPriority="39" w:qFormat="1"/>
   </w:latentStyles>
   <w:style w:type="paragraph" w:default="1" w:styleId="Normal">
     <w:name w:val="Normal"/>
+    <w:rsid w:val="008876E5"/>
+    <w:rPr>
+      <w:lang w:val="pt-BR"/>
+    </w:rPr>
   </w:style>
   <w:style w:type="paragraph" w:styleId="Ttulo1">
     <w:name w:val="heading 1"/>
     <w:basedOn w:val="Normal"/>
     <w:next w:val="Normal"/>
+    <w:rsid w:val="008876E5"/>
     <w:pPr>
       <w:keepNext/>
       <w:keepLines/>
@@ -2748,6 +3423,7 @@
     <w:name w:val="heading 2"/>
     <w:basedOn w:val="Normal"/>
     <w:next w:val="Normal"/>
+    <w:rsid w:val="008876E5"/>
     <w:pPr>
       <w:keepNext/>
       <w:keepLines/>
@@ -2764,6 +3440,7 @@
     <w:name w:val="heading 3"/>
     <w:basedOn w:val="Normal"/>
     <w:next w:val="Normal"/>
+    <w:rsid w:val="008876E5"/>
     <w:pPr>
       <w:keepNext/>
       <w:keepLines/>
@@ -2780,6 +3457,7 @@
     <w:name w:val="heading 4"/>
     <w:basedOn w:val="Normal"/>
     <w:next w:val="Normal"/>
+    <w:rsid w:val="008876E5"/>
     <w:pPr>
       <w:keepNext/>
       <w:keepLines/>
@@ -2794,6 +3472,7 @@
     <w:name w:val="heading 5"/>
     <w:basedOn w:val="Normal"/>
     <w:next w:val="Normal"/>
+    <w:rsid w:val="008876E5"/>
     <w:pPr>
       <w:keepNext/>
       <w:keepLines/>
@@ -2810,6 +3489,7 @@
     <w:name w:val="heading 6"/>
     <w:basedOn w:val="Normal"/>
     <w:next w:val="Normal"/>
+    <w:rsid w:val="008876E5"/>
     <w:pPr>
       <w:keepNext/>
       <w:keepLines/>
@@ -2833,6 +3513,7 @@
     <w:uiPriority w:val="99"/>
     <w:semiHidden/>
     <w:unhideWhenUsed/>
+    <w:qFormat/>
     <w:tblPr>
       <w:tblInd w:w="0" w:type="dxa"/>
       <w:tblCellMar>
@@ -2851,6 +3532,7 @@
   </w:style>
   <w:style w:type="table" w:customStyle="1" w:styleId="TableNormal">
     <w:name w:val="Table Normal"/>
+    <w:rsid w:val="008876E5"/>
     <w:tblPr>
       <w:tblCellMar>
         <w:top w:w="0" w:type="dxa"/>
@@ -2864,6 +3546,7 @@
     <w:name w:val="Title"/>
     <w:basedOn w:val="Normal"/>
     <w:next w:val="Normal"/>
+    <w:rsid w:val="008876E5"/>
     <w:pPr>
       <w:keepNext/>
       <w:keepLines/>
@@ -2879,6 +3562,7 @@
     <w:name w:val="Subtitle"/>
     <w:basedOn w:val="Normal"/>
     <w:next w:val="Normal"/>
+    <w:rsid w:val="008876E5"/>
     <w:pPr>
       <w:keepNext/>
       <w:keepLines/>
@@ -2894,6 +3578,7 @@
   </w:style>
   <w:style w:type="table" w:customStyle="1" w:styleId="a">
     <w:basedOn w:val="TableNormal"/>
+    <w:rsid w:val="008876E5"/>
     <w:tblPr>
       <w:tblStyleRowBandSize w:val="1"/>
       <w:tblStyleColBandSize w:val="1"/>
@@ -2916,7 +3601,7 @@
       <w:u w:val="single"/>
     </w:rPr>
   </w:style>
-  <w:style w:type="character" w:styleId="MenoPendente">
+  <w:style w:type="character" w:customStyle="1" w:styleId="UnresolvedMention">
     <w:name w:val="Unresolved Mention"/>
     <w:basedOn w:val="Fontepargpadro"/>
     <w:uiPriority w:val="99"/>
@@ -2973,6 +3658,47 @@
     <w:link w:val="Cabealho"/>
     <w:uiPriority w:val="99"/>
     <w:rsid w:val="00EB6ECE"/>
+  </w:style>
+  <w:style w:type="paragraph" w:styleId="Textodebalo">
+    <w:name w:val="Balloon Text"/>
+    <w:basedOn w:val="Normal"/>
+    <w:link w:val="TextodebaloChar"/>
+    <w:uiPriority w:val="99"/>
+    <w:semiHidden/>
+    <w:unhideWhenUsed/>
+    <w:rsid w:val="00E837A4"/>
+    <w:pPr>
+      <w:spacing w:before="0"/>
+    </w:pPr>
+    <w:rPr>
+      <w:rFonts w:ascii="Tahoma" w:hAnsi="Tahoma" w:cs="Tahoma"/>
+      <w:sz w:val="16"/>
+      <w:szCs w:val="16"/>
+    </w:rPr>
+  </w:style>
+  <w:style w:type="character" w:customStyle="1" w:styleId="TextodebaloChar">
+    <w:name w:val="Texto de balão Char"/>
+    <w:basedOn w:val="Fontepargpadro"/>
+    <w:link w:val="Textodebalo"/>
+    <w:uiPriority w:val="99"/>
+    <w:semiHidden/>
+    <w:rsid w:val="00E837A4"/>
+    <w:rPr>
+      <w:rFonts w:ascii="Tahoma" w:hAnsi="Tahoma" w:cs="Tahoma"/>
+      <w:sz w:val="16"/>
+      <w:szCs w:val="16"/>
+    </w:rPr>
+  </w:style>
+  <w:style w:type="paragraph" w:styleId="PargrafodaLista">
+    <w:name w:val="List Paragraph"/>
+    <w:basedOn w:val="Normal"/>
+    <w:uiPriority w:val="34"/>
+    <w:qFormat/>
+    <w:rsid w:val="00E837A4"/>
+    <w:pPr>
+      <w:ind w:left="720"/>
+      <w:contextualSpacing/>
+    </w:pPr>
   </w:style>
 </w:styles>
 </file>

</xml_diff>

<commit_message>
Criação da apresentação do problema
</commit_message>
<xml_diff>
--- a/Artigo Cientifico/Artigo Científico - Controla Pet.docx
+++ b/Artigo Cientifico/Artigo Científico - Controla Pet.docx
@@ -502,14 +502,12 @@
         </w:rPr>
         <w:t xml:space="preserve">O produto construído e descrito neste artigo trata-se de um sistema de gerenciamento e controle de clinicas veterinárias. O cliente escolhido para elaboração de tal é a </w:t>
       </w:r>
-      <w:proofErr w:type="spellStart"/>
-      <w:r>
-        <w:rPr>
-          <w:lang w:val="pt-BR"/>
-        </w:rPr>
-        <w:t>clinica</w:t>
-      </w:r>
-      <w:proofErr w:type="spellEnd"/>
+      <w:r>
+        <w:rPr>
+          <w:lang w:val="pt-BR"/>
+        </w:rPr>
+        <w:t>clínica</w:t>
+      </w:r>
       <w:r>
         <w:rPr>
           <w:lang w:val="pt-BR"/>
@@ -680,231 +678,364 @@
           <w:lang w:val="pt-BR"/>
         </w:rPr>
         <w:lastRenderedPageBreak/>
-        <w:t>1.1. Apr</w:t>
+        <w:t>1.1. Apresentação do Problema</w:t>
+      </w:r>
+    </w:p>
+    <w:p>
+      <w:pPr>
+        <w:keepNext/>
+        <w:spacing w:before="240"/>
+        <w:rPr>
+          <w:lang w:val="pt-BR"/>
+        </w:rPr>
+      </w:pPr>
+      <w:r>
+        <w:rPr>
+          <w:lang w:val="pt-BR"/>
+        </w:rPr>
+        <w:t xml:space="preserve">A clínica </w:t>
+      </w:r>
+      <w:proofErr w:type="spellStart"/>
+      <w:r>
+        <w:rPr>
+          <w:lang w:val="pt-BR"/>
+        </w:rPr>
+        <w:t>Morumbichos</w:t>
+      </w:r>
+      <w:proofErr w:type="spellEnd"/>
+      <w:r>
+        <w:rPr>
+          <w:lang w:val="pt-BR"/>
+        </w:rPr>
+        <w:t xml:space="preserve"> atua no ramo veterinário há 10 anos e oferecem serviços de </w:t>
+      </w:r>
+      <w:proofErr w:type="spellStart"/>
+      <w:r>
+        <w:rPr>
+          <w:lang w:val="pt-BR"/>
+        </w:rPr>
+        <w:t>PetShop</w:t>
+      </w:r>
+      <w:proofErr w:type="spellEnd"/>
+      <w:r>
+        <w:rPr>
+          <w:lang w:val="pt-BR"/>
+        </w:rPr>
+        <w:t xml:space="preserve">, Hotel/Day </w:t>
+      </w:r>
+      <w:proofErr w:type="spellStart"/>
+      <w:r>
+        <w:rPr>
+          <w:lang w:val="pt-BR"/>
+        </w:rPr>
+        <w:t>Care</w:t>
+      </w:r>
+      <w:proofErr w:type="spellEnd"/>
+      <w:r>
+        <w:rPr>
+          <w:lang w:val="pt-BR"/>
+        </w:rPr>
+        <w:t xml:space="preserve"> e atendimento médico especializado</w:t>
+      </w:r>
+      <w:r>
+        <w:rPr>
+          <w:lang w:val="pt-BR"/>
+        </w:rPr>
+        <w:t xml:space="preserve"> para cães, gatos, répteis e aves.</w:t>
+      </w:r>
+      <w:r>
+        <w:rPr>
+          <w:lang w:val="pt-BR"/>
+        </w:rPr>
+        <w:t xml:space="preserve"> </w:t>
+      </w:r>
+      <w:r>
+        <w:rPr>
+          <w:lang w:val="pt-BR"/>
+        </w:rPr>
+        <w:t>As sócias do negócio, as veterinárias Rita e Priscila, contam com uma motorista, uma recepcionista, um caseiro e com dois profissionais dedicados a higiene.</w:t>
+      </w:r>
+    </w:p>
+    <w:p>
+      <w:pPr>
+        <w:keepNext/>
+        <w:spacing w:before="240"/>
+        <w:rPr>
+          <w:lang w:val="pt-BR"/>
+        </w:rPr>
+      </w:pPr>
+      <w:r>
+        <w:rPr>
+          <w:lang w:val="pt-BR"/>
+        </w:rPr>
+        <w:t xml:space="preserve">Ao chegar no estabelecimento o </w:t>
+      </w:r>
+      <w:r>
+        <w:rPr>
+          <w:lang w:val="pt-BR"/>
+        </w:rPr>
+        <w:t xml:space="preserve">cliente procura a recepcionista que o encaminha para o serviço desejado e </w:t>
+      </w:r>
+      <w:r>
+        <w:rPr>
+          <w:lang w:val="pt-BR"/>
+        </w:rPr>
+        <w:t>ao término de cada operação, são anotadas de forma manual informações da serventia, além de todo o atendimento ao cliente na venda de qualquer medicamento, ração ou acessórios para os animais.</w:t>
+      </w:r>
+      <w:r>
+        <w:rPr>
+          <w:lang w:val="pt-BR"/>
+        </w:rPr>
+        <w:t xml:space="preserve"> </w:t>
+      </w:r>
+    </w:p>
+    <w:p>
+      <w:pPr>
+        <w:keepNext/>
+        <w:spacing w:before="240"/>
+        <w:rPr>
+          <w:lang w:val="pt-BR"/>
+        </w:rPr>
+      </w:pPr>
+      <w:r>
+        <w:rPr>
+          <w:lang w:val="pt-BR"/>
+        </w:rPr>
+        <w:t xml:space="preserve">Consultas, vacinas e cirurgias são feitas in loco, exames e serviços diagnósticos </w:t>
+      </w:r>
+      <w:r>
+        <w:rPr>
+          <w:lang w:val="pt-BR"/>
+        </w:rPr>
+        <w:t xml:space="preserve">de </w:t>
+      </w:r>
+      <w:r>
+        <w:rPr>
+          <w:lang w:val="pt-BR"/>
+        </w:rPr>
+        <w:t>amostras sanguíneas são realizados por terceiros. O serviço de transporte é cobrado cada vez que é necessário deslocar o animal, os valores variam de acordo com a distância</w:t>
+      </w:r>
+      <w:r>
+        <w:rPr>
+          <w:lang w:val="pt-BR"/>
+        </w:rPr>
+        <w:t>.</w:t>
+      </w:r>
+      <w:r>
+        <w:rPr>
+          <w:lang w:val="pt-BR"/>
+        </w:rPr>
+        <w:t xml:space="preserve"> </w:t>
+      </w:r>
+      <w:r>
+        <w:rPr>
+          <w:lang w:val="pt-BR"/>
+        </w:rPr>
+        <w:t>A</w:t>
+      </w:r>
+      <w:r>
+        <w:rPr>
+          <w:lang w:val="pt-BR"/>
+        </w:rPr>
+        <w:t xml:space="preserve"> higiene do animal gera</w:t>
+      </w:r>
+      <w:r>
+        <w:rPr>
+          <w:lang w:val="pt-BR"/>
+        </w:rPr>
+        <w:t xml:space="preserve"> </w:t>
+      </w:r>
+      <w:r>
+        <w:rPr>
+          <w:lang w:val="pt-BR"/>
+        </w:rPr>
+        <w:t>comissão p</w:t>
+      </w:r>
+      <w:r>
+        <w:rPr>
+          <w:lang w:val="pt-BR"/>
+        </w:rPr>
+        <w:t>a</w:t>
+      </w:r>
+      <w:r>
+        <w:rPr>
+          <w:lang w:val="pt-BR"/>
+        </w:rPr>
+        <w:t>r</w:t>
+      </w:r>
+      <w:r>
+        <w:rPr>
+          <w:lang w:val="pt-BR"/>
+        </w:rPr>
+        <w:t xml:space="preserve">a </w:t>
+      </w:r>
+      <w:r>
+        <w:rPr>
+          <w:lang w:val="pt-BR"/>
+        </w:rPr>
+        <w:t>o funcionário que a realizou, calculad</w:t>
+      </w:r>
+      <w:r>
+        <w:rPr>
+          <w:lang w:val="pt-BR"/>
+        </w:rPr>
+        <w:t>a</w:t>
+      </w:r>
+      <w:r>
+        <w:rPr>
+          <w:lang w:val="pt-BR"/>
+        </w:rPr>
+        <w:t>s de forma manual.</w:t>
+      </w:r>
+    </w:p>
+    <w:p>
+      <w:pPr>
+        <w:ind w:firstLine="360"/>
+        <w:rPr>
+          <w:color w:val="auto"/>
+          <w:lang w:val="pt-BR"/>
+        </w:rPr>
+      </w:pPr>
+      <w:r>
+        <w:rPr>
+          <w:color w:val="auto"/>
+          <w:lang w:val="pt-BR"/>
+        </w:rPr>
+        <w:t xml:space="preserve">Existem três tipos de clientes, cuja a única diferença entre eles é a forma de pagamento: Mensais, são os clientes de frequência e confiança, tem suas cobranças feitas a partir do gasto mensal do animal, via e-mail. Clientes de “pacote”, são clientes que adquirem “pacotes” de </w:t>
+      </w:r>
+      <w:r>
+        <w:rPr>
+          <w:color w:val="auto"/>
+          <w:lang w:val="pt-BR"/>
+        </w:rPr>
+        <w:t>serviços</w:t>
+      </w:r>
+      <w:r>
+        <w:rPr>
+          <w:color w:val="auto"/>
+          <w:lang w:val="pt-BR"/>
+        </w:rPr>
+        <w:t xml:space="preserve"> e ganham 5% de desconto no pagamento total, e por fim clientes eventuais, que solicitam serviços e pagam no ato.</w:t>
+      </w:r>
+    </w:p>
+    <w:p>
+      <w:pPr>
+        <w:ind w:firstLine="360"/>
+        <w:rPr>
+          <w:color w:val="auto"/>
+          <w:lang w:val="pt-BR"/>
+        </w:rPr>
+      </w:pPr>
+      <w:r>
+        <w:rPr>
+          <w:color w:val="auto"/>
+          <w:lang w:val="pt-BR"/>
+        </w:rPr>
+        <w:t>Percebe-se que o</w:t>
+      </w:r>
+      <w:r>
+        <w:rPr>
+          <w:color w:val="auto"/>
+          <w:lang w:val="pt-BR"/>
+        </w:rPr>
+        <w:t xml:space="preserve"> principal problema é que o</w:t>
+      </w:r>
+      <w:r>
+        <w:rPr>
+          <w:color w:val="auto"/>
+          <w:lang w:val="pt-BR"/>
+        </w:rPr>
+        <w:t xml:space="preserve"> negócio é extremamente passível de erros, pela sua complexidade e fartura de informações</w:t>
+      </w:r>
+      <w:r>
+        <w:rPr>
+          <w:color w:val="auto"/>
+          <w:lang w:val="pt-BR"/>
+        </w:rPr>
+        <w:t>, e, portanto, torna difícil a administração</w:t>
+      </w:r>
+      <w:r>
+        <w:rPr>
+          <w:color w:val="auto"/>
+          <w:lang w:val="pt-BR"/>
+        </w:rPr>
+        <w:t>.</w:t>
+      </w:r>
+      <w:r>
+        <w:rPr>
+          <w:color w:val="auto"/>
+          <w:lang w:val="pt-BR"/>
+        </w:rPr>
+        <w:t xml:space="preserve"> A equipe </w:t>
+      </w:r>
+      <w:proofErr w:type="spellStart"/>
+      <w:r>
+        <w:rPr>
+          <w:color w:val="auto"/>
+          <w:lang w:val="pt-BR"/>
+        </w:rPr>
+        <w:t>Morumbichos</w:t>
+      </w:r>
+      <w:proofErr w:type="spellEnd"/>
+      <w:r>
+        <w:rPr>
+          <w:color w:val="auto"/>
+          <w:lang w:val="pt-BR"/>
+        </w:rPr>
+        <w:t xml:space="preserve"> levantou </w:t>
+      </w:r>
+      <w:r>
+        <w:rPr>
+          <w:color w:val="auto"/>
+          <w:lang w:val="pt-BR"/>
+        </w:rPr>
+        <w:t>objeções</w:t>
+      </w:r>
+      <w:r>
+        <w:rPr>
+          <w:color w:val="auto"/>
+          <w:lang w:val="pt-BR"/>
+        </w:rPr>
+        <w:t xml:space="preserve"> do negócio e </w:t>
+      </w:r>
+      <w:r>
+        <w:rPr>
+          <w:color w:val="auto"/>
+          <w:lang w:val="pt-BR"/>
+        </w:rPr>
+        <w:t xml:space="preserve">o principal apontamento foi a dificuldade em controlar a agenda da clínica e seus serviços, logo a equipe de desenvolvimento </w:t>
+      </w:r>
+      <w:proofErr w:type="spellStart"/>
+      <w:r>
+        <w:rPr>
+          <w:color w:val="auto"/>
+          <w:lang w:val="pt-BR"/>
+        </w:rPr>
+        <w:t>ControlaPet</w:t>
+      </w:r>
+      <w:proofErr w:type="spellEnd"/>
+      <w:r>
+        <w:rPr>
+          <w:color w:val="auto"/>
+          <w:lang w:val="pt-BR"/>
+        </w:rPr>
+        <w:t xml:space="preserve"> trata como prioridade organizar o negócio pela agenda, antes de implementar </w:t>
+      </w:r>
+      <w:r>
+        <w:rPr>
+          <w:color w:val="auto"/>
+          <w:lang w:val="pt-BR"/>
+        </w:rPr>
+        <w:t xml:space="preserve">as </w:t>
       </w:r>
       <w:bookmarkStart w:id="0" w:name="_GoBack"/>
       <w:bookmarkEnd w:id="0"/>
       <w:r>
         <w:rPr>
-          <w:b/>
-          <w:lang w:val="pt-BR"/>
-        </w:rPr>
-        <w:t>esentação do Problema</w:t>
-      </w:r>
-    </w:p>
-    <w:p>
-      <w:pPr>
-        <w:keepNext/>
-        <w:spacing w:before="240"/>
-        <w:jc w:val="left"/>
-        <w:rPr>
-          <w:lang w:val="pt-BR"/>
-        </w:rPr>
-      </w:pPr>
-      <w:r>
-        <w:rPr>
-          <w:lang w:val="pt-BR"/>
-        </w:rPr>
-        <w:t xml:space="preserve">Nessa seção, deve-se apresentar o problema que o cliente tem que o projeto irá resolver. Apresente o cliente, o tipo de negócio, como ele atua atualmente e quais os problemas relatados pelo cliente e/ou percebidos pelos analistas. </w:t>
-      </w:r>
-    </w:p>
-    <w:p>
-      <w:pPr>
-        <w:keepNext/>
-        <w:spacing w:before="240"/>
-        <w:jc w:val="left"/>
-        <w:rPr>
-          <w:lang w:val="pt-BR"/>
-        </w:rPr>
-      </w:pPr>
-      <w:r>
-        <w:rPr>
-          <w:lang w:val="pt-BR"/>
-        </w:rPr>
-        <w:tab/>
-        <w:t xml:space="preserve">É interessante mostrar como é atualmente a gestão atual da empresa. Podem aparecer imagens que ilustrem a situação. Para imagens ou figuras, use o exemplo da Figura 1. O título da figura deve vir abaixo da mesma, centralizadas, fonte </w:t>
-      </w:r>
-      <w:proofErr w:type="spellStart"/>
-      <w:r>
-        <w:rPr>
-          <w:lang w:val="pt-BR"/>
-        </w:rPr>
-        <w:t>Helvetica</w:t>
-      </w:r>
-      <w:proofErr w:type="spellEnd"/>
-      <w:r>
-        <w:rPr>
-          <w:lang w:val="pt-BR"/>
-        </w:rPr>
-        <w:t>, negrito, tamanho 10, com 6 pontos de espaço entre a figura e o restante do texto.</w:t>
-      </w:r>
-    </w:p>
-    <w:p>
-      <w:pPr>
-        <w:jc w:val="center"/>
-      </w:pPr>
-      <w:r>
-        <w:rPr>
-          <w:noProof/>
-        </w:rPr>
-        <w:drawing>
-          <wp:inline distT="0" distB="0" distL="114300" distR="114300">
-            <wp:extent cx="3110865" cy="2834640"/>
-            <wp:effectExtent l="0" t="0" r="0" b="0"/>
-            <wp:docPr id="1" name="image2.png"/>
-            <wp:cNvGraphicFramePr/>
-            <a:graphic xmlns:a="http://schemas.openxmlformats.org/drawingml/2006/main">
-              <a:graphicData uri="http://schemas.openxmlformats.org/drawingml/2006/picture">
-                <pic:pic xmlns:pic="http://schemas.openxmlformats.org/drawingml/2006/picture">
-                  <pic:nvPicPr>
-                    <pic:cNvPr id="0" name="image2.png"/>
-                    <pic:cNvPicPr preferRelativeResize="0"/>
-                  </pic:nvPicPr>
-                  <pic:blipFill>
-                    <a:blip r:embed="rId16"/>
-                    <a:srcRect/>
-                    <a:stretch>
-                      <a:fillRect/>
-                    </a:stretch>
-                  </pic:blipFill>
-                  <pic:spPr>
-                    <a:xfrm>
-                      <a:off x="0" y="0"/>
-                      <a:ext cx="3110865" cy="2834640"/>
-                    </a:xfrm>
-                    <a:prstGeom prst="rect">
-                      <a:avLst/>
-                    </a:prstGeom>
-                    <a:ln/>
-                  </pic:spPr>
-                </pic:pic>
-              </a:graphicData>
-            </a:graphic>
-          </wp:inline>
-        </w:drawing>
-      </w:r>
-    </w:p>
-    <w:p>
-      <w:pPr>
-        <w:spacing w:after="120"/>
-        <w:ind w:left="454" w:right="454"/>
-        <w:jc w:val="center"/>
-        <w:rPr>
-          <w:rFonts w:ascii="Helvetica Neue" w:eastAsia="Helvetica Neue" w:hAnsi="Helvetica Neue" w:cs="Helvetica Neue"/>
-          <w:b/>
-          <w:sz w:val="20"/>
-          <w:szCs w:val="20"/>
-          <w:lang w:val="pt-BR"/>
-        </w:rPr>
-      </w:pPr>
-      <w:r>
-        <w:rPr>
-          <w:rFonts w:ascii="Helvetica Neue" w:eastAsia="Helvetica Neue" w:hAnsi="Helvetica Neue" w:cs="Helvetica Neue"/>
-          <w:b/>
-          <w:sz w:val="20"/>
-          <w:szCs w:val="20"/>
-          <w:lang w:val="pt-BR"/>
-        </w:rPr>
-        <w:t>Figura 1. Exemplo de Imagem</w:t>
-      </w:r>
-    </w:p>
-    <w:p>
-      <w:pPr>
-        <w:spacing w:after="120"/>
-        <w:ind w:left="454" w:right="454"/>
-        <w:jc w:val="center"/>
-        <w:rPr>
-          <w:rFonts w:ascii="Helvetica Neue" w:eastAsia="Helvetica Neue" w:hAnsi="Helvetica Neue" w:cs="Helvetica Neue"/>
-          <w:b/>
-          <w:sz w:val="20"/>
-          <w:szCs w:val="20"/>
-          <w:lang w:val="pt-BR"/>
-        </w:rPr>
-      </w:pPr>
-    </w:p>
-    <w:p>
-      <w:pPr>
-        <w:spacing w:after="120"/>
-        <w:ind w:right="454" w:firstLine="720"/>
-        <w:jc w:val="left"/>
-        <w:rPr>
-          <w:lang w:val="pt-BR"/>
-        </w:rPr>
-      </w:pPr>
-      <w:r>
-        <w:rPr>
-          <w:lang w:val="pt-BR"/>
-        </w:rPr>
-        <w:t>Caso o título da figura não caiba em uma linha, o título deve estar justificado conforme a Figura 2 mostra. Além disso, deve haver um espaço de 8 pontos entre as margens da página.</w:t>
-      </w:r>
-    </w:p>
-    <w:p>
-      <w:pPr>
-        <w:jc w:val="center"/>
-      </w:pPr>
-      <w:r>
-        <w:rPr>
-          <w:noProof/>
-        </w:rPr>
-        <w:lastRenderedPageBreak/>
-        <w:drawing>
-          <wp:inline distT="0" distB="0" distL="114300" distR="114300">
-            <wp:extent cx="2489835" cy="2793365"/>
-            <wp:effectExtent l="0" t="0" r="0" b="0"/>
-            <wp:docPr id="2" name="image4.png"/>
-            <wp:cNvGraphicFramePr/>
-            <a:graphic xmlns:a="http://schemas.openxmlformats.org/drawingml/2006/main">
-              <a:graphicData uri="http://schemas.openxmlformats.org/drawingml/2006/picture">
-                <pic:pic xmlns:pic="http://schemas.openxmlformats.org/drawingml/2006/picture">
-                  <pic:nvPicPr>
-                    <pic:cNvPr id="0" name="image4.png"/>
-                    <pic:cNvPicPr preferRelativeResize="0"/>
-                  </pic:nvPicPr>
-                  <pic:blipFill>
-                    <a:blip r:embed="rId17"/>
-                    <a:srcRect/>
-                    <a:stretch>
-                      <a:fillRect/>
-                    </a:stretch>
-                  </pic:blipFill>
-                  <pic:spPr>
-                    <a:xfrm>
-                      <a:off x="0" y="0"/>
-                      <a:ext cx="2489835" cy="2793365"/>
-                    </a:xfrm>
-                    <a:prstGeom prst="rect">
-                      <a:avLst/>
-                    </a:prstGeom>
-                    <a:ln/>
-                  </pic:spPr>
-                </pic:pic>
-              </a:graphicData>
-            </a:graphic>
-          </wp:inline>
-        </w:drawing>
-      </w:r>
-    </w:p>
-    <w:p>
-      <w:pPr>
-        <w:spacing w:after="120"/>
-        <w:ind w:left="454" w:right="454"/>
-        <w:rPr>
-          <w:rFonts w:ascii="Helvetica Neue" w:eastAsia="Helvetica Neue" w:hAnsi="Helvetica Neue" w:cs="Helvetica Neue"/>
-          <w:b/>
-          <w:sz w:val="20"/>
-          <w:szCs w:val="20"/>
-          <w:lang w:val="pt-BR"/>
-        </w:rPr>
-      </w:pPr>
-      <w:r>
-        <w:rPr>
-          <w:rFonts w:ascii="Helvetica Neue" w:eastAsia="Helvetica Neue" w:hAnsi="Helvetica Neue" w:cs="Helvetica Neue"/>
-          <w:b/>
-          <w:sz w:val="20"/>
-          <w:szCs w:val="20"/>
-          <w:lang w:val="pt-BR"/>
-        </w:rPr>
-        <w:t>Figura 2. Imagem exemplo com um título ocupando mais espaço do que uma única linha, ficando justificado e com espaçamento igual entre as margens do documento.</w:t>
+          <w:color w:val="auto"/>
+          <w:lang w:val="pt-BR"/>
+        </w:rPr>
+        <w:t>demais funcionalidades.</w:t>
       </w:r>
     </w:p>
     <w:p>
@@ -1094,6 +1225,7 @@
         <w:rPr>
           <w:lang w:val="pt-BR"/>
         </w:rPr>
+        <w:lastRenderedPageBreak/>
         <w:t>Aqui devem ser listadas e apresentadas as soluções encontradas no mercado que mais se aproximarem dos problemas levantados com o cliente. Mesmo que a área de atuação do cliente seja muito específica, em geral ela vai se aproximar muito de conceitos comuns no mercado (</w:t>
       </w:r>
       <w:proofErr w:type="spellStart"/>
@@ -1169,7 +1301,6 @@
           <w:b/>
           <w:lang w:val="pt-BR"/>
         </w:rPr>
-        <w:lastRenderedPageBreak/>
         <w:t>2.2. Justificativa</w:t>
       </w:r>
     </w:p>
@@ -1587,6 +1718,7 @@
             </w:r>
             <w:proofErr w:type="spellStart"/>
             <w:r>
+              <w:lastRenderedPageBreak/>
               <w:t>hospedagem</w:t>
             </w:r>
             <w:proofErr w:type="spellEnd"/>
@@ -1620,6 +1752,7 @@
               <w:jc w:val="left"/>
             </w:pPr>
             <w:r>
+              <w:lastRenderedPageBreak/>
               <w:t>Java</w:t>
             </w:r>
           </w:p>
@@ -1748,14 +1881,7 @@
               <w:rPr>
                 <w:lang w:val="pt-BR"/>
               </w:rPr>
-              <w:t xml:space="preserve">SGBD Relacional de </w:t>
-            </w:r>
-            <w:r>
-              <w:rPr>
-                <w:lang w:val="pt-BR"/>
-              </w:rPr>
-              <w:lastRenderedPageBreak/>
-              <w:t>licença gratuita.</w:t>
+              <w:t>SGBD Relacional de licença gratuita.</w:t>
             </w:r>
           </w:p>
         </w:tc>
@@ -1972,7 +2098,7 @@
       <w:r>
         <w:t xml:space="preserve">, J. (1995) “Motion Capture White Paper”, </w:t>
       </w:r>
-      <w:hyperlink r:id="rId18">
+      <w:hyperlink r:id="rId16">
         <w:r>
           <w:t>http://reality.sgi.com/employees/jam_sb/mocap/MoCapWP_v2.0.html</w:t>
         </w:r>

</xml_diff>

<commit_message>
Criacao do topico Objetivos
</commit_message>
<xml_diff>
--- a/Artigo Cientifico/Artigo Científico - Controla Pet.docx
+++ b/Artigo Cientifico/Artigo Científico - Controla Pet.docx
@@ -1028,8 +1028,6 @@
         </w:rPr>
         <w:t xml:space="preserve">as </w:t>
       </w:r>
-      <w:bookmarkStart w:id="0" w:name="_GoBack"/>
-      <w:bookmarkEnd w:id="0"/>
       <w:r>
         <w:rPr>
           <w:color w:val="auto"/>
@@ -1068,73 +1066,363 @@
         <w:rPr>
           <w:lang w:val="pt-BR"/>
         </w:rPr>
-        <w:t xml:space="preserve">Nessa seção devem aparecer os objetivos do trabalho. Os objetivos devem ser divididos em objetivos gerais e objetivos específicos. Para facilitar, é possível usar o recurso de </w:t>
-      </w:r>
-      <w:proofErr w:type="spellStart"/>
-      <w:r>
-        <w:rPr>
-          <w:lang w:val="pt-BR"/>
-        </w:rPr>
-        <w:t>itemização</w:t>
-      </w:r>
-      <w:proofErr w:type="spellEnd"/>
-      <w:r>
-        <w:rPr>
-          <w:lang w:val="pt-BR"/>
-        </w:rPr>
-        <w:t xml:space="preserve"> dos objetivos:</w:t>
+        <w:t>Os objetivos traçados para a realização do projeto em conjunto com a clínica veterinária foram:</w:t>
       </w:r>
     </w:p>
     <w:p>
       <w:pPr>
         <w:numPr>
           <w:ilvl w:val="0"/>
-          <w:numId w:val="1"/>
+          <w:numId w:val="2"/>
+        </w:numPr>
+        <w:pBdr>
+          <w:top w:val="none" w:sz="0" w:space="0" w:color="auto"/>
+          <w:left w:val="none" w:sz="0" w:space="0" w:color="auto"/>
+          <w:bottom w:val="none" w:sz="0" w:space="0" w:color="auto"/>
+          <w:right w:val="none" w:sz="0" w:space="0" w:color="auto"/>
+          <w:between w:val="none" w:sz="0" w:space="0" w:color="auto"/>
+        </w:pBdr>
+        <w:spacing w:after="120"/>
+        <w:ind w:right="454"/>
+        <w:contextualSpacing/>
+      </w:pPr>
+      <w:proofErr w:type="spellStart"/>
+      <w:r>
+        <w:t>Realizar</w:t>
+      </w:r>
+      <w:proofErr w:type="spellEnd"/>
+      <w:r>
+        <w:t xml:space="preserve"> um </w:t>
+      </w:r>
+      <w:proofErr w:type="spellStart"/>
+      <w:r>
+        <w:t>sistema</w:t>
+      </w:r>
+      <w:proofErr w:type="spellEnd"/>
+      <w:r>
+        <w:t xml:space="preserve"> </w:t>
+      </w:r>
+      <w:proofErr w:type="spellStart"/>
+      <w:r>
+        <w:t>i</w:t>
+      </w:r>
+      <w:r>
+        <w:t>ntuitivo</w:t>
+      </w:r>
+      <w:proofErr w:type="spellEnd"/>
+      <w:r>
+        <w:t xml:space="preserve">, </w:t>
+      </w:r>
+      <w:proofErr w:type="gramStart"/>
+      <w:r>
+        <w:t>simples</w:t>
+      </w:r>
+      <w:proofErr w:type="gramEnd"/>
+      <w:r>
+        <w:t xml:space="preserve"> e de </w:t>
+      </w:r>
+      <w:proofErr w:type="spellStart"/>
+      <w:r>
+        <w:t>fácil</w:t>
+      </w:r>
+      <w:proofErr w:type="spellEnd"/>
+      <w:r>
+        <w:t xml:space="preserve"> </w:t>
+      </w:r>
+      <w:proofErr w:type="spellStart"/>
+      <w:r>
+        <w:t>manutenção</w:t>
+      </w:r>
+      <w:proofErr w:type="spellEnd"/>
+      <w:r>
+        <w:t>.</w:t>
+      </w:r>
+    </w:p>
+    <w:p>
+      <w:pPr>
+        <w:numPr>
+          <w:ilvl w:val="0"/>
+          <w:numId w:val="2"/>
+        </w:numPr>
+        <w:pBdr>
+          <w:top w:val="none" w:sz="0" w:space="0" w:color="auto"/>
+          <w:left w:val="none" w:sz="0" w:space="0" w:color="auto"/>
+          <w:bottom w:val="none" w:sz="0" w:space="0" w:color="auto"/>
+          <w:right w:val="none" w:sz="0" w:space="0" w:color="auto"/>
+          <w:between w:val="none" w:sz="0" w:space="0" w:color="auto"/>
+        </w:pBdr>
+        <w:spacing w:after="120"/>
+        <w:ind w:right="454"/>
+        <w:contextualSpacing/>
+      </w:pPr>
+      <w:proofErr w:type="spellStart"/>
+      <w:r>
+        <w:t>Hospedar</w:t>
+      </w:r>
+      <w:proofErr w:type="spellEnd"/>
+      <w:r>
+        <w:t xml:space="preserve"> </w:t>
+      </w:r>
+      <w:proofErr w:type="spellStart"/>
+      <w:r>
+        <w:t>s</w:t>
+      </w:r>
+      <w:r>
+        <w:t>erviço</w:t>
+      </w:r>
+      <w:proofErr w:type="spellEnd"/>
+      <w:r>
+        <w:t xml:space="preserve"> </w:t>
+      </w:r>
+      <w:proofErr w:type="spellStart"/>
+      <w:r>
+        <w:t>em</w:t>
+      </w:r>
+      <w:proofErr w:type="spellEnd"/>
+      <w:r>
+        <w:t xml:space="preserve"> </w:t>
+      </w:r>
+      <w:proofErr w:type="spellStart"/>
+      <w:r>
+        <w:t>Nuvem</w:t>
+      </w:r>
+      <w:proofErr w:type="spellEnd"/>
+      <w:r>
+        <w:t xml:space="preserve">, </w:t>
+      </w:r>
+      <w:proofErr w:type="spellStart"/>
+      <w:r>
+        <w:t>acessível</w:t>
+      </w:r>
+      <w:proofErr w:type="spellEnd"/>
+      <w:r>
+        <w:t xml:space="preserve"> </w:t>
+      </w:r>
+      <w:proofErr w:type="spellStart"/>
+      <w:r>
+        <w:t>em</w:t>
+      </w:r>
+      <w:proofErr w:type="spellEnd"/>
+      <w:r>
+        <w:t xml:space="preserve"> </w:t>
+      </w:r>
+      <w:proofErr w:type="spellStart"/>
+      <w:r>
+        <w:t>qualquer</w:t>
+      </w:r>
+      <w:proofErr w:type="spellEnd"/>
+      <w:r>
+        <w:t xml:space="preserve"> </w:t>
+      </w:r>
+      <w:proofErr w:type="spellStart"/>
+      <w:r>
+        <w:t>dispositivo</w:t>
+      </w:r>
+      <w:proofErr w:type="spellEnd"/>
+      <w:r>
+        <w:t>.</w:t>
+      </w:r>
+    </w:p>
+    <w:p>
+      <w:pPr>
+        <w:numPr>
+          <w:ilvl w:val="0"/>
+          <w:numId w:val="2"/>
+        </w:numPr>
+        <w:pBdr>
+          <w:top w:val="none" w:sz="0" w:space="0" w:color="auto"/>
+          <w:left w:val="none" w:sz="0" w:space="0" w:color="auto"/>
+          <w:bottom w:val="none" w:sz="0" w:space="0" w:color="auto"/>
+          <w:right w:val="none" w:sz="0" w:space="0" w:color="auto"/>
+          <w:between w:val="none" w:sz="0" w:space="0" w:color="auto"/>
+        </w:pBdr>
+        <w:spacing w:after="120"/>
+        <w:ind w:right="454"/>
+        <w:contextualSpacing/>
+      </w:pPr>
+      <w:proofErr w:type="spellStart"/>
+      <w:r>
+        <w:t>Manter</w:t>
+      </w:r>
+      <w:proofErr w:type="spellEnd"/>
+      <w:r>
+        <w:t xml:space="preserve"> </w:t>
+      </w:r>
+      <w:proofErr w:type="spellStart"/>
+      <w:r>
+        <w:t>uma</w:t>
+      </w:r>
+      <w:proofErr w:type="spellEnd"/>
+      <w:r>
+        <w:t xml:space="preserve"> agenda </w:t>
+      </w:r>
+      <w:proofErr w:type="spellStart"/>
+      <w:r>
+        <w:t>p</w:t>
+      </w:r>
+      <w:r>
+        <w:t>ratica</w:t>
+      </w:r>
+      <w:proofErr w:type="spellEnd"/>
+      <w:r>
+        <w:t xml:space="preserve"> e </w:t>
+      </w:r>
+      <w:proofErr w:type="spellStart"/>
+      <w:r>
+        <w:t>funcional</w:t>
+      </w:r>
+      <w:proofErr w:type="spellEnd"/>
+      <w:r>
+        <w:t>:</w:t>
+      </w:r>
+    </w:p>
+    <w:p>
+      <w:pPr>
+        <w:pStyle w:val="PargrafodaLista"/>
+        <w:numPr>
+          <w:ilvl w:val="1"/>
+          <w:numId w:val="2"/>
         </w:numPr>
         <w:spacing w:after="120"/>
         <w:ind w:right="454"/>
-        <w:contextualSpacing/>
-      </w:pPr>
-      <w:proofErr w:type="spellStart"/>
-      <w:r>
-        <w:t>Objetivo</w:t>
-      </w:r>
-      <w:proofErr w:type="spellEnd"/>
-      <w:r>
-        <w:t xml:space="preserve"> 1</w:t>
-      </w:r>
-    </w:p>
-    <w:p>
-      <w:pPr>
+      </w:pPr>
+      <w:r>
+        <w:t>Agendamento de vacina, serviços e</w:t>
+      </w:r>
+      <w:r>
+        <w:t xml:space="preserve"> avisos de</w:t>
+      </w:r>
+      <w:r>
+        <w:t xml:space="preserve"> tarefas.</w:t>
+      </w:r>
+    </w:p>
+    <w:p>
+      <w:pPr>
+        <w:pStyle w:val="PargrafodaLista"/>
         <w:numPr>
-          <w:ilvl w:val="0"/>
-          <w:numId w:val="1"/>
+          <w:ilvl w:val="1"/>
+          <w:numId w:val="2"/>
         </w:numPr>
         <w:spacing w:after="120"/>
         <w:ind w:right="454"/>
-        <w:contextualSpacing/>
-      </w:pPr>
-      <w:proofErr w:type="spellStart"/>
-      <w:r>
-        <w:t>Objetivo</w:t>
-      </w:r>
-      <w:proofErr w:type="spellEnd"/>
-      <w:r>
-        <w:t xml:space="preserve"> 2</w:t>
+      </w:pPr>
+      <w:r>
+        <w:t>Cadastro de comissão para funcionários</w:t>
       </w:r>
     </w:p>
     <w:p>
       <w:pPr>
         <w:numPr>
           <w:ilvl w:val="0"/>
-          <w:numId w:val="1"/>
+          <w:numId w:val="2"/>
+        </w:numPr>
+        <w:pBdr>
+          <w:top w:val="none" w:sz="0" w:space="0" w:color="auto"/>
+          <w:left w:val="none" w:sz="0" w:space="0" w:color="auto"/>
+          <w:bottom w:val="none" w:sz="0" w:space="0" w:color="auto"/>
+          <w:right w:val="none" w:sz="0" w:space="0" w:color="auto"/>
+          <w:between w:val="none" w:sz="0" w:space="0" w:color="auto"/>
+        </w:pBdr>
+        <w:spacing w:after="120"/>
+        <w:ind w:right="454"/>
+        <w:contextualSpacing/>
+      </w:pPr>
+      <w:proofErr w:type="spellStart"/>
+      <w:r>
+        <w:t>Realizar</w:t>
+      </w:r>
+      <w:proofErr w:type="spellEnd"/>
+      <w:r>
+        <w:t xml:space="preserve"> </w:t>
+      </w:r>
+      <w:proofErr w:type="spellStart"/>
+      <w:r>
+        <w:t>cadastro</w:t>
+      </w:r>
+      <w:proofErr w:type="spellEnd"/>
+      <w:r>
+        <w:t xml:space="preserve"> da </w:t>
+      </w:r>
+      <w:proofErr w:type="spellStart"/>
+      <w:r>
+        <w:t>ficha</w:t>
+      </w:r>
+      <w:proofErr w:type="spellEnd"/>
+      <w:r>
+        <w:t xml:space="preserve"> de </w:t>
+      </w:r>
+      <w:proofErr w:type="spellStart"/>
+      <w:r>
+        <w:t>animais</w:t>
+      </w:r>
+      <w:proofErr w:type="spellEnd"/>
+      <w:r>
+        <w:t xml:space="preserve"> e </w:t>
+      </w:r>
+      <w:proofErr w:type="spellStart"/>
+      <w:r>
+        <w:t>clientes</w:t>
+      </w:r>
+      <w:proofErr w:type="spellEnd"/>
+      <w:r>
+        <w:t>:</w:t>
+      </w:r>
+    </w:p>
+    <w:p>
+      <w:pPr>
+        <w:pStyle w:val="PargrafodaLista"/>
+        <w:numPr>
+          <w:ilvl w:val="1"/>
+          <w:numId w:val="2"/>
         </w:numPr>
         <w:spacing w:after="120"/>
         <w:ind w:right="454"/>
-        <w:contextualSpacing/>
-      </w:pPr>
-      <w:r>
-        <w:t>etc...</w:t>
+      </w:pPr>
+      <w:r>
+        <w:t>Cadastro pratico</w:t>
+      </w:r>
+      <w:r>
+        <w:t xml:space="preserve"> de clientes e animais.</w:t>
+      </w:r>
+    </w:p>
+    <w:p>
+      <w:pPr>
+        <w:pStyle w:val="PargrafodaLista"/>
+        <w:numPr>
+          <w:ilvl w:val="1"/>
+          <w:numId w:val="2"/>
+        </w:numPr>
+        <w:spacing w:after="120"/>
+        <w:ind w:right="454"/>
+      </w:pPr>
+      <w:r>
+        <w:t>Anexo de exames dos animais</w:t>
+      </w:r>
+    </w:p>
+    <w:p>
+      <w:pPr>
+        <w:pStyle w:val="PargrafodaLista"/>
+        <w:numPr>
+          <w:ilvl w:val="1"/>
+          <w:numId w:val="2"/>
+        </w:numPr>
+        <w:spacing w:after="120"/>
+        <w:ind w:right="454"/>
+      </w:pPr>
+      <w:r>
+        <w:t xml:space="preserve"> </w:t>
+      </w:r>
+      <w:r>
+        <w:t xml:space="preserve">Histórico de doenças e consultas </w:t>
+      </w:r>
+    </w:p>
+    <w:p>
+      <w:pPr>
+        <w:spacing w:after="120"/>
+        <w:ind w:right="454"/>
+      </w:pPr>
+      <w:r>
+        <w:tab/>
       </w:r>
     </w:p>
     <w:p>
@@ -1149,6 +1437,8 @@
           <w:lang w:val="pt-BR"/>
         </w:rPr>
       </w:pPr>
+      <w:bookmarkStart w:id="0" w:name="_GoBack"/>
+      <w:bookmarkEnd w:id="0"/>
       <w:r>
         <w:rPr>
           <w:b/>
@@ -1156,6 +1446,7 @@
           <w:szCs w:val="26"/>
           <w:lang w:val="pt-BR"/>
         </w:rPr>
+        <w:lastRenderedPageBreak/>
         <w:t>2. Estudo de Viabilidade</w:t>
       </w:r>
     </w:p>
@@ -1183,21 +1474,7 @@
           <w:lang w:val="pt-BR"/>
         </w:rPr>
         <w:tab/>
-        <w:t xml:space="preserve">Após a análise de soluções similares, será apresentada uma comparação justificando o porquê </w:t>
-      </w:r>
-      <w:proofErr w:type="gramStart"/>
-      <w:r>
-        <w:rPr>
-          <w:lang w:val="pt-BR"/>
-        </w:rPr>
-        <w:t>da</w:t>
-      </w:r>
-      <w:proofErr w:type="gramEnd"/>
-      <w:r>
-        <w:rPr>
-          <w:lang w:val="pt-BR"/>
-        </w:rPr>
-        <w:t xml:space="preserve"> solução adotada ser mais indicada para o cliente do que uma ou mais das encontradas na análise.</w:t>
+        <w:t>Após a análise de soluções similares, será apresentada uma comparação justificando o porquê da solução adotada ser mais indicada para o cliente do que uma ou mais das encontradas na análise.</w:t>
       </w:r>
     </w:p>
     <w:p>
@@ -1225,7 +1502,6 @@
         <w:rPr>
           <w:lang w:val="pt-BR"/>
         </w:rPr>
-        <w:lastRenderedPageBreak/>
         <w:t>Aqui devem ser listadas e apresentadas as soluções encontradas no mercado que mais se aproximarem dos problemas levantados com o cliente. Mesmo que a área de atuação do cliente seja muito específica, em geral ela vai se aproximar muito de conceitos comuns no mercado (</w:t>
       </w:r>
       <w:proofErr w:type="spellStart"/>
@@ -1478,7 +1754,14 @@
         <w:rPr>
           <w:lang w:val="pt-BR"/>
         </w:rPr>
-        <w:t xml:space="preserve">Nessa subseção devem vir listados todas as tecnologias utilizadas, com o propósito de cada uma dentro da solução e uma justificativa simples do motivo de sua utilização. Um exemplo de tabela para essa caracterização está na Tabela 1. Títulos de tabelas devem estar acima delas, fonte </w:t>
+        <w:t xml:space="preserve">Nessa subseção devem vir listados todas as tecnologias utilizadas, com o propósito de cada uma dentro da solução e uma justificativa simples do motivo de sua utilização. Um exemplo de tabela para essa caracterização está na Tabela 1. Títulos de tabelas devem </w:t>
+      </w:r>
+      <w:r>
+        <w:rPr>
+          <w:lang w:val="pt-BR"/>
+        </w:rPr>
+        <w:lastRenderedPageBreak/>
+        <w:t xml:space="preserve">estar acima delas, fonte </w:t>
       </w:r>
       <w:proofErr w:type="spellStart"/>
       <w:r>
@@ -1718,7 +2001,6 @@
             </w:r>
             <w:proofErr w:type="spellStart"/>
             <w:r>
-              <w:lastRenderedPageBreak/>
               <w:t>hospedagem</w:t>
             </w:r>
             <w:proofErr w:type="spellEnd"/>
@@ -1752,7 +2034,6 @@
               <w:jc w:val="left"/>
             </w:pPr>
             <w:r>
-              <w:lastRenderedPageBreak/>
               <w:t>Java</w:t>
             </w:r>
           </w:p>
@@ -2112,6 +2393,7 @@
         <w:ind w:left="284" w:hanging="284"/>
       </w:pPr>
       <w:r>
+        <w:lastRenderedPageBreak/>
         <w:t>Holton, M. and Alexander, S. (1995) “Soft Cellular Modeling: A Technique for the Simulation of Non-</w:t>
       </w:r>
       <w:proofErr w:type="gramStart"/>
@@ -2441,6 +2723,18 @@
   </w:abstractNum>
   <w:num w:numId="1">
     <w:abstractNumId w:val="0"/>
+  </w:num>
+  <w:num w:numId="2">
+    <w:abstractNumId w:val="0"/>
+    <w:lvlOverride w:ilvl="0"/>
+    <w:lvlOverride w:ilvl="1"/>
+    <w:lvlOverride w:ilvl="2"/>
+    <w:lvlOverride w:ilvl="3"/>
+    <w:lvlOverride w:ilvl="4"/>
+    <w:lvlOverride w:ilvl="5"/>
+    <w:lvlOverride w:ilvl="6"/>
+    <w:lvlOverride w:ilvl="7"/>
+    <w:lvlOverride w:ilvl="8"/>
   </w:num>
 </w:numbering>
 </file>
@@ -3100,6 +3394,27 @@
     <w:uiPriority w:val="99"/>
     <w:rsid w:val="00EB6ECE"/>
   </w:style>
+  <w:style w:type="paragraph" w:styleId="PargrafodaLista">
+    <w:name w:val="List Paragraph"/>
+    <w:basedOn w:val="Normal"/>
+    <w:uiPriority w:val="34"/>
+    <w:qFormat/>
+    <w:rsid w:val="00A7619C"/>
+    <w:pPr>
+      <w:pBdr>
+        <w:top w:val="none" w:sz="0" w:space="0" w:color="auto"/>
+        <w:left w:val="none" w:sz="0" w:space="0" w:color="auto"/>
+        <w:bottom w:val="none" w:sz="0" w:space="0" w:color="auto"/>
+        <w:right w:val="none" w:sz="0" w:space="0" w:color="auto"/>
+        <w:between w:val="none" w:sz="0" w:space="0" w:color="auto"/>
+      </w:pBdr>
+      <w:ind w:left="720"/>
+      <w:contextualSpacing/>
+    </w:pPr>
+    <w:rPr>
+      <w:lang w:val="pt-BR"/>
+    </w:rPr>
+  </w:style>
 </w:styles>
 </file>
 

</xml_diff>